<commit_message>
Unnecessary files for POM have been deleted
</commit_message>
<xml_diff>
--- a/Evidences/Test Evidences - EvidencesPOM.docx
+++ b/Evidences/Test Evidences - EvidencesPOM.docx
@@ -256,6 +256,260 @@
         </w:drawing>
       </w:r>
     </w:p>
+    <w:p>
+      <w:r>
+        <w:rPr>
+          <w:sz w:val="50"/>
+        </w:rPr>
+        <w:t>Test Evidences - EvidencesPOM.docx</w:t>
+      </w:r>
+    </w:p>
+    <w:p>
+      <w:r>
+        <w:rPr>
+          <w:sz w:val="26"/>
+        </w:rPr>
+        <w:t>Login Screenshot</w:t>
+        <w:drawing>
+          <wp:inline distT="0" distR="0" distB="0" distL="0">
+            <wp:extent cx="6350000" cy="2540000"/>
+            <wp:docPr id="6" name="Drawing 6" descr=".\SwagLabs\Evidences\"/>
+            <a:graphic xmlns:a="http://schemas.openxmlformats.org/drawingml/2006/main">
+              <a:graphicData uri="http://schemas.openxmlformats.org/drawingml/2006/picture">
+                <pic:pic xmlns:pic="http://schemas.openxmlformats.org/drawingml/2006/picture">
+                  <pic:nvPicPr>
+                    <pic:cNvPr id="0" name="Picture 6" descr=".\SwagLabs\Evidences\"/>
+                    <pic:cNvPicPr>
+                      <a:picLocks noChangeAspect="true"/>
+                    </pic:cNvPicPr>
+                  </pic:nvPicPr>
+                  <pic:blipFill>
+                    <a:blip r:embed="rId2"/>
+                    <a:stretch>
+                      <a:fillRect/>
+                    </a:stretch>
+                  </pic:blipFill>
+                  <pic:spPr>
+                    <a:xfrm>
+                      <a:off x="0" y="0"/>
+                      <a:ext cx="6350000" cy="2540000"/>
+                    </a:xfrm>
+                    <a:prstGeom prst="rect">
+                      <a:avLst/>
+                    </a:prstGeom>
+                  </pic:spPr>
+                </pic:pic>
+              </a:graphicData>
+            </a:graphic>
+          </wp:inline>
+        </w:drawing>
+      </w:r>
+    </w:p>
+    <w:p>
+      <w:r>
+        <w:rPr>
+          <w:sz w:val="26"/>
+        </w:rPr>
+        <w:t>Product listing page (PLP) Before buy a product</w:t>
+        <w:drawing>
+          <wp:inline distT="0" distR="0" distB="0" distL="0">
+            <wp:extent cx="6350000" cy="2540000"/>
+            <wp:docPr id="7" name="Drawing 7" descr=".\SwagLabs\Evidences\"/>
+            <a:graphic xmlns:a="http://schemas.openxmlformats.org/drawingml/2006/main">
+              <a:graphicData uri="http://schemas.openxmlformats.org/drawingml/2006/picture">
+                <pic:pic xmlns:pic="http://schemas.openxmlformats.org/drawingml/2006/picture">
+                  <pic:nvPicPr>
+                    <pic:cNvPr id="0" name="Picture 7" descr=".\SwagLabs\Evidences\"/>
+                    <pic:cNvPicPr>
+                      <a:picLocks noChangeAspect="true"/>
+                    </pic:cNvPicPr>
+                  </pic:nvPicPr>
+                  <pic:blipFill>
+                    <a:blip r:embed="rId8"/>
+                    <a:stretch>
+                      <a:fillRect/>
+                    </a:stretch>
+                  </pic:blipFill>
+                  <pic:spPr>
+                    <a:xfrm>
+                      <a:off x="0" y="0"/>
+                      <a:ext cx="6350000" cy="2540000"/>
+                    </a:xfrm>
+                    <a:prstGeom prst="rect">
+                      <a:avLst/>
+                    </a:prstGeom>
+                  </pic:spPr>
+                </pic:pic>
+              </a:graphicData>
+            </a:graphic>
+          </wp:inline>
+        </w:drawing>
+      </w:r>
+    </w:p>
+    <w:p>
+      <w:r>
+        <w:rPr>
+          <w:sz w:val="26"/>
+        </w:rPr>
+        <w:t>Shopping cart full after buy a product</w:t>
+        <w:drawing>
+          <wp:inline distT="0" distR="0" distB="0" distL="0">
+            <wp:extent cx="6350000" cy="2540000"/>
+            <wp:docPr id="8" name="Drawing 8" descr=".\SwagLabs\Evidences\"/>
+            <a:graphic xmlns:a="http://schemas.openxmlformats.org/drawingml/2006/main">
+              <a:graphicData uri="http://schemas.openxmlformats.org/drawingml/2006/picture">
+                <pic:pic xmlns:pic="http://schemas.openxmlformats.org/drawingml/2006/picture">
+                  <pic:nvPicPr>
+                    <pic:cNvPr id="0" name="Picture 8" descr=".\SwagLabs\Evidences\"/>
+                    <pic:cNvPicPr>
+                      <a:picLocks noChangeAspect="true"/>
+                    </pic:cNvPicPr>
+                  </pic:nvPicPr>
+                  <pic:blipFill>
+                    <a:blip r:embed="rId4"/>
+                    <a:stretch>
+                      <a:fillRect/>
+                    </a:stretch>
+                  </pic:blipFill>
+                  <pic:spPr>
+                    <a:xfrm>
+                      <a:off x="0" y="0"/>
+                      <a:ext cx="6350000" cy="2540000"/>
+                    </a:xfrm>
+                    <a:prstGeom prst="rect">
+                      <a:avLst/>
+                    </a:prstGeom>
+                  </pic:spPr>
+                </pic:pic>
+              </a:graphicData>
+            </a:graphic>
+          </wp:inline>
+        </w:drawing>
+      </w:r>
+    </w:p>
+    <w:p>
+      <w:r>
+        <w:rPr>
+          <w:sz w:val="26"/>
+        </w:rPr>
+        <w:t>Checkout overview page - personal information</w:t>
+        <w:drawing>
+          <wp:inline distT="0" distR="0" distB="0" distL="0">
+            <wp:extent cx="6350000" cy="2540000"/>
+            <wp:docPr id="9" name="Drawing 9" descr=".\SwagLabs\Evidences\"/>
+            <a:graphic xmlns:a="http://schemas.openxmlformats.org/drawingml/2006/main">
+              <a:graphicData uri="http://schemas.openxmlformats.org/drawingml/2006/picture">
+                <pic:pic xmlns:pic="http://schemas.openxmlformats.org/drawingml/2006/picture">
+                  <pic:nvPicPr>
+                    <pic:cNvPr id="0" name="Picture 9" descr=".\SwagLabs\Evidences\"/>
+                    <pic:cNvPicPr>
+                      <a:picLocks noChangeAspect="true"/>
+                    </pic:cNvPicPr>
+                  </pic:nvPicPr>
+                  <pic:blipFill>
+                    <a:blip r:embed="rId5"/>
+                    <a:stretch>
+                      <a:fillRect/>
+                    </a:stretch>
+                  </pic:blipFill>
+                  <pic:spPr>
+                    <a:xfrm>
+                      <a:off x="0" y="0"/>
+                      <a:ext cx="6350000" cy="2540000"/>
+                    </a:xfrm>
+                    <a:prstGeom prst="rect">
+                      <a:avLst/>
+                    </a:prstGeom>
+                  </pic:spPr>
+                </pic:pic>
+              </a:graphicData>
+            </a:graphic>
+          </wp:inline>
+        </w:drawing>
+      </w:r>
+    </w:p>
+    <w:p>
+      <w:r>
+        <w:rPr>
+          <w:sz w:val="26"/>
+        </w:rPr>
+        <w:t>Purchase completed</w:t>
+        <w:drawing>
+          <wp:inline distT="0" distR="0" distB="0" distL="0">
+            <wp:extent cx="6350000" cy="2540000"/>
+            <wp:docPr id="10" name="Drawing 10" descr=".\SwagLabs\Evidences\"/>
+            <a:graphic xmlns:a="http://schemas.openxmlformats.org/drawingml/2006/main">
+              <a:graphicData uri="http://schemas.openxmlformats.org/drawingml/2006/picture">
+                <pic:pic xmlns:pic="http://schemas.openxmlformats.org/drawingml/2006/picture">
+                  <pic:nvPicPr>
+                    <pic:cNvPr id="0" name="Picture 10" descr=".\SwagLabs\Evidences\"/>
+                    <pic:cNvPicPr>
+                      <a:picLocks noChangeAspect="true"/>
+                    </pic:cNvPicPr>
+                  </pic:nvPicPr>
+                  <pic:blipFill>
+                    <a:blip r:embed="rId6"/>
+                    <a:stretch>
+                      <a:fillRect/>
+                    </a:stretch>
+                  </pic:blipFill>
+                  <pic:spPr>
+                    <a:xfrm>
+                      <a:off x="0" y="0"/>
+                      <a:ext cx="6350000" cy="2540000"/>
+                    </a:xfrm>
+                    <a:prstGeom prst="rect">
+                      <a:avLst/>
+                    </a:prstGeom>
+                  </pic:spPr>
+                </pic:pic>
+              </a:graphicData>
+            </a:graphic>
+          </wp:inline>
+        </w:drawing>
+      </w:r>
+    </w:p>
+    <w:p>
+      <w:r>
+        <w:rPr>
+          <w:sz w:val="26"/>
+        </w:rPr>
+        <w:t>Product listing page displayed after a product has been purchased</w:t>
+        <w:drawing>
+          <wp:inline distT="0" distR="0" distB="0" distL="0">
+            <wp:extent cx="6350000" cy="2540000"/>
+            <wp:docPr id="11" name="Drawing 11" descr=".\SwagLabs\Evidences\"/>
+            <a:graphic xmlns:a="http://schemas.openxmlformats.org/drawingml/2006/main">
+              <a:graphicData uri="http://schemas.openxmlformats.org/drawingml/2006/picture">
+                <pic:pic xmlns:pic="http://schemas.openxmlformats.org/drawingml/2006/picture">
+                  <pic:nvPicPr>
+                    <pic:cNvPr id="0" name="Picture 11" descr=".\SwagLabs\Evidences\"/>
+                    <pic:cNvPicPr>
+                      <a:picLocks noChangeAspect="true"/>
+                    </pic:cNvPicPr>
+                  </pic:nvPicPr>
+                  <pic:blipFill>
+                    <a:blip r:embed="rId9"/>
+                    <a:stretch>
+                      <a:fillRect/>
+                    </a:stretch>
+                  </pic:blipFill>
+                  <pic:spPr>
+                    <a:xfrm>
+                      <a:off x="0" y="0"/>
+                      <a:ext cx="6350000" cy="2540000"/>
+                    </a:xfrm>
+                    <a:prstGeom prst="rect">
+                      <a:avLst/>
+                    </a:prstGeom>
+                  </pic:spPr>
+                </pic:pic>
+              </a:graphicData>
+            </a:graphic>
+          </wp:inline>
+        </w:drawing>
+      </w:r>
+    </w:p>
   </w:body>
 </w:document>
 </file>
</xml_diff>

<commit_message>
Data provider and Excel files, folders and class have been added
</commit_message>
<xml_diff>
--- a/Evidences/Test Evidences - EvidencesPOM.docx
+++ b/Evidences/Test Evidences - EvidencesPOM.docx
@@ -510,6 +510,587 @@
         </w:drawing>
       </w:r>
     </w:p>
+    <w:p>
+      <w:r>
+        <w:rPr>
+          <w:sz w:val="50"/>
+        </w:rPr>
+        <w:t>Test Evidences - EvidencesPOM.docx</w:t>
+      </w:r>
+    </w:p>
+    <w:p>
+      <w:r>
+        <w:rPr>
+          <w:sz w:val="26"/>
+        </w:rPr>
+        <w:t>Login Screenshot</w:t>
+        <w:drawing>
+          <wp:inline distT="0" distR="0" distB="0" distL="0">
+            <wp:extent cx="6350000" cy="2540000"/>
+            <wp:docPr id="12" name="Drawing 12" descr=".\SwagLabs\Evidences\"/>
+            <a:graphic xmlns:a="http://schemas.openxmlformats.org/drawingml/2006/main">
+              <a:graphicData uri="http://schemas.openxmlformats.org/drawingml/2006/picture">
+                <pic:pic xmlns:pic="http://schemas.openxmlformats.org/drawingml/2006/picture">
+                  <pic:nvPicPr>
+                    <pic:cNvPr id="0" name="Picture 12" descr=".\SwagLabs\Evidences\"/>
+                    <pic:cNvPicPr>
+                      <a:picLocks noChangeAspect="true"/>
+                    </pic:cNvPicPr>
+                  </pic:nvPicPr>
+                  <pic:blipFill>
+                    <a:blip r:embed="rId2"/>
+                    <a:stretch>
+                      <a:fillRect/>
+                    </a:stretch>
+                  </pic:blipFill>
+                  <pic:spPr>
+                    <a:xfrm>
+                      <a:off x="0" y="0"/>
+                      <a:ext cx="6350000" cy="2540000"/>
+                    </a:xfrm>
+                    <a:prstGeom prst="rect">
+                      <a:avLst/>
+                    </a:prstGeom>
+                  </pic:spPr>
+                </pic:pic>
+              </a:graphicData>
+            </a:graphic>
+          </wp:inline>
+        </w:drawing>
+      </w:r>
+    </w:p>
+    <w:p>
+      <w:r>
+        <w:rPr>
+          <w:sz w:val="50"/>
+        </w:rPr>
+        <w:t>Test Evidences - EvidencesPOM.docx</w:t>
+      </w:r>
+    </w:p>
+    <w:p>
+      <w:r>
+        <w:rPr>
+          <w:sz w:val="26"/>
+        </w:rPr>
+        <w:t>Login Screenshot</w:t>
+        <w:drawing>
+          <wp:inline distT="0" distR="0" distB="0" distL="0">
+            <wp:extent cx="6350000" cy="2540000"/>
+            <wp:docPr id="13" name="Drawing 13" descr=".\SwagLabs\Evidences\"/>
+            <a:graphic xmlns:a="http://schemas.openxmlformats.org/drawingml/2006/main">
+              <a:graphicData uri="http://schemas.openxmlformats.org/drawingml/2006/picture">
+                <pic:pic xmlns:pic="http://schemas.openxmlformats.org/drawingml/2006/picture">
+                  <pic:nvPicPr>
+                    <pic:cNvPr id="0" name="Picture 13" descr=".\SwagLabs\Evidences\"/>
+                    <pic:cNvPicPr>
+                      <a:picLocks noChangeAspect="true"/>
+                    </pic:cNvPicPr>
+                  </pic:nvPicPr>
+                  <pic:blipFill>
+                    <a:blip r:embed="rId2"/>
+                    <a:stretch>
+                      <a:fillRect/>
+                    </a:stretch>
+                  </pic:blipFill>
+                  <pic:spPr>
+                    <a:xfrm>
+                      <a:off x="0" y="0"/>
+                      <a:ext cx="6350000" cy="2540000"/>
+                    </a:xfrm>
+                    <a:prstGeom prst="rect">
+                      <a:avLst/>
+                    </a:prstGeom>
+                  </pic:spPr>
+                </pic:pic>
+              </a:graphicData>
+            </a:graphic>
+          </wp:inline>
+        </w:drawing>
+      </w:r>
+    </w:p>
+    <w:p>
+      <w:r>
+        <w:rPr>
+          <w:sz w:val="50"/>
+        </w:rPr>
+        <w:t>Test Evidences - EvidencesPOM.docx</w:t>
+      </w:r>
+    </w:p>
+    <w:p>
+      <w:r>
+        <w:rPr>
+          <w:sz w:val="26"/>
+        </w:rPr>
+        <w:t>Login Screenshot</w:t>
+        <w:drawing>
+          <wp:inline distT="0" distR="0" distB="0" distL="0">
+            <wp:extent cx="6350000" cy="2540000"/>
+            <wp:docPr id="14" name="Drawing 14" descr=".\SwagLabs\Evidences\"/>
+            <a:graphic xmlns:a="http://schemas.openxmlformats.org/drawingml/2006/main">
+              <a:graphicData uri="http://schemas.openxmlformats.org/drawingml/2006/picture">
+                <pic:pic xmlns:pic="http://schemas.openxmlformats.org/drawingml/2006/picture">
+                  <pic:nvPicPr>
+                    <pic:cNvPr id="0" name="Picture 14" descr=".\SwagLabs\Evidences\"/>
+                    <pic:cNvPicPr>
+                      <a:picLocks noChangeAspect="true"/>
+                    </pic:cNvPicPr>
+                  </pic:nvPicPr>
+                  <pic:blipFill>
+                    <a:blip r:embed="rId10"/>
+                    <a:stretch>
+                      <a:fillRect/>
+                    </a:stretch>
+                  </pic:blipFill>
+                  <pic:spPr>
+                    <a:xfrm>
+                      <a:off x="0" y="0"/>
+                      <a:ext cx="6350000" cy="2540000"/>
+                    </a:xfrm>
+                    <a:prstGeom prst="rect">
+                      <a:avLst/>
+                    </a:prstGeom>
+                  </pic:spPr>
+                </pic:pic>
+              </a:graphicData>
+            </a:graphic>
+          </wp:inline>
+        </w:drawing>
+      </w:r>
+    </w:p>
+    <w:p>
+      <w:r>
+        <w:rPr>
+          <w:sz w:val="50"/>
+        </w:rPr>
+        <w:t>Test Evidences - EvidencesPOM.docx</w:t>
+      </w:r>
+    </w:p>
+    <w:p>
+      <w:r>
+        <w:rPr>
+          <w:sz w:val="26"/>
+        </w:rPr>
+        <w:t>Login Screenshot</w:t>
+        <w:drawing>
+          <wp:inline distT="0" distR="0" distB="0" distL="0">
+            <wp:extent cx="6350000" cy="2540000"/>
+            <wp:docPr id="15" name="Drawing 15" descr=".\SwagLabs\Evidences\"/>
+            <a:graphic xmlns:a="http://schemas.openxmlformats.org/drawingml/2006/main">
+              <a:graphicData uri="http://schemas.openxmlformats.org/drawingml/2006/picture">
+                <pic:pic xmlns:pic="http://schemas.openxmlformats.org/drawingml/2006/picture">
+                  <pic:nvPicPr>
+                    <pic:cNvPr id="0" name="Picture 15" descr=".\SwagLabs\Evidences\"/>
+                    <pic:cNvPicPr>
+                      <a:picLocks noChangeAspect="true"/>
+                    </pic:cNvPicPr>
+                  </pic:nvPicPr>
+                  <pic:blipFill>
+                    <a:blip r:embed="rId2"/>
+                    <a:stretch>
+                      <a:fillRect/>
+                    </a:stretch>
+                  </pic:blipFill>
+                  <pic:spPr>
+                    <a:xfrm>
+                      <a:off x="0" y="0"/>
+                      <a:ext cx="6350000" cy="2540000"/>
+                    </a:xfrm>
+                    <a:prstGeom prst="rect">
+                      <a:avLst/>
+                    </a:prstGeom>
+                  </pic:spPr>
+                </pic:pic>
+              </a:graphicData>
+            </a:graphic>
+          </wp:inline>
+        </w:drawing>
+      </w:r>
+    </w:p>
+    <w:p>
+      <w:r>
+        <w:rPr>
+          <w:sz w:val="50"/>
+        </w:rPr>
+        <w:t>Test Evidences - EvidencesPOM.docx</w:t>
+      </w:r>
+    </w:p>
+    <w:p>
+      <w:r>
+        <w:rPr>
+          <w:sz w:val="26"/>
+        </w:rPr>
+        <w:t>Login Screenshot</w:t>
+        <w:drawing>
+          <wp:inline distT="0" distR="0" distB="0" distL="0">
+            <wp:extent cx="6350000" cy="2540000"/>
+            <wp:docPr id="16" name="Drawing 16" descr=".\SwagLabs\Evidences\"/>
+            <a:graphic xmlns:a="http://schemas.openxmlformats.org/drawingml/2006/main">
+              <a:graphicData uri="http://schemas.openxmlformats.org/drawingml/2006/picture">
+                <pic:pic xmlns:pic="http://schemas.openxmlformats.org/drawingml/2006/picture">
+                  <pic:nvPicPr>
+                    <pic:cNvPr id="0" name="Picture 16" descr=".\SwagLabs\Evidences\"/>
+                    <pic:cNvPicPr>
+                      <a:picLocks noChangeAspect="true"/>
+                    </pic:cNvPicPr>
+                  </pic:nvPicPr>
+                  <pic:blipFill>
+                    <a:blip r:embed="rId2"/>
+                    <a:stretch>
+                      <a:fillRect/>
+                    </a:stretch>
+                  </pic:blipFill>
+                  <pic:spPr>
+                    <a:xfrm>
+                      <a:off x="0" y="0"/>
+                      <a:ext cx="6350000" cy="2540000"/>
+                    </a:xfrm>
+                    <a:prstGeom prst="rect">
+                      <a:avLst/>
+                    </a:prstGeom>
+                  </pic:spPr>
+                </pic:pic>
+              </a:graphicData>
+            </a:graphic>
+          </wp:inline>
+        </w:drawing>
+      </w:r>
+    </w:p>
+    <w:p>
+      <w:r>
+        <w:rPr>
+          <w:sz w:val="26"/>
+        </w:rPr>
+        <w:t>Checkout overview page - personal information</w:t>
+        <w:drawing>
+          <wp:inline distT="0" distR="0" distB="0" distL="0">
+            <wp:extent cx="6350000" cy="2540000"/>
+            <wp:docPr id="17" name="Drawing 17" descr=".\SwagLabs\Evidences\"/>
+            <a:graphic xmlns:a="http://schemas.openxmlformats.org/drawingml/2006/main">
+              <a:graphicData uri="http://schemas.openxmlformats.org/drawingml/2006/picture">
+                <pic:pic xmlns:pic="http://schemas.openxmlformats.org/drawingml/2006/picture">
+                  <pic:nvPicPr>
+                    <pic:cNvPr id="0" name="Picture 17" descr=".\SwagLabs\Evidences\"/>
+                    <pic:cNvPicPr>
+                      <a:picLocks noChangeAspect="true"/>
+                    </pic:cNvPicPr>
+                  </pic:nvPicPr>
+                  <pic:blipFill>
+                    <a:blip r:embed="rId11"/>
+                    <a:stretch>
+                      <a:fillRect/>
+                    </a:stretch>
+                  </pic:blipFill>
+                  <pic:spPr>
+                    <a:xfrm>
+                      <a:off x="0" y="0"/>
+                      <a:ext cx="6350000" cy="2540000"/>
+                    </a:xfrm>
+                    <a:prstGeom prst="rect">
+                      <a:avLst/>
+                    </a:prstGeom>
+                  </pic:spPr>
+                </pic:pic>
+              </a:graphicData>
+            </a:graphic>
+          </wp:inline>
+        </w:drawing>
+      </w:r>
+    </w:p>
+    <w:p>
+      <w:r>
+        <w:rPr>
+          <w:sz w:val="26"/>
+        </w:rPr>
+        <w:t>Checkout overview page - personal information</w:t>
+        <w:drawing>
+          <wp:inline distT="0" distR="0" distB="0" distL="0">
+            <wp:extent cx="6350000" cy="2540000"/>
+            <wp:docPr id="18" name="Drawing 18" descr=".\SwagLabs\Evidences\"/>
+            <a:graphic xmlns:a="http://schemas.openxmlformats.org/drawingml/2006/main">
+              <a:graphicData uri="http://schemas.openxmlformats.org/drawingml/2006/picture">
+                <pic:pic xmlns:pic="http://schemas.openxmlformats.org/drawingml/2006/picture">
+                  <pic:nvPicPr>
+                    <pic:cNvPr id="0" name="Picture 18" descr=".\SwagLabs\Evidences\"/>
+                    <pic:cNvPicPr>
+                      <a:picLocks noChangeAspect="true"/>
+                    </pic:cNvPicPr>
+                  </pic:nvPicPr>
+                  <pic:blipFill>
+                    <a:blip r:embed="rId11"/>
+                    <a:stretch>
+                      <a:fillRect/>
+                    </a:stretch>
+                  </pic:blipFill>
+                  <pic:spPr>
+                    <a:xfrm>
+                      <a:off x="0" y="0"/>
+                      <a:ext cx="6350000" cy="2540000"/>
+                    </a:xfrm>
+                    <a:prstGeom prst="rect">
+                      <a:avLst/>
+                    </a:prstGeom>
+                  </pic:spPr>
+                </pic:pic>
+              </a:graphicData>
+            </a:graphic>
+          </wp:inline>
+        </w:drawing>
+      </w:r>
+    </w:p>
+    <w:p>
+      <w:r>
+        <w:rPr>
+          <w:sz w:val="50"/>
+        </w:rPr>
+        <w:t>Test Evidences - EvidencesPOM.docx</w:t>
+      </w:r>
+    </w:p>
+    <w:p>
+      <w:r>
+        <w:rPr>
+          <w:sz w:val="26"/>
+        </w:rPr>
+        <w:t>Login Screenshot</w:t>
+        <w:drawing>
+          <wp:inline distT="0" distR="0" distB="0" distL="0">
+            <wp:extent cx="6350000" cy="2540000"/>
+            <wp:docPr id="19" name="Drawing 19" descr=".\SwagLabs\Evidences\"/>
+            <a:graphic xmlns:a="http://schemas.openxmlformats.org/drawingml/2006/main">
+              <a:graphicData uri="http://schemas.openxmlformats.org/drawingml/2006/picture">
+                <pic:pic xmlns:pic="http://schemas.openxmlformats.org/drawingml/2006/picture">
+                  <pic:nvPicPr>
+                    <pic:cNvPr id="0" name="Picture 19" descr=".\SwagLabs\Evidences\"/>
+                    <pic:cNvPicPr>
+                      <a:picLocks noChangeAspect="true"/>
+                    </pic:cNvPicPr>
+                  </pic:nvPicPr>
+                  <pic:blipFill>
+                    <a:blip r:embed="rId12"/>
+                    <a:stretch>
+                      <a:fillRect/>
+                    </a:stretch>
+                  </pic:blipFill>
+                  <pic:spPr>
+                    <a:xfrm>
+                      <a:off x="0" y="0"/>
+                      <a:ext cx="6350000" cy="2540000"/>
+                    </a:xfrm>
+                    <a:prstGeom prst="rect">
+                      <a:avLst/>
+                    </a:prstGeom>
+                  </pic:spPr>
+                </pic:pic>
+              </a:graphicData>
+            </a:graphic>
+          </wp:inline>
+        </w:drawing>
+      </w:r>
+    </w:p>
+    <w:p>
+      <w:r>
+        <w:rPr>
+          <w:sz w:val="26"/>
+        </w:rPr>
+        <w:t>Product listing page (PLP) Before buy a product</w:t>
+        <w:drawing>
+          <wp:inline distT="0" distR="0" distB="0" distL="0">
+            <wp:extent cx="6350000" cy="2540000"/>
+            <wp:docPr id="20" name="Drawing 20" descr=".\SwagLabs\Evidences\"/>
+            <a:graphic xmlns:a="http://schemas.openxmlformats.org/drawingml/2006/main">
+              <a:graphicData uri="http://schemas.openxmlformats.org/drawingml/2006/picture">
+                <pic:pic xmlns:pic="http://schemas.openxmlformats.org/drawingml/2006/picture">
+                  <pic:nvPicPr>
+                    <pic:cNvPr id="0" name="Picture 20" descr=".\SwagLabs\Evidences\"/>
+                    <pic:cNvPicPr>
+                      <a:picLocks noChangeAspect="true"/>
+                    </pic:cNvPicPr>
+                  </pic:nvPicPr>
+                  <pic:blipFill>
+                    <a:blip r:embed="rId3"/>
+                    <a:stretch>
+                      <a:fillRect/>
+                    </a:stretch>
+                  </pic:blipFill>
+                  <pic:spPr>
+                    <a:xfrm>
+                      <a:off x="0" y="0"/>
+                      <a:ext cx="6350000" cy="2540000"/>
+                    </a:xfrm>
+                    <a:prstGeom prst="rect">
+                      <a:avLst/>
+                    </a:prstGeom>
+                  </pic:spPr>
+                </pic:pic>
+              </a:graphicData>
+            </a:graphic>
+          </wp:inline>
+        </w:drawing>
+      </w:r>
+    </w:p>
+    <w:p>
+      <w:r>
+        <w:rPr>
+          <w:sz w:val="26"/>
+        </w:rPr>
+        <w:t>Shopping cart full after buy a product</w:t>
+        <w:drawing>
+          <wp:inline distT="0" distR="0" distB="0" distL="0">
+            <wp:extent cx="6350000" cy="2540000"/>
+            <wp:docPr id="21" name="Drawing 21" descr=".\SwagLabs\Evidences\"/>
+            <a:graphic xmlns:a="http://schemas.openxmlformats.org/drawingml/2006/main">
+              <a:graphicData uri="http://schemas.openxmlformats.org/drawingml/2006/picture">
+                <pic:pic xmlns:pic="http://schemas.openxmlformats.org/drawingml/2006/picture">
+                  <pic:nvPicPr>
+                    <pic:cNvPr id="0" name="Picture 21" descr=".\SwagLabs\Evidences\"/>
+                    <pic:cNvPicPr>
+                      <a:picLocks noChangeAspect="true"/>
+                    </pic:cNvPicPr>
+                  </pic:nvPicPr>
+                  <pic:blipFill>
+                    <a:blip r:embed="rId4"/>
+                    <a:stretch>
+                      <a:fillRect/>
+                    </a:stretch>
+                  </pic:blipFill>
+                  <pic:spPr>
+                    <a:xfrm>
+                      <a:off x="0" y="0"/>
+                      <a:ext cx="6350000" cy="2540000"/>
+                    </a:xfrm>
+                    <a:prstGeom prst="rect">
+                      <a:avLst/>
+                    </a:prstGeom>
+                  </pic:spPr>
+                </pic:pic>
+              </a:graphicData>
+            </a:graphic>
+          </wp:inline>
+        </w:drawing>
+      </w:r>
+    </w:p>
+    <w:p>
+      <w:r>
+        <w:rPr>
+          <w:sz w:val="26"/>
+        </w:rPr>
+        <w:t>Checkout overview page - personal information</w:t>
+        <w:drawing>
+          <wp:inline distT="0" distR="0" distB="0" distL="0">
+            <wp:extent cx="6350000" cy="2540000"/>
+            <wp:docPr id="22" name="Drawing 22" descr=".\SwagLabs\Evidences\"/>
+            <a:graphic xmlns:a="http://schemas.openxmlformats.org/drawingml/2006/main">
+              <a:graphicData uri="http://schemas.openxmlformats.org/drawingml/2006/picture">
+                <pic:pic xmlns:pic="http://schemas.openxmlformats.org/drawingml/2006/picture">
+                  <pic:nvPicPr>
+                    <pic:cNvPr id="0" name="Picture 22" descr=".\SwagLabs\Evidences\"/>
+                    <pic:cNvPicPr>
+                      <a:picLocks noChangeAspect="true"/>
+                    </pic:cNvPicPr>
+                  </pic:nvPicPr>
+                  <pic:blipFill>
+                    <a:blip r:embed="rId5"/>
+                    <a:stretch>
+                      <a:fillRect/>
+                    </a:stretch>
+                  </pic:blipFill>
+                  <pic:spPr>
+                    <a:xfrm>
+                      <a:off x="0" y="0"/>
+                      <a:ext cx="6350000" cy="2540000"/>
+                    </a:xfrm>
+                    <a:prstGeom prst="rect">
+                      <a:avLst/>
+                    </a:prstGeom>
+                  </pic:spPr>
+                </pic:pic>
+              </a:graphicData>
+            </a:graphic>
+          </wp:inline>
+        </w:drawing>
+      </w:r>
+    </w:p>
+    <w:p>
+      <w:r>
+        <w:rPr>
+          <w:sz w:val="26"/>
+        </w:rPr>
+        <w:t>Purchase completed</w:t>
+        <w:drawing>
+          <wp:inline distT="0" distR="0" distB="0" distL="0">
+            <wp:extent cx="6350000" cy="2540000"/>
+            <wp:docPr id="23" name="Drawing 23" descr=".\SwagLabs\Evidences\"/>
+            <a:graphic xmlns:a="http://schemas.openxmlformats.org/drawingml/2006/main">
+              <a:graphicData uri="http://schemas.openxmlformats.org/drawingml/2006/picture">
+                <pic:pic xmlns:pic="http://schemas.openxmlformats.org/drawingml/2006/picture">
+                  <pic:nvPicPr>
+                    <pic:cNvPr id="0" name="Picture 23" descr=".\SwagLabs\Evidences\"/>
+                    <pic:cNvPicPr>
+                      <a:picLocks noChangeAspect="true"/>
+                    </pic:cNvPicPr>
+                  </pic:nvPicPr>
+                  <pic:blipFill>
+                    <a:blip r:embed="rId6"/>
+                    <a:stretch>
+                      <a:fillRect/>
+                    </a:stretch>
+                  </pic:blipFill>
+                  <pic:spPr>
+                    <a:xfrm>
+                      <a:off x="0" y="0"/>
+                      <a:ext cx="6350000" cy="2540000"/>
+                    </a:xfrm>
+                    <a:prstGeom prst="rect">
+                      <a:avLst/>
+                    </a:prstGeom>
+                  </pic:spPr>
+                </pic:pic>
+              </a:graphicData>
+            </a:graphic>
+          </wp:inline>
+        </w:drawing>
+      </w:r>
+    </w:p>
+    <w:p>
+      <w:r>
+        <w:rPr>
+          <w:sz w:val="26"/>
+        </w:rPr>
+        <w:t>Product listing page displayed after a product has been purchased</w:t>
+        <w:drawing>
+          <wp:inline distT="0" distR="0" distB="0" distL="0">
+            <wp:extent cx="6350000" cy="2540000"/>
+            <wp:docPr id="24" name="Drawing 24" descr=".\SwagLabs\Evidences\"/>
+            <a:graphic xmlns:a="http://schemas.openxmlformats.org/drawingml/2006/main">
+              <a:graphicData uri="http://schemas.openxmlformats.org/drawingml/2006/picture">
+                <pic:pic xmlns:pic="http://schemas.openxmlformats.org/drawingml/2006/picture">
+                  <pic:nvPicPr>
+                    <pic:cNvPr id="0" name="Picture 24" descr=".\SwagLabs\Evidences\"/>
+                    <pic:cNvPicPr>
+                      <a:picLocks noChangeAspect="true"/>
+                    </pic:cNvPicPr>
+                  </pic:nvPicPr>
+                  <pic:blipFill>
+                    <a:blip r:embed="rId13"/>
+                    <a:stretch>
+                      <a:fillRect/>
+                    </a:stretch>
+                  </pic:blipFill>
+                  <pic:spPr>
+                    <a:xfrm>
+                      <a:off x="0" y="0"/>
+                      <a:ext cx="6350000" cy="2540000"/>
+                    </a:xfrm>
+                    <a:prstGeom prst="rect">
+                      <a:avLst/>
+                    </a:prstGeom>
+                  </pic:spPr>
+                </pic:pic>
+              </a:graphicData>
+            </a:graphic>
+          </wp:inline>
+        </w:drawing>
+      </w:r>
+    </w:p>
   </w:body>
 </w:document>
 </file>
</xml_diff>

<commit_message>
Code for logging in with different users has been implemented. The login feature needs to be fixed
</commit_message>
<xml_diff>
--- a/Evidences/Test Evidences - EvidencesPOM.docx
+++ b/Evidences/Test Evidences - EvidencesPOM.docx
@@ -1091,6 +1091,2631 @@
         </w:drawing>
       </w:r>
     </w:p>
+    <w:p>
+      <w:r>
+        <w:rPr>
+          <w:sz w:val="50"/>
+        </w:rPr>
+        <w:t>Test Evidences - EvidencesPOM.docx</w:t>
+      </w:r>
+    </w:p>
+    <w:p>
+      <w:r>
+        <w:rPr>
+          <w:sz w:val="26"/>
+        </w:rPr>
+        <w:t>Login Screenshot</w:t>
+        <w:drawing>
+          <wp:inline distT="0" distR="0" distB="0" distL="0">
+            <wp:extent cx="6350000" cy="2540000"/>
+            <wp:docPr id="25" name="Drawing 25" descr=".\SwagLabs\Evidences\"/>
+            <a:graphic xmlns:a="http://schemas.openxmlformats.org/drawingml/2006/main">
+              <a:graphicData uri="http://schemas.openxmlformats.org/drawingml/2006/picture">
+                <pic:pic xmlns:pic="http://schemas.openxmlformats.org/drawingml/2006/picture">
+                  <pic:nvPicPr>
+                    <pic:cNvPr id="0" name="Picture 25" descr=".\SwagLabs\Evidences\"/>
+                    <pic:cNvPicPr>
+                      <a:picLocks noChangeAspect="true"/>
+                    </pic:cNvPicPr>
+                  </pic:nvPicPr>
+                  <pic:blipFill>
+                    <a:blip r:embed="rId14"/>
+                    <a:stretch>
+                      <a:fillRect/>
+                    </a:stretch>
+                  </pic:blipFill>
+                  <pic:spPr>
+                    <a:xfrm>
+                      <a:off x="0" y="0"/>
+                      <a:ext cx="6350000" cy="2540000"/>
+                    </a:xfrm>
+                    <a:prstGeom prst="rect">
+                      <a:avLst/>
+                    </a:prstGeom>
+                  </pic:spPr>
+                </pic:pic>
+              </a:graphicData>
+            </a:graphic>
+          </wp:inline>
+        </w:drawing>
+      </w:r>
+    </w:p>
+    <w:p>
+      <w:r>
+        <w:rPr>
+          <w:sz w:val="26"/>
+        </w:rPr>
+        <w:t>Product listing page (PLP) Before buy a product</w:t>
+        <w:drawing>
+          <wp:inline distT="0" distR="0" distB="0" distL="0">
+            <wp:extent cx="6350000" cy="2540000"/>
+            <wp:docPr id="26" name="Drawing 26" descr=".\SwagLabs\Evidences\"/>
+            <a:graphic xmlns:a="http://schemas.openxmlformats.org/drawingml/2006/main">
+              <a:graphicData uri="http://schemas.openxmlformats.org/drawingml/2006/picture">
+                <pic:pic xmlns:pic="http://schemas.openxmlformats.org/drawingml/2006/picture">
+                  <pic:nvPicPr>
+                    <pic:cNvPr id="0" name="Picture 26" descr=".\SwagLabs\Evidences\"/>
+                    <pic:cNvPicPr>
+                      <a:picLocks noChangeAspect="true"/>
+                    </pic:cNvPicPr>
+                  </pic:nvPicPr>
+                  <pic:blipFill>
+                    <a:blip r:embed="rId3"/>
+                    <a:stretch>
+                      <a:fillRect/>
+                    </a:stretch>
+                  </pic:blipFill>
+                  <pic:spPr>
+                    <a:xfrm>
+                      <a:off x="0" y="0"/>
+                      <a:ext cx="6350000" cy="2540000"/>
+                    </a:xfrm>
+                    <a:prstGeom prst="rect">
+                      <a:avLst/>
+                    </a:prstGeom>
+                  </pic:spPr>
+                </pic:pic>
+              </a:graphicData>
+            </a:graphic>
+          </wp:inline>
+        </w:drawing>
+      </w:r>
+    </w:p>
+    <w:p>
+      <w:r>
+        <w:rPr>
+          <w:sz w:val="26"/>
+        </w:rPr>
+        <w:t>Shopping cart full after buy a product</w:t>
+        <w:drawing>
+          <wp:inline distT="0" distR="0" distB="0" distL="0">
+            <wp:extent cx="6350000" cy="2540000"/>
+            <wp:docPr id="27" name="Drawing 27" descr=".\SwagLabs\Evidences\"/>
+            <a:graphic xmlns:a="http://schemas.openxmlformats.org/drawingml/2006/main">
+              <a:graphicData uri="http://schemas.openxmlformats.org/drawingml/2006/picture">
+                <pic:pic xmlns:pic="http://schemas.openxmlformats.org/drawingml/2006/picture">
+                  <pic:nvPicPr>
+                    <pic:cNvPr id="0" name="Picture 27" descr=".\SwagLabs\Evidences\"/>
+                    <pic:cNvPicPr>
+                      <a:picLocks noChangeAspect="true"/>
+                    </pic:cNvPicPr>
+                  </pic:nvPicPr>
+                  <pic:blipFill>
+                    <a:blip r:embed="rId4"/>
+                    <a:stretch>
+                      <a:fillRect/>
+                    </a:stretch>
+                  </pic:blipFill>
+                  <pic:spPr>
+                    <a:xfrm>
+                      <a:off x="0" y="0"/>
+                      <a:ext cx="6350000" cy="2540000"/>
+                    </a:xfrm>
+                    <a:prstGeom prst="rect">
+                      <a:avLst/>
+                    </a:prstGeom>
+                  </pic:spPr>
+                </pic:pic>
+              </a:graphicData>
+            </a:graphic>
+          </wp:inline>
+        </w:drawing>
+      </w:r>
+    </w:p>
+    <w:p>
+      <w:r>
+        <w:rPr>
+          <w:sz w:val="26"/>
+        </w:rPr>
+        <w:t>Checkout overview page - personal information</w:t>
+        <w:drawing>
+          <wp:inline distT="0" distR="0" distB="0" distL="0">
+            <wp:extent cx="6350000" cy="2540000"/>
+            <wp:docPr id="28" name="Drawing 28" descr=".\SwagLabs\Evidences\"/>
+            <a:graphic xmlns:a="http://schemas.openxmlformats.org/drawingml/2006/main">
+              <a:graphicData uri="http://schemas.openxmlformats.org/drawingml/2006/picture">
+                <pic:pic xmlns:pic="http://schemas.openxmlformats.org/drawingml/2006/picture">
+                  <pic:nvPicPr>
+                    <pic:cNvPr id="0" name="Picture 28" descr=".\SwagLabs\Evidences\"/>
+                    <pic:cNvPicPr>
+                      <a:picLocks noChangeAspect="true"/>
+                    </pic:cNvPicPr>
+                  </pic:nvPicPr>
+                  <pic:blipFill>
+                    <a:blip r:embed="rId5"/>
+                    <a:stretch>
+                      <a:fillRect/>
+                    </a:stretch>
+                  </pic:blipFill>
+                  <pic:spPr>
+                    <a:xfrm>
+                      <a:off x="0" y="0"/>
+                      <a:ext cx="6350000" cy="2540000"/>
+                    </a:xfrm>
+                    <a:prstGeom prst="rect">
+                      <a:avLst/>
+                    </a:prstGeom>
+                  </pic:spPr>
+                </pic:pic>
+              </a:graphicData>
+            </a:graphic>
+          </wp:inline>
+        </w:drawing>
+      </w:r>
+    </w:p>
+    <w:p>
+      <w:r>
+        <w:rPr>
+          <w:sz w:val="26"/>
+        </w:rPr>
+        <w:t>Purchase completed</w:t>
+        <w:drawing>
+          <wp:inline distT="0" distR="0" distB="0" distL="0">
+            <wp:extent cx="6350000" cy="2540000"/>
+            <wp:docPr id="29" name="Drawing 29" descr=".\SwagLabs\Evidences\"/>
+            <a:graphic xmlns:a="http://schemas.openxmlformats.org/drawingml/2006/main">
+              <a:graphicData uri="http://schemas.openxmlformats.org/drawingml/2006/picture">
+                <pic:pic xmlns:pic="http://schemas.openxmlformats.org/drawingml/2006/picture">
+                  <pic:nvPicPr>
+                    <pic:cNvPr id="0" name="Picture 29" descr=".\SwagLabs\Evidences\"/>
+                    <pic:cNvPicPr>
+                      <a:picLocks noChangeAspect="true"/>
+                    </pic:cNvPicPr>
+                  </pic:nvPicPr>
+                  <pic:blipFill>
+                    <a:blip r:embed="rId6"/>
+                    <a:stretch>
+                      <a:fillRect/>
+                    </a:stretch>
+                  </pic:blipFill>
+                  <pic:spPr>
+                    <a:xfrm>
+                      <a:off x="0" y="0"/>
+                      <a:ext cx="6350000" cy="2540000"/>
+                    </a:xfrm>
+                    <a:prstGeom prst="rect">
+                      <a:avLst/>
+                    </a:prstGeom>
+                  </pic:spPr>
+                </pic:pic>
+              </a:graphicData>
+            </a:graphic>
+          </wp:inline>
+        </w:drawing>
+      </w:r>
+    </w:p>
+    <w:p>
+      <w:r>
+        <w:rPr>
+          <w:sz w:val="26"/>
+        </w:rPr>
+        <w:t>Product listing page displayed after a product has been purchased</w:t>
+        <w:drawing>
+          <wp:inline distT="0" distR="0" distB="0" distL="0">
+            <wp:extent cx="6350000" cy="2540000"/>
+            <wp:docPr id="30" name="Drawing 30" descr=".\SwagLabs\Evidences\"/>
+            <a:graphic xmlns:a="http://schemas.openxmlformats.org/drawingml/2006/main">
+              <a:graphicData uri="http://schemas.openxmlformats.org/drawingml/2006/picture">
+                <pic:pic xmlns:pic="http://schemas.openxmlformats.org/drawingml/2006/picture">
+                  <pic:nvPicPr>
+                    <pic:cNvPr id="0" name="Picture 30" descr=".\SwagLabs\Evidences\"/>
+                    <pic:cNvPicPr>
+                      <a:picLocks noChangeAspect="true"/>
+                    </pic:cNvPicPr>
+                  </pic:nvPicPr>
+                  <pic:blipFill>
+                    <a:blip r:embed="rId13"/>
+                    <a:stretch>
+                      <a:fillRect/>
+                    </a:stretch>
+                  </pic:blipFill>
+                  <pic:spPr>
+                    <a:xfrm>
+                      <a:off x="0" y="0"/>
+                      <a:ext cx="6350000" cy="2540000"/>
+                    </a:xfrm>
+                    <a:prstGeom prst="rect">
+                      <a:avLst/>
+                    </a:prstGeom>
+                  </pic:spPr>
+                </pic:pic>
+              </a:graphicData>
+            </a:graphic>
+          </wp:inline>
+        </w:drawing>
+      </w:r>
+    </w:p>
+    <w:p>
+      <w:r>
+        <w:rPr>
+          <w:sz w:val="50"/>
+        </w:rPr>
+        <w:t>Test Evidences - EvidencesPOM.docx</w:t>
+      </w:r>
+    </w:p>
+    <w:p>
+      <w:r>
+        <w:rPr>
+          <w:sz w:val="26"/>
+        </w:rPr>
+        <w:t>Login Screenshot</w:t>
+        <w:drawing>
+          <wp:inline distT="0" distR="0" distB="0" distL="0">
+            <wp:extent cx="6350000" cy="2540000"/>
+            <wp:docPr id="31" name="Drawing 31" descr=".\SwagLabs\Evidences\"/>
+            <a:graphic xmlns:a="http://schemas.openxmlformats.org/drawingml/2006/main">
+              <a:graphicData uri="http://schemas.openxmlformats.org/drawingml/2006/picture">
+                <pic:pic xmlns:pic="http://schemas.openxmlformats.org/drawingml/2006/picture">
+                  <pic:nvPicPr>
+                    <pic:cNvPr id="0" name="Picture 31" descr=".\SwagLabs\Evidences\"/>
+                    <pic:cNvPicPr>
+                      <a:picLocks noChangeAspect="true"/>
+                    </pic:cNvPicPr>
+                  </pic:nvPicPr>
+                  <pic:blipFill>
+                    <a:blip r:embed="rId12"/>
+                    <a:stretch>
+                      <a:fillRect/>
+                    </a:stretch>
+                  </pic:blipFill>
+                  <pic:spPr>
+                    <a:xfrm>
+                      <a:off x="0" y="0"/>
+                      <a:ext cx="6350000" cy="2540000"/>
+                    </a:xfrm>
+                    <a:prstGeom prst="rect">
+                      <a:avLst/>
+                    </a:prstGeom>
+                  </pic:spPr>
+                </pic:pic>
+              </a:graphicData>
+            </a:graphic>
+          </wp:inline>
+        </w:drawing>
+      </w:r>
+    </w:p>
+    <w:p>
+      <w:r>
+        <w:rPr>
+          <w:sz w:val="26"/>
+        </w:rPr>
+        <w:t>Product listing page (PLP) Before buy a product</w:t>
+        <w:drawing>
+          <wp:inline distT="0" distR="0" distB="0" distL="0">
+            <wp:extent cx="6350000" cy="2540000"/>
+            <wp:docPr id="32" name="Drawing 32" descr=".\SwagLabs\Evidences\"/>
+            <a:graphic xmlns:a="http://schemas.openxmlformats.org/drawingml/2006/main">
+              <a:graphicData uri="http://schemas.openxmlformats.org/drawingml/2006/picture">
+                <pic:pic xmlns:pic="http://schemas.openxmlformats.org/drawingml/2006/picture">
+                  <pic:nvPicPr>
+                    <pic:cNvPr id="0" name="Picture 32" descr=".\SwagLabs\Evidences\"/>
+                    <pic:cNvPicPr>
+                      <a:picLocks noChangeAspect="true"/>
+                    </pic:cNvPicPr>
+                  </pic:nvPicPr>
+                  <pic:blipFill>
+                    <a:blip r:embed="rId3"/>
+                    <a:stretch>
+                      <a:fillRect/>
+                    </a:stretch>
+                  </pic:blipFill>
+                  <pic:spPr>
+                    <a:xfrm>
+                      <a:off x="0" y="0"/>
+                      <a:ext cx="6350000" cy="2540000"/>
+                    </a:xfrm>
+                    <a:prstGeom prst="rect">
+                      <a:avLst/>
+                    </a:prstGeom>
+                  </pic:spPr>
+                </pic:pic>
+              </a:graphicData>
+            </a:graphic>
+          </wp:inline>
+        </w:drawing>
+      </w:r>
+    </w:p>
+    <w:p>
+      <w:r>
+        <w:rPr>
+          <w:sz w:val="26"/>
+        </w:rPr>
+        <w:t>Shopping cart full after buy a product</w:t>
+        <w:drawing>
+          <wp:inline distT="0" distR="0" distB="0" distL="0">
+            <wp:extent cx="6350000" cy="2540000"/>
+            <wp:docPr id="33" name="Drawing 33" descr=".\SwagLabs\Evidences\"/>
+            <a:graphic xmlns:a="http://schemas.openxmlformats.org/drawingml/2006/main">
+              <a:graphicData uri="http://schemas.openxmlformats.org/drawingml/2006/picture">
+                <pic:pic xmlns:pic="http://schemas.openxmlformats.org/drawingml/2006/picture">
+                  <pic:nvPicPr>
+                    <pic:cNvPr id="0" name="Picture 33" descr=".\SwagLabs\Evidences\"/>
+                    <pic:cNvPicPr>
+                      <a:picLocks noChangeAspect="true"/>
+                    </pic:cNvPicPr>
+                  </pic:nvPicPr>
+                  <pic:blipFill>
+                    <a:blip r:embed="rId4"/>
+                    <a:stretch>
+                      <a:fillRect/>
+                    </a:stretch>
+                  </pic:blipFill>
+                  <pic:spPr>
+                    <a:xfrm>
+                      <a:off x="0" y="0"/>
+                      <a:ext cx="6350000" cy="2540000"/>
+                    </a:xfrm>
+                    <a:prstGeom prst="rect">
+                      <a:avLst/>
+                    </a:prstGeom>
+                  </pic:spPr>
+                </pic:pic>
+              </a:graphicData>
+            </a:graphic>
+          </wp:inline>
+        </w:drawing>
+      </w:r>
+    </w:p>
+    <w:p>
+      <w:r>
+        <w:rPr>
+          <w:sz w:val="26"/>
+        </w:rPr>
+        <w:t>Checkout overview page - personal information</w:t>
+        <w:drawing>
+          <wp:inline distT="0" distR="0" distB="0" distL="0">
+            <wp:extent cx="6350000" cy="2540000"/>
+            <wp:docPr id="34" name="Drawing 34" descr=".\SwagLabs\Evidences\"/>
+            <a:graphic xmlns:a="http://schemas.openxmlformats.org/drawingml/2006/main">
+              <a:graphicData uri="http://schemas.openxmlformats.org/drawingml/2006/picture">
+                <pic:pic xmlns:pic="http://schemas.openxmlformats.org/drawingml/2006/picture">
+                  <pic:nvPicPr>
+                    <pic:cNvPr id="0" name="Picture 34" descr=".\SwagLabs\Evidences\"/>
+                    <pic:cNvPicPr>
+                      <a:picLocks noChangeAspect="true"/>
+                    </pic:cNvPicPr>
+                  </pic:nvPicPr>
+                  <pic:blipFill>
+                    <a:blip r:embed="rId5"/>
+                    <a:stretch>
+                      <a:fillRect/>
+                    </a:stretch>
+                  </pic:blipFill>
+                  <pic:spPr>
+                    <a:xfrm>
+                      <a:off x="0" y="0"/>
+                      <a:ext cx="6350000" cy="2540000"/>
+                    </a:xfrm>
+                    <a:prstGeom prst="rect">
+                      <a:avLst/>
+                    </a:prstGeom>
+                  </pic:spPr>
+                </pic:pic>
+              </a:graphicData>
+            </a:graphic>
+          </wp:inline>
+        </w:drawing>
+      </w:r>
+    </w:p>
+    <w:p>
+      <w:r>
+        <w:rPr>
+          <w:sz w:val="26"/>
+        </w:rPr>
+        <w:t>Purchase completed</w:t>
+        <w:drawing>
+          <wp:inline distT="0" distR="0" distB="0" distL="0">
+            <wp:extent cx="6350000" cy="2540000"/>
+            <wp:docPr id="35" name="Drawing 35" descr=".\SwagLabs\Evidences\"/>
+            <a:graphic xmlns:a="http://schemas.openxmlformats.org/drawingml/2006/main">
+              <a:graphicData uri="http://schemas.openxmlformats.org/drawingml/2006/picture">
+                <pic:pic xmlns:pic="http://schemas.openxmlformats.org/drawingml/2006/picture">
+                  <pic:nvPicPr>
+                    <pic:cNvPr id="0" name="Picture 35" descr=".\SwagLabs\Evidences\"/>
+                    <pic:cNvPicPr>
+                      <a:picLocks noChangeAspect="true"/>
+                    </pic:cNvPicPr>
+                  </pic:nvPicPr>
+                  <pic:blipFill>
+                    <a:blip r:embed="rId6"/>
+                    <a:stretch>
+                      <a:fillRect/>
+                    </a:stretch>
+                  </pic:blipFill>
+                  <pic:spPr>
+                    <a:xfrm>
+                      <a:off x="0" y="0"/>
+                      <a:ext cx="6350000" cy="2540000"/>
+                    </a:xfrm>
+                    <a:prstGeom prst="rect">
+                      <a:avLst/>
+                    </a:prstGeom>
+                  </pic:spPr>
+                </pic:pic>
+              </a:graphicData>
+            </a:graphic>
+          </wp:inline>
+        </w:drawing>
+      </w:r>
+    </w:p>
+    <w:p>
+      <w:r>
+        <w:rPr>
+          <w:sz w:val="26"/>
+        </w:rPr>
+        <w:t>Product listing page displayed after a product has been purchased</w:t>
+        <w:drawing>
+          <wp:inline distT="0" distR="0" distB="0" distL="0">
+            <wp:extent cx="6350000" cy="2540000"/>
+            <wp:docPr id="36" name="Drawing 36" descr=".\SwagLabs\Evidences\"/>
+            <a:graphic xmlns:a="http://schemas.openxmlformats.org/drawingml/2006/main">
+              <a:graphicData uri="http://schemas.openxmlformats.org/drawingml/2006/picture">
+                <pic:pic xmlns:pic="http://schemas.openxmlformats.org/drawingml/2006/picture">
+                  <pic:nvPicPr>
+                    <pic:cNvPr id="0" name="Picture 36" descr=".\SwagLabs\Evidences\"/>
+                    <pic:cNvPicPr>
+                      <a:picLocks noChangeAspect="true"/>
+                    </pic:cNvPicPr>
+                  </pic:nvPicPr>
+                  <pic:blipFill>
+                    <a:blip r:embed="rId7"/>
+                    <a:stretch>
+                      <a:fillRect/>
+                    </a:stretch>
+                  </pic:blipFill>
+                  <pic:spPr>
+                    <a:xfrm>
+                      <a:off x="0" y="0"/>
+                      <a:ext cx="6350000" cy="2540000"/>
+                    </a:xfrm>
+                    <a:prstGeom prst="rect">
+                      <a:avLst/>
+                    </a:prstGeom>
+                  </pic:spPr>
+                </pic:pic>
+              </a:graphicData>
+            </a:graphic>
+          </wp:inline>
+        </w:drawing>
+      </w:r>
+    </w:p>
+    <w:p>
+      <w:r>
+        <w:rPr>
+          <w:sz w:val="50"/>
+        </w:rPr>
+        <w:t>Test Evidences - EvidencesPOM.docx</w:t>
+      </w:r>
+    </w:p>
+    <w:p>
+      <w:r>
+        <w:rPr>
+          <w:sz w:val="26"/>
+        </w:rPr>
+        <w:t>Login Screenshot</w:t>
+        <w:drawing>
+          <wp:inline distT="0" distR="0" distB="0" distL="0">
+            <wp:extent cx="6350000" cy="2540000"/>
+            <wp:docPr id="37" name="Drawing 37" descr=".\SwagLabs\Evidences\"/>
+            <a:graphic xmlns:a="http://schemas.openxmlformats.org/drawingml/2006/main">
+              <a:graphicData uri="http://schemas.openxmlformats.org/drawingml/2006/picture">
+                <pic:pic xmlns:pic="http://schemas.openxmlformats.org/drawingml/2006/picture">
+                  <pic:nvPicPr>
+                    <pic:cNvPr id="0" name="Picture 37" descr=".\SwagLabs\Evidences\"/>
+                    <pic:cNvPicPr>
+                      <a:picLocks noChangeAspect="true"/>
+                    </pic:cNvPicPr>
+                  </pic:nvPicPr>
+                  <pic:blipFill>
+                    <a:blip r:embed="rId12"/>
+                    <a:stretch>
+                      <a:fillRect/>
+                    </a:stretch>
+                  </pic:blipFill>
+                  <pic:spPr>
+                    <a:xfrm>
+                      <a:off x="0" y="0"/>
+                      <a:ext cx="6350000" cy="2540000"/>
+                    </a:xfrm>
+                    <a:prstGeom prst="rect">
+                      <a:avLst/>
+                    </a:prstGeom>
+                  </pic:spPr>
+                </pic:pic>
+              </a:graphicData>
+            </a:graphic>
+          </wp:inline>
+        </w:drawing>
+      </w:r>
+    </w:p>
+    <w:p>
+      <w:r>
+        <w:rPr>
+          <w:sz w:val="50"/>
+        </w:rPr>
+        <w:t>Test Evidences - EvidencesPOM.docx</w:t>
+      </w:r>
+    </w:p>
+    <w:p>
+      <w:r>
+        <w:rPr>
+          <w:sz w:val="26"/>
+        </w:rPr>
+        <w:t>Login Screenshot</w:t>
+        <w:drawing>
+          <wp:inline distT="0" distR="0" distB="0" distL="0">
+            <wp:extent cx="6350000" cy="2540000"/>
+            <wp:docPr id="38" name="Drawing 38" descr=".\SwagLabs\Evidences\"/>
+            <a:graphic xmlns:a="http://schemas.openxmlformats.org/drawingml/2006/main">
+              <a:graphicData uri="http://schemas.openxmlformats.org/drawingml/2006/picture">
+                <pic:pic xmlns:pic="http://schemas.openxmlformats.org/drawingml/2006/picture">
+                  <pic:nvPicPr>
+                    <pic:cNvPr id="0" name="Picture 38" descr=".\SwagLabs\Evidences\"/>
+                    <pic:cNvPicPr>
+                      <a:picLocks noChangeAspect="true"/>
+                    </pic:cNvPicPr>
+                  </pic:nvPicPr>
+                  <pic:blipFill>
+                    <a:blip r:embed="rId15"/>
+                    <a:stretch>
+                      <a:fillRect/>
+                    </a:stretch>
+                  </pic:blipFill>
+                  <pic:spPr>
+                    <a:xfrm>
+                      <a:off x="0" y="0"/>
+                      <a:ext cx="6350000" cy="2540000"/>
+                    </a:xfrm>
+                    <a:prstGeom prst="rect">
+                      <a:avLst/>
+                    </a:prstGeom>
+                  </pic:spPr>
+                </pic:pic>
+              </a:graphicData>
+            </a:graphic>
+          </wp:inline>
+        </w:drawing>
+      </w:r>
+    </w:p>
+    <w:p>
+      <w:r>
+        <w:rPr>
+          <w:sz w:val="50"/>
+        </w:rPr>
+        <w:t>Test Evidences - EvidencesPOM.docx</w:t>
+      </w:r>
+    </w:p>
+    <w:p>
+      <w:r>
+        <w:rPr>
+          <w:sz w:val="26"/>
+        </w:rPr>
+        <w:t>Login Screenshot</w:t>
+        <w:drawing>
+          <wp:inline distT="0" distR="0" distB="0" distL="0">
+            <wp:extent cx="6350000" cy="2540000"/>
+            <wp:docPr id="39" name="Drawing 39" descr=".\SwagLabs\Evidences\"/>
+            <a:graphic xmlns:a="http://schemas.openxmlformats.org/drawingml/2006/main">
+              <a:graphicData uri="http://schemas.openxmlformats.org/drawingml/2006/picture">
+                <pic:pic xmlns:pic="http://schemas.openxmlformats.org/drawingml/2006/picture">
+                  <pic:nvPicPr>
+                    <pic:cNvPr id="0" name="Picture 39" descr=".\SwagLabs\Evidences\"/>
+                    <pic:cNvPicPr>
+                      <a:picLocks noChangeAspect="true"/>
+                    </pic:cNvPicPr>
+                  </pic:nvPicPr>
+                  <pic:blipFill>
+                    <a:blip r:embed="rId14"/>
+                    <a:stretch>
+                      <a:fillRect/>
+                    </a:stretch>
+                  </pic:blipFill>
+                  <pic:spPr>
+                    <a:xfrm>
+                      <a:off x="0" y="0"/>
+                      <a:ext cx="6350000" cy="2540000"/>
+                    </a:xfrm>
+                    <a:prstGeom prst="rect">
+                      <a:avLst/>
+                    </a:prstGeom>
+                  </pic:spPr>
+                </pic:pic>
+              </a:graphicData>
+            </a:graphic>
+          </wp:inline>
+        </w:drawing>
+      </w:r>
+    </w:p>
+    <w:p>
+      <w:r>
+        <w:rPr>
+          <w:sz w:val="50"/>
+        </w:rPr>
+        <w:t>Test Evidences - EvidencesPOM.docx</w:t>
+      </w:r>
+    </w:p>
+    <w:p>
+      <w:r>
+        <w:rPr>
+          <w:sz w:val="26"/>
+        </w:rPr>
+        <w:t>Login Screenshot</w:t>
+        <w:drawing>
+          <wp:inline distT="0" distR="0" distB="0" distL="0">
+            <wp:extent cx="6350000" cy="2540000"/>
+            <wp:docPr id="40" name="Drawing 40" descr=".\SwagLabs\Evidences\"/>
+            <a:graphic xmlns:a="http://schemas.openxmlformats.org/drawingml/2006/main">
+              <a:graphicData uri="http://schemas.openxmlformats.org/drawingml/2006/picture">
+                <pic:pic xmlns:pic="http://schemas.openxmlformats.org/drawingml/2006/picture">
+                  <pic:nvPicPr>
+                    <pic:cNvPr id="0" name="Picture 40" descr=".\SwagLabs\Evidences\"/>
+                    <pic:cNvPicPr>
+                      <a:picLocks noChangeAspect="true"/>
+                    </pic:cNvPicPr>
+                  </pic:nvPicPr>
+                  <pic:blipFill>
+                    <a:blip r:embed="rId10"/>
+                    <a:stretch>
+                      <a:fillRect/>
+                    </a:stretch>
+                  </pic:blipFill>
+                  <pic:spPr>
+                    <a:xfrm>
+                      <a:off x="0" y="0"/>
+                      <a:ext cx="6350000" cy="2540000"/>
+                    </a:xfrm>
+                    <a:prstGeom prst="rect">
+                      <a:avLst/>
+                    </a:prstGeom>
+                  </pic:spPr>
+                </pic:pic>
+              </a:graphicData>
+            </a:graphic>
+          </wp:inline>
+        </w:drawing>
+      </w:r>
+    </w:p>
+    <w:p>
+      <w:r>
+        <w:rPr>
+          <w:sz w:val="50"/>
+        </w:rPr>
+        <w:t>Test Evidences - EvidencesPOM.docx</w:t>
+      </w:r>
+    </w:p>
+    <w:p>
+      <w:r>
+        <w:rPr>
+          <w:sz w:val="26"/>
+        </w:rPr>
+        <w:t>Login Screenshot</w:t>
+        <w:drawing>
+          <wp:inline distT="0" distR="0" distB="0" distL="0">
+            <wp:extent cx="6350000" cy="2540000"/>
+            <wp:docPr id="41" name="Drawing 41" descr=".\SwagLabs\Evidences\"/>
+            <a:graphic xmlns:a="http://schemas.openxmlformats.org/drawingml/2006/main">
+              <a:graphicData uri="http://schemas.openxmlformats.org/drawingml/2006/picture">
+                <pic:pic xmlns:pic="http://schemas.openxmlformats.org/drawingml/2006/picture">
+                  <pic:nvPicPr>
+                    <pic:cNvPr id="0" name="Picture 41" descr=".\SwagLabs\Evidences\"/>
+                    <pic:cNvPicPr>
+                      <a:picLocks noChangeAspect="true"/>
+                    </pic:cNvPicPr>
+                  </pic:nvPicPr>
+                  <pic:blipFill>
+                    <a:blip r:embed="rId15"/>
+                    <a:stretch>
+                      <a:fillRect/>
+                    </a:stretch>
+                  </pic:blipFill>
+                  <pic:spPr>
+                    <a:xfrm>
+                      <a:off x="0" y="0"/>
+                      <a:ext cx="6350000" cy="2540000"/>
+                    </a:xfrm>
+                    <a:prstGeom prst="rect">
+                      <a:avLst/>
+                    </a:prstGeom>
+                  </pic:spPr>
+                </pic:pic>
+              </a:graphicData>
+            </a:graphic>
+          </wp:inline>
+        </w:drawing>
+      </w:r>
+    </w:p>
+    <w:p>
+      <w:r>
+        <w:rPr>
+          <w:sz w:val="50"/>
+        </w:rPr>
+        <w:t>Test Evidences - EvidencesPOM.docx</w:t>
+      </w:r>
+    </w:p>
+    <w:p>
+      <w:r>
+        <w:rPr>
+          <w:sz w:val="26"/>
+        </w:rPr>
+        <w:t>Login Screenshot</w:t>
+        <w:drawing>
+          <wp:inline distT="0" distR="0" distB="0" distL="0">
+            <wp:extent cx="6350000" cy="2540000"/>
+            <wp:docPr id="42" name="Drawing 42" descr=".\SwagLabs\Evidences\"/>
+            <a:graphic xmlns:a="http://schemas.openxmlformats.org/drawingml/2006/main">
+              <a:graphicData uri="http://schemas.openxmlformats.org/drawingml/2006/picture">
+                <pic:pic xmlns:pic="http://schemas.openxmlformats.org/drawingml/2006/picture">
+                  <pic:nvPicPr>
+                    <pic:cNvPr id="0" name="Picture 42" descr=".\SwagLabs\Evidences\"/>
+                    <pic:cNvPicPr>
+                      <a:picLocks noChangeAspect="true"/>
+                    </pic:cNvPicPr>
+                  </pic:nvPicPr>
+                  <pic:blipFill>
+                    <a:blip r:embed="rId14"/>
+                    <a:stretch>
+                      <a:fillRect/>
+                    </a:stretch>
+                  </pic:blipFill>
+                  <pic:spPr>
+                    <a:xfrm>
+                      <a:off x="0" y="0"/>
+                      <a:ext cx="6350000" cy="2540000"/>
+                    </a:xfrm>
+                    <a:prstGeom prst="rect">
+                      <a:avLst/>
+                    </a:prstGeom>
+                  </pic:spPr>
+                </pic:pic>
+              </a:graphicData>
+            </a:graphic>
+          </wp:inline>
+        </w:drawing>
+      </w:r>
+    </w:p>
+    <w:p>
+      <w:r>
+        <w:rPr>
+          <w:sz w:val="50"/>
+        </w:rPr>
+        <w:t>Test Evidences - EvidencesPOM.docx</w:t>
+      </w:r>
+    </w:p>
+    <w:p>
+      <w:r>
+        <w:rPr>
+          <w:sz w:val="26"/>
+        </w:rPr>
+        <w:t>Login Screenshot</w:t>
+        <w:drawing>
+          <wp:inline distT="0" distR="0" distB="0" distL="0">
+            <wp:extent cx="6350000" cy="2540000"/>
+            <wp:docPr id="43" name="Drawing 43" descr=".\SwagLabs\Evidences\"/>
+            <a:graphic xmlns:a="http://schemas.openxmlformats.org/drawingml/2006/main">
+              <a:graphicData uri="http://schemas.openxmlformats.org/drawingml/2006/picture">
+                <pic:pic xmlns:pic="http://schemas.openxmlformats.org/drawingml/2006/picture">
+                  <pic:nvPicPr>
+                    <pic:cNvPr id="0" name="Picture 43" descr=".\SwagLabs\Evidences\"/>
+                    <pic:cNvPicPr>
+                      <a:picLocks noChangeAspect="true"/>
+                    </pic:cNvPicPr>
+                  </pic:nvPicPr>
+                  <pic:blipFill>
+                    <a:blip r:embed="rId14"/>
+                    <a:stretch>
+                      <a:fillRect/>
+                    </a:stretch>
+                  </pic:blipFill>
+                  <pic:spPr>
+                    <a:xfrm>
+                      <a:off x="0" y="0"/>
+                      <a:ext cx="6350000" cy="2540000"/>
+                    </a:xfrm>
+                    <a:prstGeom prst="rect">
+                      <a:avLst/>
+                    </a:prstGeom>
+                  </pic:spPr>
+                </pic:pic>
+              </a:graphicData>
+            </a:graphic>
+          </wp:inline>
+        </w:drawing>
+      </w:r>
+    </w:p>
+    <w:p>
+      <w:r>
+        <w:rPr>
+          <w:sz w:val="50"/>
+        </w:rPr>
+        <w:t>Test Evidences - EvidencesPOM.docx</w:t>
+      </w:r>
+    </w:p>
+    <w:p>
+      <w:r>
+        <w:rPr>
+          <w:sz w:val="26"/>
+        </w:rPr>
+        <w:t>Login Screenshot</w:t>
+        <w:drawing>
+          <wp:inline distT="0" distR="0" distB="0" distL="0">
+            <wp:extent cx="6350000" cy="2540000"/>
+            <wp:docPr id="44" name="Drawing 44" descr=".\SwagLabs\Evidences\"/>
+            <a:graphic xmlns:a="http://schemas.openxmlformats.org/drawingml/2006/main">
+              <a:graphicData uri="http://schemas.openxmlformats.org/drawingml/2006/picture">
+                <pic:pic xmlns:pic="http://schemas.openxmlformats.org/drawingml/2006/picture">
+                  <pic:nvPicPr>
+                    <pic:cNvPr id="0" name="Picture 44" descr=".\SwagLabs\Evidences\"/>
+                    <pic:cNvPicPr>
+                      <a:picLocks noChangeAspect="true"/>
+                    </pic:cNvPicPr>
+                  </pic:nvPicPr>
+                  <pic:blipFill>
+                    <a:blip r:embed="rId15"/>
+                    <a:stretch>
+                      <a:fillRect/>
+                    </a:stretch>
+                  </pic:blipFill>
+                  <pic:spPr>
+                    <a:xfrm>
+                      <a:off x="0" y="0"/>
+                      <a:ext cx="6350000" cy="2540000"/>
+                    </a:xfrm>
+                    <a:prstGeom prst="rect">
+                      <a:avLst/>
+                    </a:prstGeom>
+                  </pic:spPr>
+                </pic:pic>
+              </a:graphicData>
+            </a:graphic>
+          </wp:inline>
+        </w:drawing>
+      </w:r>
+    </w:p>
+    <w:p>
+      <w:r>
+        <w:rPr>
+          <w:sz w:val="50"/>
+        </w:rPr>
+        <w:t>Test Evidences - EvidencesPOM.docx</w:t>
+      </w:r>
+    </w:p>
+    <w:p>
+      <w:r>
+        <w:rPr>
+          <w:sz w:val="26"/>
+        </w:rPr>
+        <w:t>Login Screenshot</w:t>
+        <w:drawing>
+          <wp:inline distT="0" distR="0" distB="0" distL="0">
+            <wp:extent cx="6350000" cy="2540000"/>
+            <wp:docPr id="45" name="Drawing 45" descr=".\SwagLabs\Evidences\"/>
+            <a:graphic xmlns:a="http://schemas.openxmlformats.org/drawingml/2006/main">
+              <a:graphicData uri="http://schemas.openxmlformats.org/drawingml/2006/picture">
+                <pic:pic xmlns:pic="http://schemas.openxmlformats.org/drawingml/2006/picture">
+                  <pic:nvPicPr>
+                    <pic:cNvPr id="0" name="Picture 45" descr=".\SwagLabs\Evidences\"/>
+                    <pic:cNvPicPr>
+                      <a:picLocks noChangeAspect="true"/>
+                    </pic:cNvPicPr>
+                  </pic:nvPicPr>
+                  <pic:blipFill>
+                    <a:blip r:embed="rId14"/>
+                    <a:stretch>
+                      <a:fillRect/>
+                    </a:stretch>
+                  </pic:blipFill>
+                  <pic:spPr>
+                    <a:xfrm>
+                      <a:off x="0" y="0"/>
+                      <a:ext cx="6350000" cy="2540000"/>
+                    </a:xfrm>
+                    <a:prstGeom prst="rect">
+                      <a:avLst/>
+                    </a:prstGeom>
+                  </pic:spPr>
+                </pic:pic>
+              </a:graphicData>
+            </a:graphic>
+          </wp:inline>
+        </w:drawing>
+      </w:r>
+    </w:p>
+    <w:p>
+      <w:r>
+        <w:rPr>
+          <w:sz w:val="50"/>
+        </w:rPr>
+        <w:t>Test Evidences - EvidencesPOM.docx</w:t>
+      </w:r>
+    </w:p>
+    <w:p>
+      <w:r>
+        <w:rPr>
+          <w:sz w:val="26"/>
+        </w:rPr>
+        <w:t>Login Screenshot</w:t>
+        <w:drawing>
+          <wp:inline distT="0" distR="0" distB="0" distL="0">
+            <wp:extent cx="6350000" cy="2540000"/>
+            <wp:docPr id="46" name="Drawing 46" descr=".\SwagLabs\Evidences\"/>
+            <a:graphic xmlns:a="http://schemas.openxmlformats.org/drawingml/2006/main">
+              <a:graphicData uri="http://schemas.openxmlformats.org/drawingml/2006/picture">
+                <pic:pic xmlns:pic="http://schemas.openxmlformats.org/drawingml/2006/picture">
+                  <pic:nvPicPr>
+                    <pic:cNvPr id="0" name="Picture 46" descr=".\SwagLabs\Evidences\"/>
+                    <pic:cNvPicPr>
+                      <a:picLocks noChangeAspect="true"/>
+                    </pic:cNvPicPr>
+                  </pic:nvPicPr>
+                  <pic:blipFill>
+                    <a:blip r:embed="rId14"/>
+                    <a:stretch>
+                      <a:fillRect/>
+                    </a:stretch>
+                  </pic:blipFill>
+                  <pic:spPr>
+                    <a:xfrm>
+                      <a:off x="0" y="0"/>
+                      <a:ext cx="6350000" cy="2540000"/>
+                    </a:xfrm>
+                    <a:prstGeom prst="rect">
+                      <a:avLst/>
+                    </a:prstGeom>
+                  </pic:spPr>
+                </pic:pic>
+              </a:graphicData>
+            </a:graphic>
+          </wp:inline>
+        </w:drawing>
+      </w:r>
+    </w:p>
+    <w:p>
+      <w:r>
+        <w:rPr>
+          <w:sz w:val="50"/>
+        </w:rPr>
+        <w:t>Test Evidences - EvidencesPOM.docx</w:t>
+      </w:r>
+    </w:p>
+    <w:p>
+      <w:r>
+        <w:rPr>
+          <w:sz w:val="26"/>
+        </w:rPr>
+        <w:t>Login Screenshot</w:t>
+        <w:drawing>
+          <wp:inline distT="0" distR="0" distB="0" distL="0">
+            <wp:extent cx="6350000" cy="2540000"/>
+            <wp:docPr id="47" name="Drawing 47" descr=".\SwagLabs\Evidences\"/>
+            <a:graphic xmlns:a="http://schemas.openxmlformats.org/drawingml/2006/main">
+              <a:graphicData uri="http://schemas.openxmlformats.org/drawingml/2006/picture">
+                <pic:pic xmlns:pic="http://schemas.openxmlformats.org/drawingml/2006/picture">
+                  <pic:nvPicPr>
+                    <pic:cNvPr id="0" name="Picture 47" descr=".\SwagLabs\Evidences\"/>
+                    <pic:cNvPicPr>
+                      <a:picLocks noChangeAspect="true"/>
+                    </pic:cNvPicPr>
+                  </pic:nvPicPr>
+                  <pic:blipFill>
+                    <a:blip r:embed="rId14"/>
+                    <a:stretch>
+                      <a:fillRect/>
+                    </a:stretch>
+                  </pic:blipFill>
+                  <pic:spPr>
+                    <a:xfrm>
+                      <a:off x="0" y="0"/>
+                      <a:ext cx="6350000" cy="2540000"/>
+                    </a:xfrm>
+                    <a:prstGeom prst="rect">
+                      <a:avLst/>
+                    </a:prstGeom>
+                  </pic:spPr>
+                </pic:pic>
+              </a:graphicData>
+            </a:graphic>
+          </wp:inline>
+        </w:drawing>
+      </w:r>
+    </w:p>
+    <w:p>
+      <w:r>
+        <w:rPr>
+          <w:sz w:val="50"/>
+        </w:rPr>
+        <w:t>Test Evidences - EvidencesPOM.docx</w:t>
+      </w:r>
+    </w:p>
+    <w:p>
+      <w:r>
+        <w:rPr>
+          <w:sz w:val="26"/>
+        </w:rPr>
+        <w:t>Login Screenshot</w:t>
+        <w:drawing>
+          <wp:inline distT="0" distR="0" distB="0" distL="0">
+            <wp:extent cx="6350000" cy="2540000"/>
+            <wp:docPr id="48" name="Drawing 48" descr=".\SwagLabs\Evidences\"/>
+            <a:graphic xmlns:a="http://schemas.openxmlformats.org/drawingml/2006/main">
+              <a:graphicData uri="http://schemas.openxmlformats.org/drawingml/2006/picture">
+                <pic:pic xmlns:pic="http://schemas.openxmlformats.org/drawingml/2006/picture">
+                  <pic:nvPicPr>
+                    <pic:cNvPr id="0" name="Picture 48" descr=".\SwagLabs\Evidences\"/>
+                    <pic:cNvPicPr>
+                      <a:picLocks noChangeAspect="true"/>
+                    </pic:cNvPicPr>
+                  </pic:nvPicPr>
+                  <pic:blipFill>
+                    <a:blip r:embed="rId12"/>
+                    <a:stretch>
+                      <a:fillRect/>
+                    </a:stretch>
+                  </pic:blipFill>
+                  <pic:spPr>
+                    <a:xfrm>
+                      <a:off x="0" y="0"/>
+                      <a:ext cx="6350000" cy="2540000"/>
+                    </a:xfrm>
+                    <a:prstGeom prst="rect">
+                      <a:avLst/>
+                    </a:prstGeom>
+                  </pic:spPr>
+                </pic:pic>
+              </a:graphicData>
+            </a:graphic>
+          </wp:inline>
+        </w:drawing>
+      </w:r>
+    </w:p>
+    <w:p>
+      <w:r>
+        <w:rPr>
+          <w:sz w:val="50"/>
+        </w:rPr>
+        <w:t>Test Evidences - EvidencesPOM.docx</w:t>
+      </w:r>
+    </w:p>
+    <w:p>
+      <w:r>
+        <w:rPr>
+          <w:sz w:val="26"/>
+        </w:rPr>
+        <w:t>Login Screenshot</w:t>
+        <w:drawing>
+          <wp:inline distT="0" distR="0" distB="0" distL="0">
+            <wp:extent cx="6350000" cy="2540000"/>
+            <wp:docPr id="49" name="Drawing 49" descr=".\SwagLabs\Evidences\"/>
+            <a:graphic xmlns:a="http://schemas.openxmlformats.org/drawingml/2006/main">
+              <a:graphicData uri="http://schemas.openxmlformats.org/drawingml/2006/picture">
+                <pic:pic xmlns:pic="http://schemas.openxmlformats.org/drawingml/2006/picture">
+                  <pic:nvPicPr>
+                    <pic:cNvPr id="0" name="Picture 49" descr=".\SwagLabs\Evidences\"/>
+                    <pic:cNvPicPr>
+                      <a:picLocks noChangeAspect="true"/>
+                    </pic:cNvPicPr>
+                  </pic:nvPicPr>
+                  <pic:blipFill>
+                    <a:blip r:embed="rId14"/>
+                    <a:stretch>
+                      <a:fillRect/>
+                    </a:stretch>
+                  </pic:blipFill>
+                  <pic:spPr>
+                    <a:xfrm>
+                      <a:off x="0" y="0"/>
+                      <a:ext cx="6350000" cy="2540000"/>
+                    </a:xfrm>
+                    <a:prstGeom prst="rect">
+                      <a:avLst/>
+                    </a:prstGeom>
+                  </pic:spPr>
+                </pic:pic>
+              </a:graphicData>
+            </a:graphic>
+          </wp:inline>
+        </w:drawing>
+      </w:r>
+    </w:p>
+    <w:p>
+      <w:r>
+        <w:rPr>
+          <w:sz w:val="50"/>
+        </w:rPr>
+        <w:t>Test Evidences - EvidencesPOM.docx</w:t>
+      </w:r>
+    </w:p>
+    <w:p>
+      <w:r>
+        <w:rPr>
+          <w:sz w:val="26"/>
+        </w:rPr>
+        <w:t>Login Screenshot</w:t>
+        <w:drawing>
+          <wp:inline distT="0" distR="0" distB="0" distL="0">
+            <wp:extent cx="6350000" cy="2540000"/>
+            <wp:docPr id="50" name="Drawing 50" descr=".\SwagLabs\Evidences\"/>
+            <a:graphic xmlns:a="http://schemas.openxmlformats.org/drawingml/2006/main">
+              <a:graphicData uri="http://schemas.openxmlformats.org/drawingml/2006/picture">
+                <pic:pic xmlns:pic="http://schemas.openxmlformats.org/drawingml/2006/picture">
+                  <pic:nvPicPr>
+                    <pic:cNvPr id="0" name="Picture 50" descr=".\SwagLabs\Evidences\"/>
+                    <pic:cNvPicPr>
+                      <a:picLocks noChangeAspect="true"/>
+                    </pic:cNvPicPr>
+                  </pic:nvPicPr>
+                  <pic:blipFill>
+                    <a:blip r:embed="rId12"/>
+                    <a:stretch>
+                      <a:fillRect/>
+                    </a:stretch>
+                  </pic:blipFill>
+                  <pic:spPr>
+                    <a:xfrm>
+                      <a:off x="0" y="0"/>
+                      <a:ext cx="6350000" cy="2540000"/>
+                    </a:xfrm>
+                    <a:prstGeom prst="rect">
+                      <a:avLst/>
+                    </a:prstGeom>
+                  </pic:spPr>
+                </pic:pic>
+              </a:graphicData>
+            </a:graphic>
+          </wp:inline>
+        </w:drawing>
+      </w:r>
+    </w:p>
+    <w:p>
+      <w:r>
+        <w:rPr>
+          <w:sz w:val="50"/>
+        </w:rPr>
+        <w:t>Test Evidences - EvidencesPOM.docx</w:t>
+      </w:r>
+    </w:p>
+    <w:p>
+      <w:r>
+        <w:rPr>
+          <w:sz w:val="26"/>
+        </w:rPr>
+        <w:t>Login Screenshot</w:t>
+        <w:drawing>
+          <wp:inline distT="0" distR="0" distB="0" distL="0">
+            <wp:extent cx="6350000" cy="2540000"/>
+            <wp:docPr id="51" name="Drawing 51" descr=".\SwagLabs\Evidences\"/>
+            <a:graphic xmlns:a="http://schemas.openxmlformats.org/drawingml/2006/main">
+              <a:graphicData uri="http://schemas.openxmlformats.org/drawingml/2006/picture">
+                <pic:pic xmlns:pic="http://schemas.openxmlformats.org/drawingml/2006/picture">
+                  <pic:nvPicPr>
+                    <pic:cNvPr id="0" name="Picture 51" descr=".\SwagLabs\Evidences\"/>
+                    <pic:cNvPicPr>
+                      <a:picLocks noChangeAspect="true"/>
+                    </pic:cNvPicPr>
+                  </pic:nvPicPr>
+                  <pic:blipFill>
+                    <a:blip r:embed="rId14"/>
+                    <a:stretch>
+                      <a:fillRect/>
+                    </a:stretch>
+                  </pic:blipFill>
+                  <pic:spPr>
+                    <a:xfrm>
+                      <a:off x="0" y="0"/>
+                      <a:ext cx="6350000" cy="2540000"/>
+                    </a:xfrm>
+                    <a:prstGeom prst="rect">
+                      <a:avLst/>
+                    </a:prstGeom>
+                  </pic:spPr>
+                </pic:pic>
+              </a:graphicData>
+            </a:graphic>
+          </wp:inline>
+        </w:drawing>
+      </w:r>
+    </w:p>
+    <w:p>
+      <w:r>
+        <w:rPr>
+          <w:sz w:val="50"/>
+        </w:rPr>
+        <w:t>Test Evidences - EvidencesPOM.docx</w:t>
+      </w:r>
+    </w:p>
+    <w:p>
+      <w:r>
+        <w:rPr>
+          <w:sz w:val="26"/>
+        </w:rPr>
+        <w:t>Login Screenshot</w:t>
+        <w:drawing>
+          <wp:inline distT="0" distR="0" distB="0" distL="0">
+            <wp:extent cx="6350000" cy="2540000"/>
+            <wp:docPr id="52" name="Drawing 52" descr=".\SwagLabs\Evidences\"/>
+            <a:graphic xmlns:a="http://schemas.openxmlformats.org/drawingml/2006/main">
+              <a:graphicData uri="http://schemas.openxmlformats.org/drawingml/2006/picture">
+                <pic:pic xmlns:pic="http://schemas.openxmlformats.org/drawingml/2006/picture">
+                  <pic:nvPicPr>
+                    <pic:cNvPr id="0" name="Picture 52" descr=".\SwagLabs\Evidences\"/>
+                    <pic:cNvPicPr>
+                      <a:picLocks noChangeAspect="true"/>
+                    </pic:cNvPicPr>
+                  </pic:nvPicPr>
+                  <pic:blipFill>
+                    <a:blip r:embed="rId12"/>
+                    <a:stretch>
+                      <a:fillRect/>
+                    </a:stretch>
+                  </pic:blipFill>
+                  <pic:spPr>
+                    <a:xfrm>
+                      <a:off x="0" y="0"/>
+                      <a:ext cx="6350000" cy="2540000"/>
+                    </a:xfrm>
+                    <a:prstGeom prst="rect">
+                      <a:avLst/>
+                    </a:prstGeom>
+                  </pic:spPr>
+                </pic:pic>
+              </a:graphicData>
+            </a:graphic>
+          </wp:inline>
+        </w:drawing>
+      </w:r>
+    </w:p>
+    <w:p>
+      <w:r>
+        <w:rPr>
+          <w:sz w:val="50"/>
+        </w:rPr>
+        <w:t>Test Evidences - EvidencesPOM.docx</w:t>
+      </w:r>
+    </w:p>
+    <w:p>
+      <w:r>
+        <w:rPr>
+          <w:sz w:val="26"/>
+        </w:rPr>
+        <w:t>Login Screenshot</w:t>
+        <w:drawing>
+          <wp:inline distT="0" distR="0" distB="0" distL="0">
+            <wp:extent cx="6350000" cy="2540000"/>
+            <wp:docPr id="53" name="Drawing 53" descr=".\SwagLabs\Evidences\"/>
+            <a:graphic xmlns:a="http://schemas.openxmlformats.org/drawingml/2006/main">
+              <a:graphicData uri="http://schemas.openxmlformats.org/drawingml/2006/picture">
+                <pic:pic xmlns:pic="http://schemas.openxmlformats.org/drawingml/2006/picture">
+                  <pic:nvPicPr>
+                    <pic:cNvPr id="0" name="Picture 53" descr=".\SwagLabs\Evidences\"/>
+                    <pic:cNvPicPr>
+                      <a:picLocks noChangeAspect="true"/>
+                    </pic:cNvPicPr>
+                  </pic:nvPicPr>
+                  <pic:blipFill>
+                    <a:blip r:embed="rId12"/>
+                    <a:stretch>
+                      <a:fillRect/>
+                    </a:stretch>
+                  </pic:blipFill>
+                  <pic:spPr>
+                    <a:xfrm>
+                      <a:off x="0" y="0"/>
+                      <a:ext cx="6350000" cy="2540000"/>
+                    </a:xfrm>
+                    <a:prstGeom prst="rect">
+                      <a:avLst/>
+                    </a:prstGeom>
+                  </pic:spPr>
+                </pic:pic>
+              </a:graphicData>
+            </a:graphic>
+          </wp:inline>
+        </w:drawing>
+      </w:r>
+    </w:p>
+    <w:p>
+      <w:r>
+        <w:rPr>
+          <w:sz w:val="50"/>
+        </w:rPr>
+        <w:t>Test Evidences - EvidencesPOM.docx</w:t>
+      </w:r>
+    </w:p>
+    <w:p>
+      <w:r>
+        <w:rPr>
+          <w:sz w:val="26"/>
+        </w:rPr>
+        <w:t>Login Screenshot</w:t>
+        <w:drawing>
+          <wp:inline distT="0" distR="0" distB="0" distL="0">
+            <wp:extent cx="6350000" cy="2540000"/>
+            <wp:docPr id="54" name="Drawing 54" descr=".\SwagLabs\Evidences\"/>
+            <a:graphic xmlns:a="http://schemas.openxmlformats.org/drawingml/2006/main">
+              <a:graphicData uri="http://schemas.openxmlformats.org/drawingml/2006/picture">
+                <pic:pic xmlns:pic="http://schemas.openxmlformats.org/drawingml/2006/picture">
+                  <pic:nvPicPr>
+                    <pic:cNvPr id="0" name="Picture 54" descr=".\SwagLabs\Evidences\"/>
+                    <pic:cNvPicPr>
+                      <a:picLocks noChangeAspect="true"/>
+                    </pic:cNvPicPr>
+                  </pic:nvPicPr>
+                  <pic:blipFill>
+                    <a:blip r:embed="rId12"/>
+                    <a:stretch>
+                      <a:fillRect/>
+                    </a:stretch>
+                  </pic:blipFill>
+                  <pic:spPr>
+                    <a:xfrm>
+                      <a:off x="0" y="0"/>
+                      <a:ext cx="6350000" cy="2540000"/>
+                    </a:xfrm>
+                    <a:prstGeom prst="rect">
+                      <a:avLst/>
+                    </a:prstGeom>
+                  </pic:spPr>
+                </pic:pic>
+              </a:graphicData>
+            </a:graphic>
+          </wp:inline>
+        </w:drawing>
+      </w:r>
+    </w:p>
+    <w:p>
+      <w:r>
+        <w:rPr>
+          <w:sz w:val="26"/>
+        </w:rPr>
+        <w:t>Product listing page (PLP) Before buy a product</w:t>
+        <w:drawing>
+          <wp:inline distT="0" distR="0" distB="0" distL="0">
+            <wp:extent cx="6350000" cy="2540000"/>
+            <wp:docPr id="55" name="Drawing 55" descr=".\SwagLabs\Evidences\"/>
+            <a:graphic xmlns:a="http://schemas.openxmlformats.org/drawingml/2006/main">
+              <a:graphicData uri="http://schemas.openxmlformats.org/drawingml/2006/picture">
+                <pic:pic xmlns:pic="http://schemas.openxmlformats.org/drawingml/2006/picture">
+                  <pic:nvPicPr>
+                    <pic:cNvPr id="0" name="Picture 55" descr=".\SwagLabs\Evidences\"/>
+                    <pic:cNvPicPr>
+                      <a:picLocks noChangeAspect="true"/>
+                    </pic:cNvPicPr>
+                  </pic:nvPicPr>
+                  <pic:blipFill>
+                    <a:blip r:embed="rId3"/>
+                    <a:stretch>
+                      <a:fillRect/>
+                    </a:stretch>
+                  </pic:blipFill>
+                  <pic:spPr>
+                    <a:xfrm>
+                      <a:off x="0" y="0"/>
+                      <a:ext cx="6350000" cy="2540000"/>
+                    </a:xfrm>
+                    <a:prstGeom prst="rect">
+                      <a:avLst/>
+                    </a:prstGeom>
+                  </pic:spPr>
+                </pic:pic>
+              </a:graphicData>
+            </a:graphic>
+          </wp:inline>
+        </w:drawing>
+      </w:r>
+    </w:p>
+    <w:p>
+      <w:r>
+        <w:rPr>
+          <w:sz w:val="26"/>
+        </w:rPr>
+        <w:t>Shopping cart full after buy a product</w:t>
+        <w:drawing>
+          <wp:inline distT="0" distR="0" distB="0" distL="0">
+            <wp:extent cx="6350000" cy="2540000"/>
+            <wp:docPr id="56" name="Drawing 56" descr=".\SwagLabs\Evidences\"/>
+            <a:graphic xmlns:a="http://schemas.openxmlformats.org/drawingml/2006/main">
+              <a:graphicData uri="http://schemas.openxmlformats.org/drawingml/2006/picture">
+                <pic:pic xmlns:pic="http://schemas.openxmlformats.org/drawingml/2006/picture">
+                  <pic:nvPicPr>
+                    <pic:cNvPr id="0" name="Picture 56" descr=".\SwagLabs\Evidences\"/>
+                    <pic:cNvPicPr>
+                      <a:picLocks noChangeAspect="true"/>
+                    </pic:cNvPicPr>
+                  </pic:nvPicPr>
+                  <pic:blipFill>
+                    <a:blip r:embed="rId4"/>
+                    <a:stretch>
+                      <a:fillRect/>
+                    </a:stretch>
+                  </pic:blipFill>
+                  <pic:spPr>
+                    <a:xfrm>
+                      <a:off x="0" y="0"/>
+                      <a:ext cx="6350000" cy="2540000"/>
+                    </a:xfrm>
+                    <a:prstGeom prst="rect">
+                      <a:avLst/>
+                    </a:prstGeom>
+                  </pic:spPr>
+                </pic:pic>
+              </a:graphicData>
+            </a:graphic>
+          </wp:inline>
+        </w:drawing>
+      </w:r>
+    </w:p>
+    <w:p>
+      <w:r>
+        <w:rPr>
+          <w:sz w:val="26"/>
+        </w:rPr>
+        <w:t>Checkout overview page - personal information</w:t>
+        <w:drawing>
+          <wp:inline distT="0" distR="0" distB="0" distL="0">
+            <wp:extent cx="6350000" cy="2540000"/>
+            <wp:docPr id="57" name="Drawing 57" descr=".\SwagLabs\Evidences\"/>
+            <a:graphic xmlns:a="http://schemas.openxmlformats.org/drawingml/2006/main">
+              <a:graphicData uri="http://schemas.openxmlformats.org/drawingml/2006/picture">
+                <pic:pic xmlns:pic="http://schemas.openxmlformats.org/drawingml/2006/picture">
+                  <pic:nvPicPr>
+                    <pic:cNvPr id="0" name="Picture 57" descr=".\SwagLabs\Evidences\"/>
+                    <pic:cNvPicPr>
+                      <a:picLocks noChangeAspect="true"/>
+                    </pic:cNvPicPr>
+                  </pic:nvPicPr>
+                  <pic:blipFill>
+                    <a:blip r:embed="rId5"/>
+                    <a:stretch>
+                      <a:fillRect/>
+                    </a:stretch>
+                  </pic:blipFill>
+                  <pic:spPr>
+                    <a:xfrm>
+                      <a:off x="0" y="0"/>
+                      <a:ext cx="6350000" cy="2540000"/>
+                    </a:xfrm>
+                    <a:prstGeom prst="rect">
+                      <a:avLst/>
+                    </a:prstGeom>
+                  </pic:spPr>
+                </pic:pic>
+              </a:graphicData>
+            </a:graphic>
+          </wp:inline>
+        </w:drawing>
+      </w:r>
+    </w:p>
+    <w:p>
+      <w:r>
+        <w:rPr>
+          <w:sz w:val="26"/>
+        </w:rPr>
+        <w:t>Purchase completed</w:t>
+        <w:drawing>
+          <wp:inline distT="0" distR="0" distB="0" distL="0">
+            <wp:extent cx="6350000" cy="2540000"/>
+            <wp:docPr id="58" name="Drawing 58" descr=".\SwagLabs\Evidences\"/>
+            <a:graphic xmlns:a="http://schemas.openxmlformats.org/drawingml/2006/main">
+              <a:graphicData uri="http://schemas.openxmlformats.org/drawingml/2006/picture">
+                <pic:pic xmlns:pic="http://schemas.openxmlformats.org/drawingml/2006/picture">
+                  <pic:nvPicPr>
+                    <pic:cNvPr id="0" name="Picture 58" descr=".\SwagLabs\Evidences\"/>
+                    <pic:cNvPicPr>
+                      <a:picLocks noChangeAspect="true"/>
+                    </pic:cNvPicPr>
+                  </pic:nvPicPr>
+                  <pic:blipFill>
+                    <a:blip r:embed="rId6"/>
+                    <a:stretch>
+                      <a:fillRect/>
+                    </a:stretch>
+                  </pic:blipFill>
+                  <pic:spPr>
+                    <a:xfrm>
+                      <a:off x="0" y="0"/>
+                      <a:ext cx="6350000" cy="2540000"/>
+                    </a:xfrm>
+                    <a:prstGeom prst="rect">
+                      <a:avLst/>
+                    </a:prstGeom>
+                  </pic:spPr>
+                </pic:pic>
+              </a:graphicData>
+            </a:graphic>
+          </wp:inline>
+        </w:drawing>
+      </w:r>
+    </w:p>
+    <w:p>
+      <w:r>
+        <w:rPr>
+          <w:sz w:val="26"/>
+        </w:rPr>
+        <w:t>Product listing page displayed after a product has been purchased</w:t>
+        <w:drawing>
+          <wp:inline distT="0" distR="0" distB="0" distL="0">
+            <wp:extent cx="6350000" cy="2540000"/>
+            <wp:docPr id="59" name="Drawing 59" descr=".\SwagLabs\Evidences\"/>
+            <a:graphic xmlns:a="http://schemas.openxmlformats.org/drawingml/2006/main">
+              <a:graphicData uri="http://schemas.openxmlformats.org/drawingml/2006/picture">
+                <pic:pic xmlns:pic="http://schemas.openxmlformats.org/drawingml/2006/picture">
+                  <pic:nvPicPr>
+                    <pic:cNvPr id="0" name="Picture 59" descr=".\SwagLabs\Evidences\"/>
+                    <pic:cNvPicPr>
+                      <a:picLocks noChangeAspect="true"/>
+                    </pic:cNvPicPr>
+                  </pic:nvPicPr>
+                  <pic:blipFill>
+                    <a:blip r:embed="rId13"/>
+                    <a:stretch>
+                      <a:fillRect/>
+                    </a:stretch>
+                  </pic:blipFill>
+                  <pic:spPr>
+                    <a:xfrm>
+                      <a:off x="0" y="0"/>
+                      <a:ext cx="6350000" cy="2540000"/>
+                    </a:xfrm>
+                    <a:prstGeom prst="rect">
+                      <a:avLst/>
+                    </a:prstGeom>
+                  </pic:spPr>
+                </pic:pic>
+              </a:graphicData>
+            </a:graphic>
+          </wp:inline>
+        </w:drawing>
+      </w:r>
+    </w:p>
+    <w:p>
+      <w:r>
+        <w:rPr>
+          <w:sz w:val="50"/>
+        </w:rPr>
+        <w:t>Test Evidences - EvidencesPOM.docx</w:t>
+      </w:r>
+    </w:p>
+    <w:p>
+      <w:r>
+        <w:rPr>
+          <w:sz w:val="26"/>
+        </w:rPr>
+        <w:t>Login Screenshot</w:t>
+        <w:drawing>
+          <wp:inline distT="0" distR="0" distB="0" distL="0">
+            <wp:extent cx="6350000" cy="2540000"/>
+            <wp:docPr id="60" name="Drawing 60" descr=".\SwagLabs\Evidences\"/>
+            <a:graphic xmlns:a="http://schemas.openxmlformats.org/drawingml/2006/main">
+              <a:graphicData uri="http://schemas.openxmlformats.org/drawingml/2006/picture">
+                <pic:pic xmlns:pic="http://schemas.openxmlformats.org/drawingml/2006/picture">
+                  <pic:nvPicPr>
+                    <pic:cNvPr id="0" name="Picture 60" descr=".\SwagLabs\Evidences\"/>
+                    <pic:cNvPicPr>
+                      <a:picLocks noChangeAspect="true"/>
+                    </pic:cNvPicPr>
+                  </pic:nvPicPr>
+                  <pic:blipFill>
+                    <a:blip r:embed="rId12"/>
+                    <a:stretch>
+                      <a:fillRect/>
+                    </a:stretch>
+                  </pic:blipFill>
+                  <pic:spPr>
+                    <a:xfrm>
+                      <a:off x="0" y="0"/>
+                      <a:ext cx="6350000" cy="2540000"/>
+                    </a:xfrm>
+                    <a:prstGeom prst="rect">
+                      <a:avLst/>
+                    </a:prstGeom>
+                  </pic:spPr>
+                </pic:pic>
+              </a:graphicData>
+            </a:graphic>
+          </wp:inline>
+        </w:drawing>
+      </w:r>
+    </w:p>
+    <w:p>
+      <w:r>
+        <w:rPr>
+          <w:sz w:val="50"/>
+        </w:rPr>
+        <w:t>Test Evidences - EvidencesPOM.docx</w:t>
+      </w:r>
+    </w:p>
+    <w:p>
+      <w:r>
+        <w:rPr>
+          <w:sz w:val="26"/>
+        </w:rPr>
+        <w:t>Login Screenshot</w:t>
+        <w:drawing>
+          <wp:inline distT="0" distR="0" distB="0" distL="0">
+            <wp:extent cx="6350000" cy="2540000"/>
+            <wp:docPr id="61" name="Drawing 61" descr=".\SwagLabs\Evidences\"/>
+            <a:graphic xmlns:a="http://schemas.openxmlformats.org/drawingml/2006/main">
+              <a:graphicData uri="http://schemas.openxmlformats.org/drawingml/2006/picture">
+                <pic:pic xmlns:pic="http://schemas.openxmlformats.org/drawingml/2006/picture">
+                  <pic:nvPicPr>
+                    <pic:cNvPr id="0" name="Picture 61" descr=".\SwagLabs\Evidences\"/>
+                    <pic:cNvPicPr>
+                      <a:picLocks noChangeAspect="true"/>
+                    </pic:cNvPicPr>
+                  </pic:nvPicPr>
+                  <pic:blipFill>
+                    <a:blip r:embed="rId14"/>
+                    <a:stretch>
+                      <a:fillRect/>
+                    </a:stretch>
+                  </pic:blipFill>
+                  <pic:spPr>
+                    <a:xfrm>
+                      <a:off x="0" y="0"/>
+                      <a:ext cx="6350000" cy="2540000"/>
+                    </a:xfrm>
+                    <a:prstGeom prst="rect">
+                      <a:avLst/>
+                    </a:prstGeom>
+                  </pic:spPr>
+                </pic:pic>
+              </a:graphicData>
+            </a:graphic>
+          </wp:inline>
+        </w:drawing>
+      </w:r>
+    </w:p>
+    <w:p>
+      <w:r>
+        <w:rPr>
+          <w:sz w:val="26"/>
+        </w:rPr>
+        <w:t>Product listing page (PLP) Before buy a product</w:t>
+        <w:drawing>
+          <wp:inline distT="0" distR="0" distB="0" distL="0">
+            <wp:extent cx="6350000" cy="2540000"/>
+            <wp:docPr id="62" name="Drawing 62" descr=".\SwagLabs\Evidences\"/>
+            <a:graphic xmlns:a="http://schemas.openxmlformats.org/drawingml/2006/main">
+              <a:graphicData uri="http://schemas.openxmlformats.org/drawingml/2006/picture">
+                <pic:pic xmlns:pic="http://schemas.openxmlformats.org/drawingml/2006/picture">
+                  <pic:nvPicPr>
+                    <pic:cNvPr id="0" name="Picture 62" descr=".\SwagLabs\Evidences\"/>
+                    <pic:cNvPicPr>
+                      <a:picLocks noChangeAspect="true"/>
+                    </pic:cNvPicPr>
+                  </pic:nvPicPr>
+                  <pic:blipFill>
+                    <a:blip r:embed="rId3"/>
+                    <a:stretch>
+                      <a:fillRect/>
+                    </a:stretch>
+                  </pic:blipFill>
+                  <pic:spPr>
+                    <a:xfrm>
+                      <a:off x="0" y="0"/>
+                      <a:ext cx="6350000" cy="2540000"/>
+                    </a:xfrm>
+                    <a:prstGeom prst="rect">
+                      <a:avLst/>
+                    </a:prstGeom>
+                  </pic:spPr>
+                </pic:pic>
+              </a:graphicData>
+            </a:graphic>
+          </wp:inline>
+        </w:drawing>
+      </w:r>
+    </w:p>
+    <w:p>
+      <w:r>
+        <w:rPr>
+          <w:sz w:val="26"/>
+        </w:rPr>
+        <w:t>Shopping cart full after buy a product</w:t>
+        <w:drawing>
+          <wp:inline distT="0" distR="0" distB="0" distL="0">
+            <wp:extent cx="6350000" cy="2540000"/>
+            <wp:docPr id="63" name="Drawing 63" descr=".\SwagLabs\Evidences\"/>
+            <a:graphic xmlns:a="http://schemas.openxmlformats.org/drawingml/2006/main">
+              <a:graphicData uri="http://schemas.openxmlformats.org/drawingml/2006/picture">
+                <pic:pic xmlns:pic="http://schemas.openxmlformats.org/drawingml/2006/picture">
+                  <pic:nvPicPr>
+                    <pic:cNvPr id="0" name="Picture 63" descr=".\SwagLabs\Evidences\"/>
+                    <pic:cNvPicPr>
+                      <a:picLocks noChangeAspect="true"/>
+                    </pic:cNvPicPr>
+                  </pic:nvPicPr>
+                  <pic:blipFill>
+                    <a:blip r:embed="rId4"/>
+                    <a:stretch>
+                      <a:fillRect/>
+                    </a:stretch>
+                  </pic:blipFill>
+                  <pic:spPr>
+                    <a:xfrm>
+                      <a:off x="0" y="0"/>
+                      <a:ext cx="6350000" cy="2540000"/>
+                    </a:xfrm>
+                    <a:prstGeom prst="rect">
+                      <a:avLst/>
+                    </a:prstGeom>
+                  </pic:spPr>
+                </pic:pic>
+              </a:graphicData>
+            </a:graphic>
+          </wp:inline>
+        </w:drawing>
+      </w:r>
+    </w:p>
+    <w:p>
+      <w:r>
+        <w:rPr>
+          <w:sz w:val="26"/>
+        </w:rPr>
+        <w:t>Checkout overview page - personal information</w:t>
+        <w:drawing>
+          <wp:inline distT="0" distR="0" distB="0" distL="0">
+            <wp:extent cx="6350000" cy="2540000"/>
+            <wp:docPr id="64" name="Drawing 64" descr=".\SwagLabs\Evidences\"/>
+            <a:graphic xmlns:a="http://schemas.openxmlformats.org/drawingml/2006/main">
+              <a:graphicData uri="http://schemas.openxmlformats.org/drawingml/2006/picture">
+                <pic:pic xmlns:pic="http://schemas.openxmlformats.org/drawingml/2006/picture">
+                  <pic:nvPicPr>
+                    <pic:cNvPr id="0" name="Picture 64" descr=".\SwagLabs\Evidences\"/>
+                    <pic:cNvPicPr>
+                      <a:picLocks noChangeAspect="true"/>
+                    </pic:cNvPicPr>
+                  </pic:nvPicPr>
+                  <pic:blipFill>
+                    <a:blip r:embed="rId5"/>
+                    <a:stretch>
+                      <a:fillRect/>
+                    </a:stretch>
+                  </pic:blipFill>
+                  <pic:spPr>
+                    <a:xfrm>
+                      <a:off x="0" y="0"/>
+                      <a:ext cx="6350000" cy="2540000"/>
+                    </a:xfrm>
+                    <a:prstGeom prst="rect">
+                      <a:avLst/>
+                    </a:prstGeom>
+                  </pic:spPr>
+                </pic:pic>
+              </a:graphicData>
+            </a:graphic>
+          </wp:inline>
+        </w:drawing>
+      </w:r>
+    </w:p>
+    <w:p>
+      <w:r>
+        <w:rPr>
+          <w:sz w:val="26"/>
+        </w:rPr>
+        <w:t>Purchase completed</w:t>
+        <w:drawing>
+          <wp:inline distT="0" distR="0" distB="0" distL="0">
+            <wp:extent cx="6350000" cy="2540000"/>
+            <wp:docPr id="65" name="Drawing 65" descr=".\SwagLabs\Evidences\"/>
+            <a:graphic xmlns:a="http://schemas.openxmlformats.org/drawingml/2006/main">
+              <a:graphicData uri="http://schemas.openxmlformats.org/drawingml/2006/picture">
+                <pic:pic xmlns:pic="http://schemas.openxmlformats.org/drawingml/2006/picture">
+                  <pic:nvPicPr>
+                    <pic:cNvPr id="0" name="Picture 65" descr=".\SwagLabs\Evidences\"/>
+                    <pic:cNvPicPr>
+                      <a:picLocks noChangeAspect="true"/>
+                    </pic:cNvPicPr>
+                  </pic:nvPicPr>
+                  <pic:blipFill>
+                    <a:blip r:embed="rId6"/>
+                    <a:stretch>
+                      <a:fillRect/>
+                    </a:stretch>
+                  </pic:blipFill>
+                  <pic:spPr>
+                    <a:xfrm>
+                      <a:off x="0" y="0"/>
+                      <a:ext cx="6350000" cy="2540000"/>
+                    </a:xfrm>
+                    <a:prstGeom prst="rect">
+                      <a:avLst/>
+                    </a:prstGeom>
+                  </pic:spPr>
+                </pic:pic>
+              </a:graphicData>
+            </a:graphic>
+          </wp:inline>
+        </w:drawing>
+      </w:r>
+    </w:p>
+    <w:p>
+      <w:r>
+        <w:rPr>
+          <w:sz w:val="26"/>
+        </w:rPr>
+        <w:t>Product listing page displayed after a product has been purchased</w:t>
+        <w:drawing>
+          <wp:inline distT="0" distR="0" distB="0" distL="0">
+            <wp:extent cx="6350000" cy="2540000"/>
+            <wp:docPr id="66" name="Drawing 66" descr=".\SwagLabs\Evidences\"/>
+            <a:graphic xmlns:a="http://schemas.openxmlformats.org/drawingml/2006/main">
+              <a:graphicData uri="http://schemas.openxmlformats.org/drawingml/2006/picture">
+                <pic:pic xmlns:pic="http://schemas.openxmlformats.org/drawingml/2006/picture">
+                  <pic:nvPicPr>
+                    <pic:cNvPr id="0" name="Picture 66" descr=".\SwagLabs\Evidences\"/>
+                    <pic:cNvPicPr>
+                      <a:picLocks noChangeAspect="true"/>
+                    </pic:cNvPicPr>
+                  </pic:nvPicPr>
+                  <pic:blipFill>
+                    <a:blip r:embed="rId13"/>
+                    <a:stretch>
+                      <a:fillRect/>
+                    </a:stretch>
+                  </pic:blipFill>
+                  <pic:spPr>
+                    <a:xfrm>
+                      <a:off x="0" y="0"/>
+                      <a:ext cx="6350000" cy="2540000"/>
+                    </a:xfrm>
+                    <a:prstGeom prst="rect">
+                      <a:avLst/>
+                    </a:prstGeom>
+                  </pic:spPr>
+                </pic:pic>
+              </a:graphicData>
+            </a:graphic>
+          </wp:inline>
+        </w:drawing>
+      </w:r>
+    </w:p>
+    <w:p>
+      <w:r>
+        <w:rPr>
+          <w:sz w:val="50"/>
+        </w:rPr>
+        <w:t>Test Evidences - EvidencesPOM.docx</w:t>
+      </w:r>
+    </w:p>
+    <w:p>
+      <w:r>
+        <w:rPr>
+          <w:sz w:val="26"/>
+        </w:rPr>
+        <w:t>Login Screenshot</w:t>
+        <w:drawing>
+          <wp:inline distT="0" distR="0" distB="0" distL="0">
+            <wp:extent cx="6350000" cy="2540000"/>
+            <wp:docPr id="67" name="Drawing 67" descr=".\SwagLabs\Evidences\"/>
+            <a:graphic xmlns:a="http://schemas.openxmlformats.org/drawingml/2006/main">
+              <a:graphicData uri="http://schemas.openxmlformats.org/drawingml/2006/picture">
+                <pic:pic xmlns:pic="http://schemas.openxmlformats.org/drawingml/2006/picture">
+                  <pic:nvPicPr>
+                    <pic:cNvPr id="0" name="Picture 67" descr=".\SwagLabs\Evidences\"/>
+                    <pic:cNvPicPr>
+                      <a:picLocks noChangeAspect="true"/>
+                    </pic:cNvPicPr>
+                  </pic:nvPicPr>
+                  <pic:blipFill>
+                    <a:blip r:embed="rId16"/>
+                    <a:stretch>
+                      <a:fillRect/>
+                    </a:stretch>
+                  </pic:blipFill>
+                  <pic:spPr>
+                    <a:xfrm>
+                      <a:off x="0" y="0"/>
+                      <a:ext cx="6350000" cy="2540000"/>
+                    </a:xfrm>
+                    <a:prstGeom prst="rect">
+                      <a:avLst/>
+                    </a:prstGeom>
+                  </pic:spPr>
+                </pic:pic>
+              </a:graphicData>
+            </a:graphic>
+          </wp:inline>
+        </w:drawing>
+      </w:r>
+    </w:p>
+    <w:p>
+      <w:r>
+        <w:rPr>
+          <w:sz w:val="50"/>
+        </w:rPr>
+        <w:t>Test Evidences - EvidencesPOM.docx</w:t>
+      </w:r>
+    </w:p>
+    <w:p>
+      <w:r>
+        <w:rPr>
+          <w:sz w:val="26"/>
+        </w:rPr>
+        <w:t>Login Screenshot</w:t>
+        <w:drawing>
+          <wp:inline distT="0" distR="0" distB="0" distL="0">
+            <wp:extent cx="6350000" cy="2540000"/>
+            <wp:docPr id="68" name="Drawing 68" descr=".\SwagLabs\Evidences\"/>
+            <a:graphic xmlns:a="http://schemas.openxmlformats.org/drawingml/2006/main">
+              <a:graphicData uri="http://schemas.openxmlformats.org/drawingml/2006/picture">
+                <pic:pic xmlns:pic="http://schemas.openxmlformats.org/drawingml/2006/picture">
+                  <pic:nvPicPr>
+                    <pic:cNvPr id="0" name="Picture 68" descr=".\SwagLabs\Evidences\"/>
+                    <pic:cNvPicPr>
+                      <a:picLocks noChangeAspect="true"/>
+                    </pic:cNvPicPr>
+                  </pic:nvPicPr>
+                  <pic:blipFill>
+                    <a:blip r:embed="rId16"/>
+                    <a:stretch>
+                      <a:fillRect/>
+                    </a:stretch>
+                  </pic:blipFill>
+                  <pic:spPr>
+                    <a:xfrm>
+                      <a:off x="0" y="0"/>
+                      <a:ext cx="6350000" cy="2540000"/>
+                    </a:xfrm>
+                    <a:prstGeom prst="rect">
+                      <a:avLst/>
+                    </a:prstGeom>
+                  </pic:spPr>
+                </pic:pic>
+              </a:graphicData>
+            </a:graphic>
+          </wp:inline>
+        </w:drawing>
+      </w:r>
+    </w:p>
+    <w:p>
+      <w:r>
+        <w:rPr>
+          <w:sz w:val="50"/>
+        </w:rPr>
+        <w:t>Test Evidences - EvidencesPOM.docx</w:t>
+      </w:r>
+    </w:p>
+    <w:p>
+      <w:r>
+        <w:rPr>
+          <w:sz w:val="26"/>
+        </w:rPr>
+        <w:t>Login Screenshot</w:t>
+        <w:drawing>
+          <wp:inline distT="0" distR="0" distB="0" distL="0">
+            <wp:extent cx="6350000" cy="2540000"/>
+            <wp:docPr id="69" name="Drawing 69" descr=".\SwagLabs\Evidences\"/>
+            <a:graphic xmlns:a="http://schemas.openxmlformats.org/drawingml/2006/main">
+              <a:graphicData uri="http://schemas.openxmlformats.org/drawingml/2006/picture">
+                <pic:pic xmlns:pic="http://schemas.openxmlformats.org/drawingml/2006/picture">
+                  <pic:nvPicPr>
+                    <pic:cNvPr id="0" name="Picture 69" descr=".\SwagLabs\Evidences\"/>
+                    <pic:cNvPicPr>
+                      <a:picLocks noChangeAspect="true"/>
+                    </pic:cNvPicPr>
+                  </pic:nvPicPr>
+                  <pic:blipFill>
+                    <a:blip r:embed="rId17"/>
+                    <a:stretch>
+                      <a:fillRect/>
+                    </a:stretch>
+                  </pic:blipFill>
+                  <pic:spPr>
+                    <a:xfrm>
+                      <a:off x="0" y="0"/>
+                      <a:ext cx="6350000" cy="2540000"/>
+                    </a:xfrm>
+                    <a:prstGeom prst="rect">
+                      <a:avLst/>
+                    </a:prstGeom>
+                  </pic:spPr>
+                </pic:pic>
+              </a:graphicData>
+            </a:graphic>
+          </wp:inline>
+        </w:drawing>
+      </w:r>
+    </w:p>
+    <w:p>
+      <w:r>
+        <w:rPr>
+          <w:sz w:val="50"/>
+        </w:rPr>
+        <w:t>Test Evidences - EvidencesPOM.docx</w:t>
+      </w:r>
+    </w:p>
+    <w:p>
+      <w:r>
+        <w:rPr>
+          <w:sz w:val="26"/>
+        </w:rPr>
+        <w:t>Login Screenshot</w:t>
+        <w:drawing>
+          <wp:inline distT="0" distR="0" distB="0" distL="0">
+            <wp:extent cx="6350000" cy="2540000"/>
+            <wp:docPr id="70" name="Drawing 70" descr=".\SwagLabs\Evidences\"/>
+            <a:graphic xmlns:a="http://schemas.openxmlformats.org/drawingml/2006/main">
+              <a:graphicData uri="http://schemas.openxmlformats.org/drawingml/2006/picture">
+                <pic:pic xmlns:pic="http://schemas.openxmlformats.org/drawingml/2006/picture">
+                  <pic:nvPicPr>
+                    <pic:cNvPr id="0" name="Picture 70" descr=".\SwagLabs\Evidences\"/>
+                    <pic:cNvPicPr>
+                      <a:picLocks noChangeAspect="true"/>
+                    </pic:cNvPicPr>
+                  </pic:nvPicPr>
+                  <pic:blipFill>
+                    <a:blip r:embed="rId17"/>
+                    <a:stretch>
+                      <a:fillRect/>
+                    </a:stretch>
+                  </pic:blipFill>
+                  <pic:spPr>
+                    <a:xfrm>
+                      <a:off x="0" y="0"/>
+                      <a:ext cx="6350000" cy="2540000"/>
+                    </a:xfrm>
+                    <a:prstGeom prst="rect">
+                      <a:avLst/>
+                    </a:prstGeom>
+                  </pic:spPr>
+                </pic:pic>
+              </a:graphicData>
+            </a:graphic>
+          </wp:inline>
+        </w:drawing>
+      </w:r>
+    </w:p>
+    <w:p>
+      <w:r>
+        <w:rPr>
+          <w:sz w:val="50"/>
+        </w:rPr>
+        <w:t>Test Evidences - EvidencesPOM.docx</w:t>
+      </w:r>
+    </w:p>
+    <w:p>
+      <w:r>
+        <w:rPr>
+          <w:sz w:val="26"/>
+        </w:rPr>
+        <w:t>Login Screenshot</w:t>
+        <w:drawing>
+          <wp:inline distT="0" distR="0" distB="0" distL="0">
+            <wp:extent cx="6350000" cy="2540000"/>
+            <wp:docPr id="71" name="Drawing 71" descr=".\SwagLabs\Evidences\"/>
+            <a:graphic xmlns:a="http://schemas.openxmlformats.org/drawingml/2006/main">
+              <a:graphicData uri="http://schemas.openxmlformats.org/drawingml/2006/picture">
+                <pic:pic xmlns:pic="http://schemas.openxmlformats.org/drawingml/2006/picture">
+                  <pic:nvPicPr>
+                    <pic:cNvPr id="0" name="Picture 71" descr=".\SwagLabs\Evidences\"/>
+                    <pic:cNvPicPr>
+                      <a:picLocks noChangeAspect="true"/>
+                    </pic:cNvPicPr>
+                  </pic:nvPicPr>
+                  <pic:blipFill>
+                    <a:blip r:embed="rId17"/>
+                    <a:stretch>
+                      <a:fillRect/>
+                    </a:stretch>
+                  </pic:blipFill>
+                  <pic:spPr>
+                    <a:xfrm>
+                      <a:off x="0" y="0"/>
+                      <a:ext cx="6350000" cy="2540000"/>
+                    </a:xfrm>
+                    <a:prstGeom prst="rect">
+                      <a:avLst/>
+                    </a:prstGeom>
+                  </pic:spPr>
+                </pic:pic>
+              </a:graphicData>
+            </a:graphic>
+          </wp:inline>
+        </w:drawing>
+      </w:r>
+    </w:p>
+    <w:p>
+      <w:r>
+        <w:rPr>
+          <w:sz w:val="50"/>
+        </w:rPr>
+        <w:t>Test Evidences - EvidencesPOM.docx</w:t>
+      </w:r>
+    </w:p>
+    <w:p>
+      <w:r>
+        <w:rPr>
+          <w:sz w:val="26"/>
+        </w:rPr>
+        <w:t>Login Screenshot</w:t>
+        <w:drawing>
+          <wp:inline distT="0" distR="0" distB="0" distL="0">
+            <wp:extent cx="6350000" cy="2540000"/>
+            <wp:docPr id="72" name="Drawing 72" descr=".\SwagLabs\Evidences\"/>
+            <a:graphic xmlns:a="http://schemas.openxmlformats.org/drawingml/2006/main">
+              <a:graphicData uri="http://schemas.openxmlformats.org/drawingml/2006/picture">
+                <pic:pic xmlns:pic="http://schemas.openxmlformats.org/drawingml/2006/picture">
+                  <pic:nvPicPr>
+                    <pic:cNvPr id="0" name="Picture 72" descr=".\SwagLabs\Evidences\"/>
+                    <pic:cNvPicPr>
+                      <a:picLocks noChangeAspect="true"/>
+                    </pic:cNvPicPr>
+                  </pic:nvPicPr>
+                  <pic:blipFill>
+                    <a:blip r:embed="rId16"/>
+                    <a:stretch>
+                      <a:fillRect/>
+                    </a:stretch>
+                  </pic:blipFill>
+                  <pic:spPr>
+                    <a:xfrm>
+                      <a:off x="0" y="0"/>
+                      <a:ext cx="6350000" cy="2540000"/>
+                    </a:xfrm>
+                    <a:prstGeom prst="rect">
+                      <a:avLst/>
+                    </a:prstGeom>
+                  </pic:spPr>
+                </pic:pic>
+              </a:graphicData>
+            </a:graphic>
+          </wp:inline>
+        </w:drawing>
+      </w:r>
+    </w:p>
+    <w:p>
+      <w:r>
+        <w:rPr>
+          <w:sz w:val="50"/>
+        </w:rPr>
+        <w:t>Test Evidences - EvidencesPOM.docx</w:t>
+      </w:r>
+    </w:p>
+    <w:p>
+      <w:r>
+        <w:rPr>
+          <w:sz w:val="26"/>
+        </w:rPr>
+        <w:t>Login Screenshot</w:t>
+        <w:drawing>
+          <wp:inline distT="0" distR="0" distB="0" distL="0">
+            <wp:extent cx="6350000" cy="2540000"/>
+            <wp:docPr id="73" name="Drawing 73" descr=".\SwagLabs\Evidences\"/>
+            <a:graphic xmlns:a="http://schemas.openxmlformats.org/drawingml/2006/main">
+              <a:graphicData uri="http://schemas.openxmlformats.org/drawingml/2006/picture">
+                <pic:pic xmlns:pic="http://schemas.openxmlformats.org/drawingml/2006/picture">
+                  <pic:nvPicPr>
+                    <pic:cNvPr id="0" name="Picture 73" descr=".\SwagLabs\Evidences\"/>
+                    <pic:cNvPicPr>
+                      <a:picLocks noChangeAspect="true"/>
+                    </pic:cNvPicPr>
+                  </pic:nvPicPr>
+                  <pic:blipFill>
+                    <a:blip r:embed="rId17"/>
+                    <a:stretch>
+                      <a:fillRect/>
+                    </a:stretch>
+                  </pic:blipFill>
+                  <pic:spPr>
+                    <a:xfrm>
+                      <a:off x="0" y="0"/>
+                      <a:ext cx="6350000" cy="2540000"/>
+                    </a:xfrm>
+                    <a:prstGeom prst="rect">
+                      <a:avLst/>
+                    </a:prstGeom>
+                  </pic:spPr>
+                </pic:pic>
+              </a:graphicData>
+            </a:graphic>
+          </wp:inline>
+        </w:drawing>
+      </w:r>
+    </w:p>
+    <w:p>
+      <w:r>
+        <w:rPr>
+          <w:sz w:val="50"/>
+        </w:rPr>
+        <w:t>Test Evidences - EvidencesPOM.docx</w:t>
+      </w:r>
+    </w:p>
+    <w:p>
+      <w:r>
+        <w:rPr>
+          <w:sz w:val="26"/>
+        </w:rPr>
+        <w:t>Login Screenshot</w:t>
+        <w:drawing>
+          <wp:inline distT="0" distR="0" distB="0" distL="0">
+            <wp:extent cx="6350000" cy="2540000"/>
+            <wp:docPr id="74" name="Drawing 74" descr=".\SwagLabs\Evidences\"/>
+            <a:graphic xmlns:a="http://schemas.openxmlformats.org/drawingml/2006/main">
+              <a:graphicData uri="http://schemas.openxmlformats.org/drawingml/2006/picture">
+                <pic:pic xmlns:pic="http://schemas.openxmlformats.org/drawingml/2006/picture">
+                  <pic:nvPicPr>
+                    <pic:cNvPr id="0" name="Picture 74" descr=".\SwagLabs\Evidences\"/>
+                    <pic:cNvPicPr>
+                      <a:picLocks noChangeAspect="true"/>
+                    </pic:cNvPicPr>
+                  </pic:nvPicPr>
+                  <pic:blipFill>
+                    <a:blip r:embed="rId17"/>
+                    <a:stretch>
+                      <a:fillRect/>
+                    </a:stretch>
+                  </pic:blipFill>
+                  <pic:spPr>
+                    <a:xfrm>
+                      <a:off x="0" y="0"/>
+                      <a:ext cx="6350000" cy="2540000"/>
+                    </a:xfrm>
+                    <a:prstGeom prst="rect">
+                      <a:avLst/>
+                    </a:prstGeom>
+                  </pic:spPr>
+                </pic:pic>
+              </a:graphicData>
+            </a:graphic>
+          </wp:inline>
+        </w:drawing>
+      </w:r>
+    </w:p>
+    <w:p>
+      <w:r>
+        <w:rPr>
+          <w:sz w:val="26"/>
+        </w:rPr>
+        <w:t>Product listing page (PLP) Before buy a product</w:t>
+        <w:drawing>
+          <wp:inline distT="0" distR="0" distB="0" distL="0">
+            <wp:extent cx="6350000" cy="2540000"/>
+            <wp:docPr id="75" name="Drawing 75" descr=".\SwagLabs\Evidences\"/>
+            <a:graphic xmlns:a="http://schemas.openxmlformats.org/drawingml/2006/main">
+              <a:graphicData uri="http://schemas.openxmlformats.org/drawingml/2006/picture">
+                <pic:pic xmlns:pic="http://schemas.openxmlformats.org/drawingml/2006/picture">
+                  <pic:nvPicPr>
+                    <pic:cNvPr id="0" name="Picture 75" descr=".\SwagLabs\Evidences\"/>
+                    <pic:cNvPicPr>
+                      <a:picLocks noChangeAspect="true"/>
+                    </pic:cNvPicPr>
+                  </pic:nvPicPr>
+                  <pic:blipFill>
+                    <a:blip r:embed="rId3"/>
+                    <a:stretch>
+                      <a:fillRect/>
+                    </a:stretch>
+                  </pic:blipFill>
+                  <pic:spPr>
+                    <a:xfrm>
+                      <a:off x="0" y="0"/>
+                      <a:ext cx="6350000" cy="2540000"/>
+                    </a:xfrm>
+                    <a:prstGeom prst="rect">
+                      <a:avLst/>
+                    </a:prstGeom>
+                  </pic:spPr>
+                </pic:pic>
+              </a:graphicData>
+            </a:graphic>
+          </wp:inline>
+        </w:drawing>
+      </w:r>
+    </w:p>
+    <w:p>
+      <w:r>
+        <w:rPr>
+          <w:sz w:val="50"/>
+        </w:rPr>
+        <w:t>Test Evidences - EvidencesPOM.docx</w:t>
+      </w:r>
+    </w:p>
+    <w:p>
+      <w:r>
+        <w:rPr>
+          <w:sz w:val="26"/>
+        </w:rPr>
+        <w:t>Login Screenshot</w:t>
+        <w:drawing>
+          <wp:inline distT="0" distR="0" distB="0" distL="0">
+            <wp:extent cx="6350000" cy="2540000"/>
+            <wp:docPr id="76" name="Drawing 76" descr=".\SwagLabs\Evidences\"/>
+            <a:graphic xmlns:a="http://schemas.openxmlformats.org/drawingml/2006/main">
+              <a:graphicData uri="http://schemas.openxmlformats.org/drawingml/2006/picture">
+                <pic:pic xmlns:pic="http://schemas.openxmlformats.org/drawingml/2006/picture">
+                  <pic:nvPicPr>
+                    <pic:cNvPr id="0" name="Picture 76" descr=".\SwagLabs\Evidences\"/>
+                    <pic:cNvPicPr>
+                      <a:picLocks noChangeAspect="true"/>
+                    </pic:cNvPicPr>
+                  </pic:nvPicPr>
+                  <pic:blipFill>
+                    <a:blip r:embed="rId15"/>
+                    <a:stretch>
+                      <a:fillRect/>
+                    </a:stretch>
+                  </pic:blipFill>
+                  <pic:spPr>
+                    <a:xfrm>
+                      <a:off x="0" y="0"/>
+                      <a:ext cx="6350000" cy="2540000"/>
+                    </a:xfrm>
+                    <a:prstGeom prst="rect">
+                      <a:avLst/>
+                    </a:prstGeom>
+                  </pic:spPr>
+                </pic:pic>
+              </a:graphicData>
+            </a:graphic>
+          </wp:inline>
+        </w:drawing>
+      </w:r>
+    </w:p>
+    <w:p>
+      <w:r>
+        <w:rPr>
+          <w:sz w:val="50"/>
+        </w:rPr>
+        <w:t>Test Evidences - EvidencesPOM.docx</w:t>
+      </w:r>
+    </w:p>
+    <w:p>
+      <w:r>
+        <w:rPr>
+          <w:sz w:val="26"/>
+        </w:rPr>
+        <w:t>Login Screenshot</w:t>
+        <w:drawing>
+          <wp:inline distT="0" distR="0" distB="0" distL="0">
+            <wp:extent cx="6350000" cy="2540000"/>
+            <wp:docPr id="77" name="Drawing 77" descr=".\SwagLabs\Evidences\"/>
+            <a:graphic xmlns:a="http://schemas.openxmlformats.org/drawingml/2006/main">
+              <a:graphicData uri="http://schemas.openxmlformats.org/drawingml/2006/picture">
+                <pic:pic xmlns:pic="http://schemas.openxmlformats.org/drawingml/2006/picture">
+                  <pic:nvPicPr>
+                    <pic:cNvPr id="0" name="Picture 77" descr=".\SwagLabs\Evidences\"/>
+                    <pic:cNvPicPr>
+                      <a:picLocks noChangeAspect="true"/>
+                    </pic:cNvPicPr>
+                  </pic:nvPicPr>
+                  <pic:blipFill>
+                    <a:blip r:embed="rId15"/>
+                    <a:stretch>
+                      <a:fillRect/>
+                    </a:stretch>
+                  </pic:blipFill>
+                  <pic:spPr>
+                    <a:xfrm>
+                      <a:off x="0" y="0"/>
+                      <a:ext cx="6350000" cy="2540000"/>
+                    </a:xfrm>
+                    <a:prstGeom prst="rect">
+                      <a:avLst/>
+                    </a:prstGeom>
+                  </pic:spPr>
+                </pic:pic>
+              </a:graphicData>
+            </a:graphic>
+          </wp:inline>
+        </w:drawing>
+      </w:r>
+    </w:p>
+    <w:p>
+      <w:r>
+        <w:rPr>
+          <w:sz w:val="50"/>
+        </w:rPr>
+        <w:t>Test Evidences - EvidencesPOM.docx</w:t>
+      </w:r>
+    </w:p>
+    <w:p>
+      <w:r>
+        <w:rPr>
+          <w:sz w:val="26"/>
+        </w:rPr>
+        <w:t>Login Screenshot</w:t>
+        <w:drawing>
+          <wp:inline distT="0" distR="0" distB="0" distL="0">
+            <wp:extent cx="6350000" cy="2540000"/>
+            <wp:docPr id="78" name="Drawing 78" descr=".\SwagLabs\Evidences\"/>
+            <a:graphic xmlns:a="http://schemas.openxmlformats.org/drawingml/2006/main">
+              <a:graphicData uri="http://schemas.openxmlformats.org/drawingml/2006/picture">
+                <pic:pic xmlns:pic="http://schemas.openxmlformats.org/drawingml/2006/picture">
+                  <pic:nvPicPr>
+                    <pic:cNvPr id="0" name="Picture 78" descr=".\SwagLabs\Evidences\"/>
+                    <pic:cNvPicPr>
+                      <a:picLocks noChangeAspect="true"/>
+                    </pic:cNvPicPr>
+                  </pic:nvPicPr>
+                  <pic:blipFill>
+                    <a:blip r:embed="rId15"/>
+                    <a:stretch>
+                      <a:fillRect/>
+                    </a:stretch>
+                  </pic:blipFill>
+                  <pic:spPr>
+                    <a:xfrm>
+                      <a:off x="0" y="0"/>
+                      <a:ext cx="6350000" cy="2540000"/>
+                    </a:xfrm>
+                    <a:prstGeom prst="rect">
+                      <a:avLst/>
+                    </a:prstGeom>
+                  </pic:spPr>
+                </pic:pic>
+              </a:graphicData>
+            </a:graphic>
+          </wp:inline>
+        </w:drawing>
+      </w:r>
+    </w:p>
+    <w:p>
+      <w:r>
+        <w:rPr>
+          <w:sz w:val="50"/>
+        </w:rPr>
+        <w:t>Test Evidences - EvidencesPOM.docx</w:t>
+      </w:r>
+    </w:p>
+    <w:p>
+      <w:r>
+        <w:rPr>
+          <w:sz w:val="26"/>
+        </w:rPr>
+        <w:t>Login Screenshot</w:t>
+        <w:drawing>
+          <wp:inline distT="0" distR="0" distB="0" distL="0">
+            <wp:extent cx="6350000" cy="2540000"/>
+            <wp:docPr id="79" name="Drawing 79" descr=".\SwagLabs\Evidences\"/>
+            <a:graphic xmlns:a="http://schemas.openxmlformats.org/drawingml/2006/main">
+              <a:graphicData uri="http://schemas.openxmlformats.org/drawingml/2006/picture">
+                <pic:pic xmlns:pic="http://schemas.openxmlformats.org/drawingml/2006/picture">
+                  <pic:nvPicPr>
+                    <pic:cNvPr id="0" name="Picture 79" descr=".\SwagLabs\Evidences\"/>
+                    <pic:cNvPicPr>
+                      <a:picLocks noChangeAspect="true"/>
+                    </pic:cNvPicPr>
+                  </pic:nvPicPr>
+                  <pic:blipFill>
+                    <a:blip r:embed="rId18"/>
+                    <a:stretch>
+                      <a:fillRect/>
+                    </a:stretch>
+                  </pic:blipFill>
+                  <pic:spPr>
+                    <a:xfrm>
+                      <a:off x="0" y="0"/>
+                      <a:ext cx="6350000" cy="2540000"/>
+                    </a:xfrm>
+                    <a:prstGeom prst="rect">
+                      <a:avLst/>
+                    </a:prstGeom>
+                  </pic:spPr>
+                </pic:pic>
+              </a:graphicData>
+            </a:graphic>
+          </wp:inline>
+        </w:drawing>
+      </w:r>
+    </w:p>
+    <w:p>
+      <w:r>
+        <w:rPr>
+          <w:sz w:val="50"/>
+        </w:rPr>
+        <w:t>Test Evidences - EvidencesPOM.docx</w:t>
+      </w:r>
+    </w:p>
+    <w:p>
+      <w:r>
+        <w:rPr>
+          <w:sz w:val="26"/>
+        </w:rPr>
+        <w:t>Login Screenshot</w:t>
+        <w:drawing>
+          <wp:inline distT="0" distR="0" distB="0" distL="0">
+            <wp:extent cx="6350000" cy="2540000"/>
+            <wp:docPr id="80" name="Drawing 80" descr=".\SwagLabs\Evidences\"/>
+            <a:graphic xmlns:a="http://schemas.openxmlformats.org/drawingml/2006/main">
+              <a:graphicData uri="http://schemas.openxmlformats.org/drawingml/2006/picture">
+                <pic:pic xmlns:pic="http://schemas.openxmlformats.org/drawingml/2006/picture">
+                  <pic:nvPicPr>
+                    <pic:cNvPr id="0" name="Picture 80" descr=".\SwagLabs\Evidences\"/>
+                    <pic:cNvPicPr>
+                      <a:picLocks noChangeAspect="true"/>
+                    </pic:cNvPicPr>
+                  </pic:nvPicPr>
+                  <pic:blipFill>
+                    <a:blip r:embed="rId19"/>
+                    <a:stretch>
+                      <a:fillRect/>
+                    </a:stretch>
+                  </pic:blipFill>
+                  <pic:spPr>
+                    <a:xfrm>
+                      <a:off x="0" y="0"/>
+                      <a:ext cx="6350000" cy="2540000"/>
+                    </a:xfrm>
+                    <a:prstGeom prst="rect">
+                      <a:avLst/>
+                    </a:prstGeom>
+                  </pic:spPr>
+                </pic:pic>
+              </a:graphicData>
+            </a:graphic>
+          </wp:inline>
+        </w:drawing>
+      </w:r>
+    </w:p>
+    <w:p>
+      <w:r>
+        <w:rPr>
+          <w:sz w:val="50"/>
+        </w:rPr>
+        <w:t>Test Evidences - EvidencesPOM.docx</w:t>
+      </w:r>
+    </w:p>
+    <w:p>
+      <w:r>
+        <w:rPr>
+          <w:sz w:val="26"/>
+        </w:rPr>
+        <w:t>Login Screenshot</w:t>
+        <w:drawing>
+          <wp:inline distT="0" distR="0" distB="0" distL="0">
+            <wp:extent cx="6350000" cy="2540000"/>
+            <wp:docPr id="81" name="Drawing 81" descr=".\SwagLabs\Evidences\"/>
+            <a:graphic xmlns:a="http://schemas.openxmlformats.org/drawingml/2006/main">
+              <a:graphicData uri="http://schemas.openxmlformats.org/drawingml/2006/picture">
+                <pic:pic xmlns:pic="http://schemas.openxmlformats.org/drawingml/2006/picture">
+                  <pic:nvPicPr>
+                    <pic:cNvPr id="0" name="Picture 81" descr=".\SwagLabs\Evidences\"/>
+                    <pic:cNvPicPr>
+                      <a:picLocks noChangeAspect="true"/>
+                    </pic:cNvPicPr>
+                  </pic:nvPicPr>
+                  <pic:blipFill>
+                    <a:blip r:embed="rId15"/>
+                    <a:stretch>
+                      <a:fillRect/>
+                    </a:stretch>
+                  </pic:blipFill>
+                  <pic:spPr>
+                    <a:xfrm>
+                      <a:off x="0" y="0"/>
+                      <a:ext cx="6350000" cy="2540000"/>
+                    </a:xfrm>
+                    <a:prstGeom prst="rect">
+                      <a:avLst/>
+                    </a:prstGeom>
+                  </pic:spPr>
+                </pic:pic>
+              </a:graphicData>
+            </a:graphic>
+          </wp:inline>
+        </w:drawing>
+      </w:r>
+    </w:p>
   </w:body>
 </w:document>
 </file>
</xml_diff>

<commit_message>
Removed unnecessary code and continued improving the loging process
</commit_message>
<xml_diff>
--- a/Evidences/Test Evidences - EvidencesPOM.docx
+++ b/Evidences/Test Evidences - EvidencesPOM.docx
@@ -3716,6 +3716,4318 @@
         </w:drawing>
       </w:r>
     </w:p>
+    <w:p>
+      <w:r>
+        <w:rPr>
+          <w:sz w:val="50"/>
+        </w:rPr>
+        <w:t>Test Evidences - EvidencesPOM.docx</w:t>
+      </w:r>
+    </w:p>
+    <w:p>
+      <w:r>
+        <w:rPr>
+          <w:sz w:val="26"/>
+        </w:rPr>
+        <w:t>Login Screenshot</w:t>
+        <w:drawing>
+          <wp:inline distT="0" distR="0" distB="0" distL="0">
+            <wp:extent cx="6350000" cy="2540000"/>
+            <wp:docPr id="82" name="Drawing 82" descr=".\SwagLabs\Evidences\"/>
+            <a:graphic xmlns:a="http://schemas.openxmlformats.org/drawingml/2006/main">
+              <a:graphicData uri="http://schemas.openxmlformats.org/drawingml/2006/picture">
+                <pic:pic xmlns:pic="http://schemas.openxmlformats.org/drawingml/2006/picture">
+                  <pic:nvPicPr>
+                    <pic:cNvPr id="0" name="Picture 82" descr=".\SwagLabs\Evidences\"/>
+                    <pic:cNvPicPr>
+                      <a:picLocks noChangeAspect="true"/>
+                    </pic:cNvPicPr>
+                  </pic:nvPicPr>
+                  <pic:blipFill>
+                    <a:blip r:embed="rId19"/>
+                    <a:stretch>
+                      <a:fillRect/>
+                    </a:stretch>
+                  </pic:blipFill>
+                  <pic:spPr>
+                    <a:xfrm>
+                      <a:off x="0" y="0"/>
+                      <a:ext cx="6350000" cy="2540000"/>
+                    </a:xfrm>
+                    <a:prstGeom prst="rect">
+                      <a:avLst/>
+                    </a:prstGeom>
+                  </pic:spPr>
+                </pic:pic>
+              </a:graphicData>
+            </a:graphic>
+          </wp:inline>
+        </w:drawing>
+      </w:r>
+    </w:p>
+    <w:p>
+      <w:r>
+        <w:rPr>
+          <w:sz w:val="50"/>
+        </w:rPr>
+        <w:t>Test Evidences - EvidencesPOM.docx</w:t>
+      </w:r>
+    </w:p>
+    <w:p>
+      <w:r>
+        <w:rPr>
+          <w:sz w:val="26"/>
+        </w:rPr>
+        <w:t>Login Screenshot</w:t>
+        <w:drawing>
+          <wp:inline distT="0" distR="0" distB="0" distL="0">
+            <wp:extent cx="6350000" cy="2540000"/>
+            <wp:docPr id="83" name="Drawing 83" descr=".\SwagLabs\Evidences\"/>
+            <a:graphic xmlns:a="http://schemas.openxmlformats.org/drawingml/2006/main">
+              <a:graphicData uri="http://schemas.openxmlformats.org/drawingml/2006/picture">
+                <pic:pic xmlns:pic="http://schemas.openxmlformats.org/drawingml/2006/picture">
+                  <pic:nvPicPr>
+                    <pic:cNvPr id="0" name="Picture 83" descr=".\SwagLabs\Evidences\"/>
+                    <pic:cNvPicPr>
+                      <a:picLocks noChangeAspect="true"/>
+                    </pic:cNvPicPr>
+                  </pic:nvPicPr>
+                  <pic:blipFill>
+                    <a:blip r:embed="rId15"/>
+                    <a:stretch>
+                      <a:fillRect/>
+                    </a:stretch>
+                  </pic:blipFill>
+                  <pic:spPr>
+                    <a:xfrm>
+                      <a:off x="0" y="0"/>
+                      <a:ext cx="6350000" cy="2540000"/>
+                    </a:xfrm>
+                    <a:prstGeom prst="rect">
+                      <a:avLst/>
+                    </a:prstGeom>
+                  </pic:spPr>
+                </pic:pic>
+              </a:graphicData>
+            </a:graphic>
+          </wp:inline>
+        </w:drawing>
+      </w:r>
+    </w:p>
+    <w:p>
+      <w:r>
+        <w:rPr>
+          <w:sz w:val="50"/>
+        </w:rPr>
+        <w:t>Test Evidences - EvidencesPOM.docx</w:t>
+      </w:r>
+    </w:p>
+    <w:p>
+      <w:r>
+        <w:rPr>
+          <w:sz w:val="26"/>
+        </w:rPr>
+        <w:t>Login Screenshot</w:t>
+        <w:drawing>
+          <wp:inline distT="0" distR="0" distB="0" distL="0">
+            <wp:extent cx="6350000" cy="2540000"/>
+            <wp:docPr id="84" name="Drawing 84" descr=".\SwagLabs\Evidences\"/>
+            <a:graphic xmlns:a="http://schemas.openxmlformats.org/drawingml/2006/main">
+              <a:graphicData uri="http://schemas.openxmlformats.org/drawingml/2006/picture">
+                <pic:pic xmlns:pic="http://schemas.openxmlformats.org/drawingml/2006/picture">
+                  <pic:nvPicPr>
+                    <pic:cNvPr id="0" name="Picture 84" descr=".\SwagLabs\Evidences\"/>
+                    <pic:cNvPicPr>
+                      <a:picLocks noChangeAspect="true"/>
+                    </pic:cNvPicPr>
+                  </pic:nvPicPr>
+                  <pic:blipFill>
+                    <a:blip r:embed="rId20"/>
+                    <a:stretch>
+                      <a:fillRect/>
+                    </a:stretch>
+                  </pic:blipFill>
+                  <pic:spPr>
+                    <a:xfrm>
+                      <a:off x="0" y="0"/>
+                      <a:ext cx="6350000" cy="2540000"/>
+                    </a:xfrm>
+                    <a:prstGeom prst="rect">
+                      <a:avLst/>
+                    </a:prstGeom>
+                  </pic:spPr>
+                </pic:pic>
+              </a:graphicData>
+            </a:graphic>
+          </wp:inline>
+        </w:drawing>
+      </w:r>
+    </w:p>
+    <w:p>
+      <w:r>
+        <w:rPr>
+          <w:sz w:val="50"/>
+        </w:rPr>
+        <w:t>Test Evidences - EvidencesPOM.docx</w:t>
+      </w:r>
+    </w:p>
+    <w:p>
+      <w:r>
+        <w:rPr>
+          <w:sz w:val="26"/>
+        </w:rPr>
+        <w:t>Login Screenshot</w:t>
+        <w:drawing>
+          <wp:inline distT="0" distR="0" distB="0" distL="0">
+            <wp:extent cx="6350000" cy="2540000"/>
+            <wp:docPr id="85" name="Drawing 85" descr=".\SwagLabs\Evidences\"/>
+            <a:graphic xmlns:a="http://schemas.openxmlformats.org/drawingml/2006/main">
+              <a:graphicData uri="http://schemas.openxmlformats.org/drawingml/2006/picture">
+                <pic:pic xmlns:pic="http://schemas.openxmlformats.org/drawingml/2006/picture">
+                  <pic:nvPicPr>
+                    <pic:cNvPr id="0" name="Picture 85" descr=".\SwagLabs\Evidences\"/>
+                    <pic:cNvPicPr>
+                      <a:picLocks noChangeAspect="true"/>
+                    </pic:cNvPicPr>
+                  </pic:nvPicPr>
+                  <pic:blipFill>
+                    <a:blip r:embed="rId21"/>
+                    <a:stretch>
+                      <a:fillRect/>
+                    </a:stretch>
+                  </pic:blipFill>
+                  <pic:spPr>
+                    <a:xfrm>
+                      <a:off x="0" y="0"/>
+                      <a:ext cx="6350000" cy="2540000"/>
+                    </a:xfrm>
+                    <a:prstGeom prst="rect">
+                      <a:avLst/>
+                    </a:prstGeom>
+                  </pic:spPr>
+                </pic:pic>
+              </a:graphicData>
+            </a:graphic>
+          </wp:inline>
+        </w:drawing>
+      </w:r>
+    </w:p>
+    <w:p>
+      <w:r>
+        <w:rPr>
+          <w:sz w:val="50"/>
+        </w:rPr>
+        <w:t>Test Evidences - EvidencesPOM.docx</w:t>
+      </w:r>
+    </w:p>
+    <w:p>
+      <w:r>
+        <w:rPr>
+          <w:sz w:val="26"/>
+        </w:rPr>
+        <w:t>Login Screenshot</w:t>
+        <w:drawing>
+          <wp:inline distT="0" distR="0" distB="0" distL="0">
+            <wp:extent cx="6350000" cy="2540000"/>
+            <wp:docPr id="86" name="Drawing 86" descr=".\SwagLabs\Evidences\"/>
+            <a:graphic xmlns:a="http://schemas.openxmlformats.org/drawingml/2006/main">
+              <a:graphicData uri="http://schemas.openxmlformats.org/drawingml/2006/picture">
+                <pic:pic xmlns:pic="http://schemas.openxmlformats.org/drawingml/2006/picture">
+                  <pic:nvPicPr>
+                    <pic:cNvPr id="0" name="Picture 86" descr=".\SwagLabs\Evidences\"/>
+                    <pic:cNvPicPr>
+                      <a:picLocks noChangeAspect="true"/>
+                    </pic:cNvPicPr>
+                  </pic:nvPicPr>
+                  <pic:blipFill>
+                    <a:blip r:embed="rId22"/>
+                    <a:stretch>
+                      <a:fillRect/>
+                    </a:stretch>
+                  </pic:blipFill>
+                  <pic:spPr>
+                    <a:xfrm>
+                      <a:off x="0" y="0"/>
+                      <a:ext cx="6350000" cy="2540000"/>
+                    </a:xfrm>
+                    <a:prstGeom prst="rect">
+                      <a:avLst/>
+                    </a:prstGeom>
+                  </pic:spPr>
+                </pic:pic>
+              </a:graphicData>
+            </a:graphic>
+          </wp:inline>
+        </w:drawing>
+      </w:r>
+    </w:p>
+    <w:p>
+      <w:r>
+        <w:rPr>
+          <w:sz w:val="50"/>
+        </w:rPr>
+        <w:t>Test Evidences - EvidencesPOM.docx</w:t>
+      </w:r>
+    </w:p>
+    <w:p>
+      <w:r>
+        <w:rPr>
+          <w:sz w:val="26"/>
+        </w:rPr>
+        <w:t>Login Screenshot</w:t>
+        <w:drawing>
+          <wp:inline distT="0" distR="0" distB="0" distL="0">
+            <wp:extent cx="6350000" cy="2540000"/>
+            <wp:docPr id="87" name="Drawing 87" descr=".\SwagLabs\Evidences\"/>
+            <a:graphic xmlns:a="http://schemas.openxmlformats.org/drawingml/2006/main">
+              <a:graphicData uri="http://schemas.openxmlformats.org/drawingml/2006/picture">
+                <pic:pic xmlns:pic="http://schemas.openxmlformats.org/drawingml/2006/picture">
+                  <pic:nvPicPr>
+                    <pic:cNvPr id="0" name="Picture 87" descr=".\SwagLabs\Evidences\"/>
+                    <pic:cNvPicPr>
+                      <a:picLocks noChangeAspect="true"/>
+                    </pic:cNvPicPr>
+                  </pic:nvPicPr>
+                  <pic:blipFill>
+                    <a:blip r:embed="rId23"/>
+                    <a:stretch>
+                      <a:fillRect/>
+                    </a:stretch>
+                  </pic:blipFill>
+                  <pic:spPr>
+                    <a:xfrm>
+                      <a:off x="0" y="0"/>
+                      <a:ext cx="6350000" cy="2540000"/>
+                    </a:xfrm>
+                    <a:prstGeom prst="rect">
+                      <a:avLst/>
+                    </a:prstGeom>
+                  </pic:spPr>
+                </pic:pic>
+              </a:graphicData>
+            </a:graphic>
+          </wp:inline>
+        </w:drawing>
+      </w:r>
+    </w:p>
+    <w:p>
+      <w:r>
+        <w:rPr>
+          <w:sz w:val="50"/>
+        </w:rPr>
+        <w:t>Test Evidences - EvidencesPOM.docx</w:t>
+      </w:r>
+    </w:p>
+    <w:p>
+      <w:r>
+        <w:rPr>
+          <w:sz w:val="26"/>
+        </w:rPr>
+        <w:t>Login Screenshot</w:t>
+        <w:drawing>
+          <wp:inline distT="0" distR="0" distB="0" distL="0">
+            <wp:extent cx="6350000" cy="2540000"/>
+            <wp:docPr id="88" name="Drawing 88" descr=".\SwagLabs\Evidences\"/>
+            <a:graphic xmlns:a="http://schemas.openxmlformats.org/drawingml/2006/main">
+              <a:graphicData uri="http://schemas.openxmlformats.org/drawingml/2006/picture">
+                <pic:pic xmlns:pic="http://schemas.openxmlformats.org/drawingml/2006/picture">
+                  <pic:nvPicPr>
+                    <pic:cNvPr id="0" name="Picture 88" descr=".\SwagLabs\Evidences\"/>
+                    <pic:cNvPicPr>
+                      <a:picLocks noChangeAspect="true"/>
+                    </pic:cNvPicPr>
+                  </pic:nvPicPr>
+                  <pic:blipFill>
+                    <a:blip r:embed="rId15"/>
+                    <a:stretch>
+                      <a:fillRect/>
+                    </a:stretch>
+                  </pic:blipFill>
+                  <pic:spPr>
+                    <a:xfrm>
+                      <a:off x="0" y="0"/>
+                      <a:ext cx="6350000" cy="2540000"/>
+                    </a:xfrm>
+                    <a:prstGeom prst="rect">
+                      <a:avLst/>
+                    </a:prstGeom>
+                  </pic:spPr>
+                </pic:pic>
+              </a:graphicData>
+            </a:graphic>
+          </wp:inline>
+        </w:drawing>
+      </w:r>
+    </w:p>
+    <w:p>
+      <w:r>
+        <w:rPr>
+          <w:sz w:val="50"/>
+        </w:rPr>
+        <w:t>Test Evidences - EvidencesPOM.docx</w:t>
+      </w:r>
+    </w:p>
+    <w:p>
+      <w:r>
+        <w:rPr>
+          <w:sz w:val="26"/>
+        </w:rPr>
+        <w:t>Login Screenshot</w:t>
+        <w:drawing>
+          <wp:inline distT="0" distR="0" distB="0" distL="0">
+            <wp:extent cx="6350000" cy="2540000"/>
+            <wp:docPr id="89" name="Drawing 89" descr=".\SwagLabs\Evidences\"/>
+            <a:graphic xmlns:a="http://schemas.openxmlformats.org/drawingml/2006/main">
+              <a:graphicData uri="http://schemas.openxmlformats.org/drawingml/2006/picture">
+                <pic:pic xmlns:pic="http://schemas.openxmlformats.org/drawingml/2006/picture">
+                  <pic:nvPicPr>
+                    <pic:cNvPr id="0" name="Picture 89" descr=".\SwagLabs\Evidences\"/>
+                    <pic:cNvPicPr>
+                      <a:picLocks noChangeAspect="true"/>
+                    </pic:cNvPicPr>
+                  </pic:nvPicPr>
+                  <pic:blipFill>
+                    <a:blip r:embed="rId20"/>
+                    <a:stretch>
+                      <a:fillRect/>
+                    </a:stretch>
+                  </pic:blipFill>
+                  <pic:spPr>
+                    <a:xfrm>
+                      <a:off x="0" y="0"/>
+                      <a:ext cx="6350000" cy="2540000"/>
+                    </a:xfrm>
+                    <a:prstGeom prst="rect">
+                      <a:avLst/>
+                    </a:prstGeom>
+                  </pic:spPr>
+                </pic:pic>
+              </a:graphicData>
+            </a:graphic>
+          </wp:inline>
+        </w:drawing>
+      </w:r>
+    </w:p>
+    <w:p>
+      <w:r>
+        <w:rPr>
+          <w:sz w:val="50"/>
+        </w:rPr>
+        <w:t>Test Evidences - EvidencesPOM.docx</w:t>
+      </w:r>
+    </w:p>
+    <w:p>
+      <w:r>
+        <w:rPr>
+          <w:sz w:val="26"/>
+        </w:rPr>
+        <w:t>Login Screenshot</w:t>
+        <w:drawing>
+          <wp:inline distT="0" distR="0" distB="0" distL="0">
+            <wp:extent cx="6350000" cy="2540000"/>
+            <wp:docPr id="90" name="Drawing 90" descr=".\SwagLabs\Evidences\"/>
+            <a:graphic xmlns:a="http://schemas.openxmlformats.org/drawingml/2006/main">
+              <a:graphicData uri="http://schemas.openxmlformats.org/drawingml/2006/picture">
+                <pic:pic xmlns:pic="http://schemas.openxmlformats.org/drawingml/2006/picture">
+                  <pic:nvPicPr>
+                    <pic:cNvPr id="0" name="Picture 90" descr=".\SwagLabs\Evidences\"/>
+                    <pic:cNvPicPr>
+                      <a:picLocks noChangeAspect="true"/>
+                    </pic:cNvPicPr>
+                  </pic:nvPicPr>
+                  <pic:blipFill>
+                    <a:blip r:embed="rId21"/>
+                    <a:stretch>
+                      <a:fillRect/>
+                    </a:stretch>
+                  </pic:blipFill>
+                  <pic:spPr>
+                    <a:xfrm>
+                      <a:off x="0" y="0"/>
+                      <a:ext cx="6350000" cy="2540000"/>
+                    </a:xfrm>
+                    <a:prstGeom prst="rect">
+                      <a:avLst/>
+                    </a:prstGeom>
+                  </pic:spPr>
+                </pic:pic>
+              </a:graphicData>
+            </a:graphic>
+          </wp:inline>
+        </w:drawing>
+      </w:r>
+    </w:p>
+    <w:p>
+      <w:r>
+        <w:rPr>
+          <w:sz w:val="50"/>
+        </w:rPr>
+        <w:t>Test Evidences - EvidencesPOM.docx</w:t>
+      </w:r>
+    </w:p>
+    <w:p>
+      <w:r>
+        <w:rPr>
+          <w:sz w:val="26"/>
+        </w:rPr>
+        <w:t>Login Screenshot</w:t>
+        <w:drawing>
+          <wp:inline distT="0" distR="0" distB="0" distL="0">
+            <wp:extent cx="6350000" cy="2540000"/>
+            <wp:docPr id="91" name="Drawing 91" descr=".\SwagLabs\Evidences\"/>
+            <a:graphic xmlns:a="http://schemas.openxmlformats.org/drawingml/2006/main">
+              <a:graphicData uri="http://schemas.openxmlformats.org/drawingml/2006/picture">
+                <pic:pic xmlns:pic="http://schemas.openxmlformats.org/drawingml/2006/picture">
+                  <pic:nvPicPr>
+                    <pic:cNvPr id="0" name="Picture 91" descr=".\SwagLabs\Evidences\"/>
+                    <pic:cNvPicPr>
+                      <a:picLocks noChangeAspect="true"/>
+                    </pic:cNvPicPr>
+                  </pic:nvPicPr>
+                  <pic:blipFill>
+                    <a:blip r:embed="rId22"/>
+                    <a:stretch>
+                      <a:fillRect/>
+                    </a:stretch>
+                  </pic:blipFill>
+                  <pic:spPr>
+                    <a:xfrm>
+                      <a:off x="0" y="0"/>
+                      <a:ext cx="6350000" cy="2540000"/>
+                    </a:xfrm>
+                    <a:prstGeom prst="rect">
+                      <a:avLst/>
+                    </a:prstGeom>
+                  </pic:spPr>
+                </pic:pic>
+              </a:graphicData>
+            </a:graphic>
+          </wp:inline>
+        </w:drawing>
+      </w:r>
+    </w:p>
+    <w:p>
+      <w:r>
+        <w:rPr>
+          <w:sz w:val="50"/>
+        </w:rPr>
+        <w:t>Test Evidences - EvidencesPOM.docx</w:t>
+      </w:r>
+    </w:p>
+    <w:p>
+      <w:r>
+        <w:rPr>
+          <w:sz w:val="26"/>
+        </w:rPr>
+        <w:t>Login Screenshot</w:t>
+        <w:drawing>
+          <wp:inline distT="0" distR="0" distB="0" distL="0">
+            <wp:extent cx="6350000" cy="2540000"/>
+            <wp:docPr id="92" name="Drawing 92" descr=".\SwagLabs\Evidences\"/>
+            <a:graphic xmlns:a="http://schemas.openxmlformats.org/drawingml/2006/main">
+              <a:graphicData uri="http://schemas.openxmlformats.org/drawingml/2006/picture">
+                <pic:pic xmlns:pic="http://schemas.openxmlformats.org/drawingml/2006/picture">
+                  <pic:nvPicPr>
+                    <pic:cNvPr id="0" name="Picture 92" descr=".\SwagLabs\Evidences\"/>
+                    <pic:cNvPicPr>
+                      <a:picLocks noChangeAspect="true"/>
+                    </pic:cNvPicPr>
+                  </pic:nvPicPr>
+                  <pic:blipFill>
+                    <a:blip r:embed="rId23"/>
+                    <a:stretch>
+                      <a:fillRect/>
+                    </a:stretch>
+                  </pic:blipFill>
+                  <pic:spPr>
+                    <a:xfrm>
+                      <a:off x="0" y="0"/>
+                      <a:ext cx="6350000" cy="2540000"/>
+                    </a:xfrm>
+                    <a:prstGeom prst="rect">
+                      <a:avLst/>
+                    </a:prstGeom>
+                  </pic:spPr>
+                </pic:pic>
+              </a:graphicData>
+            </a:graphic>
+          </wp:inline>
+        </w:drawing>
+      </w:r>
+    </w:p>
+    <w:p>
+      <w:r>
+        <w:rPr>
+          <w:sz w:val="50"/>
+        </w:rPr>
+        <w:t>Test Evidences - EvidencesPOM.docx</w:t>
+      </w:r>
+    </w:p>
+    <w:p>
+      <w:r>
+        <w:rPr>
+          <w:sz w:val="26"/>
+        </w:rPr>
+        <w:t>Login Screenshot</w:t>
+        <w:drawing>
+          <wp:inline distT="0" distR="0" distB="0" distL="0">
+            <wp:extent cx="6350000" cy="2540000"/>
+            <wp:docPr id="93" name="Drawing 93" descr=".\SwagLabs\Evidences\"/>
+            <a:graphic xmlns:a="http://schemas.openxmlformats.org/drawingml/2006/main">
+              <a:graphicData uri="http://schemas.openxmlformats.org/drawingml/2006/picture">
+                <pic:pic xmlns:pic="http://schemas.openxmlformats.org/drawingml/2006/picture">
+                  <pic:nvPicPr>
+                    <pic:cNvPr id="0" name="Picture 93" descr=".\SwagLabs\Evidences\"/>
+                    <pic:cNvPicPr>
+                      <a:picLocks noChangeAspect="true"/>
+                    </pic:cNvPicPr>
+                  </pic:nvPicPr>
+                  <pic:blipFill>
+                    <a:blip r:embed="rId15"/>
+                    <a:stretch>
+                      <a:fillRect/>
+                    </a:stretch>
+                  </pic:blipFill>
+                  <pic:spPr>
+                    <a:xfrm>
+                      <a:off x="0" y="0"/>
+                      <a:ext cx="6350000" cy="2540000"/>
+                    </a:xfrm>
+                    <a:prstGeom prst="rect">
+                      <a:avLst/>
+                    </a:prstGeom>
+                  </pic:spPr>
+                </pic:pic>
+              </a:graphicData>
+            </a:graphic>
+          </wp:inline>
+        </w:drawing>
+      </w:r>
+    </w:p>
+    <w:p>
+      <w:r>
+        <w:rPr>
+          <w:sz w:val="50"/>
+        </w:rPr>
+        <w:t>Test Evidences - EvidencesPOM.docx</w:t>
+      </w:r>
+    </w:p>
+    <w:p>
+      <w:r>
+        <w:rPr>
+          <w:sz w:val="26"/>
+        </w:rPr>
+        <w:t>Login Screenshot</w:t>
+        <w:drawing>
+          <wp:inline distT="0" distR="0" distB="0" distL="0">
+            <wp:extent cx="6350000" cy="2540000"/>
+            <wp:docPr id="94" name="Drawing 94" descr=".\SwagLabs\Evidences\"/>
+            <a:graphic xmlns:a="http://schemas.openxmlformats.org/drawingml/2006/main">
+              <a:graphicData uri="http://schemas.openxmlformats.org/drawingml/2006/picture">
+                <pic:pic xmlns:pic="http://schemas.openxmlformats.org/drawingml/2006/picture">
+                  <pic:nvPicPr>
+                    <pic:cNvPr id="0" name="Picture 94" descr=".\SwagLabs\Evidences\"/>
+                    <pic:cNvPicPr>
+                      <a:picLocks noChangeAspect="true"/>
+                    </pic:cNvPicPr>
+                  </pic:nvPicPr>
+                  <pic:blipFill>
+                    <a:blip r:embed="rId20"/>
+                    <a:stretch>
+                      <a:fillRect/>
+                    </a:stretch>
+                  </pic:blipFill>
+                  <pic:spPr>
+                    <a:xfrm>
+                      <a:off x="0" y="0"/>
+                      <a:ext cx="6350000" cy="2540000"/>
+                    </a:xfrm>
+                    <a:prstGeom prst="rect">
+                      <a:avLst/>
+                    </a:prstGeom>
+                  </pic:spPr>
+                </pic:pic>
+              </a:graphicData>
+            </a:graphic>
+          </wp:inline>
+        </w:drawing>
+      </w:r>
+    </w:p>
+    <w:p>
+      <w:r>
+        <w:rPr>
+          <w:sz w:val="50"/>
+        </w:rPr>
+        <w:t>Test Evidences - EvidencesPOM.docx</w:t>
+      </w:r>
+    </w:p>
+    <w:p>
+      <w:r>
+        <w:rPr>
+          <w:sz w:val="26"/>
+        </w:rPr>
+        <w:t>Login Screenshot</w:t>
+        <w:drawing>
+          <wp:inline distT="0" distR="0" distB="0" distL="0">
+            <wp:extent cx="6350000" cy="2540000"/>
+            <wp:docPr id="95" name="Drawing 95" descr=".\SwagLabs\Evidences\"/>
+            <a:graphic xmlns:a="http://schemas.openxmlformats.org/drawingml/2006/main">
+              <a:graphicData uri="http://schemas.openxmlformats.org/drawingml/2006/picture">
+                <pic:pic xmlns:pic="http://schemas.openxmlformats.org/drawingml/2006/picture">
+                  <pic:nvPicPr>
+                    <pic:cNvPr id="0" name="Picture 95" descr=".\SwagLabs\Evidences\"/>
+                    <pic:cNvPicPr>
+                      <a:picLocks noChangeAspect="true"/>
+                    </pic:cNvPicPr>
+                  </pic:nvPicPr>
+                  <pic:blipFill>
+                    <a:blip r:embed="rId21"/>
+                    <a:stretch>
+                      <a:fillRect/>
+                    </a:stretch>
+                  </pic:blipFill>
+                  <pic:spPr>
+                    <a:xfrm>
+                      <a:off x="0" y="0"/>
+                      <a:ext cx="6350000" cy="2540000"/>
+                    </a:xfrm>
+                    <a:prstGeom prst="rect">
+                      <a:avLst/>
+                    </a:prstGeom>
+                  </pic:spPr>
+                </pic:pic>
+              </a:graphicData>
+            </a:graphic>
+          </wp:inline>
+        </w:drawing>
+      </w:r>
+    </w:p>
+    <w:p>
+      <w:r>
+        <w:rPr>
+          <w:sz w:val="50"/>
+        </w:rPr>
+        <w:t>Test Evidences - EvidencesPOM.docx</w:t>
+      </w:r>
+    </w:p>
+    <w:p>
+      <w:r>
+        <w:rPr>
+          <w:sz w:val="26"/>
+        </w:rPr>
+        <w:t>Login Screenshot</w:t>
+        <w:drawing>
+          <wp:inline distT="0" distR="0" distB="0" distL="0">
+            <wp:extent cx="6350000" cy="2540000"/>
+            <wp:docPr id="96" name="Drawing 96" descr=".\SwagLabs\Evidences\"/>
+            <a:graphic xmlns:a="http://schemas.openxmlformats.org/drawingml/2006/main">
+              <a:graphicData uri="http://schemas.openxmlformats.org/drawingml/2006/picture">
+                <pic:pic xmlns:pic="http://schemas.openxmlformats.org/drawingml/2006/picture">
+                  <pic:nvPicPr>
+                    <pic:cNvPr id="0" name="Picture 96" descr=".\SwagLabs\Evidences\"/>
+                    <pic:cNvPicPr>
+                      <a:picLocks noChangeAspect="true"/>
+                    </pic:cNvPicPr>
+                  </pic:nvPicPr>
+                  <pic:blipFill>
+                    <a:blip r:embed="rId20"/>
+                    <a:stretch>
+                      <a:fillRect/>
+                    </a:stretch>
+                  </pic:blipFill>
+                  <pic:spPr>
+                    <a:xfrm>
+                      <a:off x="0" y="0"/>
+                      <a:ext cx="6350000" cy="2540000"/>
+                    </a:xfrm>
+                    <a:prstGeom prst="rect">
+                      <a:avLst/>
+                    </a:prstGeom>
+                  </pic:spPr>
+                </pic:pic>
+              </a:graphicData>
+            </a:graphic>
+          </wp:inline>
+        </w:drawing>
+      </w:r>
+    </w:p>
+    <w:p>
+      <w:r>
+        <w:rPr>
+          <w:sz w:val="50"/>
+        </w:rPr>
+        <w:t>Test Evidences - EvidencesPOM.docx</w:t>
+      </w:r>
+    </w:p>
+    <w:p>
+      <w:r>
+        <w:rPr>
+          <w:sz w:val="26"/>
+        </w:rPr>
+        <w:t>Login Screenshot</w:t>
+        <w:drawing>
+          <wp:inline distT="0" distR="0" distB="0" distL="0">
+            <wp:extent cx="6350000" cy="2540000"/>
+            <wp:docPr id="97" name="Drawing 97" descr=".\SwagLabs\Evidences\"/>
+            <a:graphic xmlns:a="http://schemas.openxmlformats.org/drawingml/2006/main">
+              <a:graphicData uri="http://schemas.openxmlformats.org/drawingml/2006/picture">
+                <pic:pic xmlns:pic="http://schemas.openxmlformats.org/drawingml/2006/picture">
+                  <pic:nvPicPr>
+                    <pic:cNvPr id="0" name="Picture 97" descr=".\SwagLabs\Evidences\"/>
+                    <pic:cNvPicPr>
+                      <a:picLocks noChangeAspect="true"/>
+                    </pic:cNvPicPr>
+                  </pic:nvPicPr>
+                  <pic:blipFill>
+                    <a:blip r:embed="rId24"/>
+                    <a:stretch>
+                      <a:fillRect/>
+                    </a:stretch>
+                  </pic:blipFill>
+                  <pic:spPr>
+                    <a:xfrm>
+                      <a:off x="0" y="0"/>
+                      <a:ext cx="6350000" cy="2540000"/>
+                    </a:xfrm>
+                    <a:prstGeom prst="rect">
+                      <a:avLst/>
+                    </a:prstGeom>
+                  </pic:spPr>
+                </pic:pic>
+              </a:graphicData>
+            </a:graphic>
+          </wp:inline>
+        </w:drawing>
+      </w:r>
+    </w:p>
+    <w:p>
+      <w:r>
+        <w:rPr>
+          <w:sz w:val="50"/>
+        </w:rPr>
+        <w:t>Test Evidences - EvidencesPOM.docx</w:t>
+      </w:r>
+    </w:p>
+    <w:p>
+      <w:r>
+        <w:rPr>
+          <w:sz w:val="26"/>
+        </w:rPr>
+        <w:t>Login Screenshot</w:t>
+        <w:drawing>
+          <wp:inline distT="0" distR="0" distB="0" distL="0">
+            <wp:extent cx="6350000" cy="2540000"/>
+            <wp:docPr id="98" name="Drawing 98" descr=".\SwagLabs\Evidences\"/>
+            <a:graphic xmlns:a="http://schemas.openxmlformats.org/drawingml/2006/main">
+              <a:graphicData uri="http://schemas.openxmlformats.org/drawingml/2006/picture">
+                <pic:pic xmlns:pic="http://schemas.openxmlformats.org/drawingml/2006/picture">
+                  <pic:nvPicPr>
+                    <pic:cNvPr id="0" name="Picture 98" descr=".\SwagLabs\Evidences\"/>
+                    <pic:cNvPicPr>
+                      <a:picLocks noChangeAspect="true"/>
+                    </pic:cNvPicPr>
+                  </pic:nvPicPr>
+                  <pic:blipFill>
+                    <a:blip r:embed="rId22"/>
+                    <a:stretch>
+                      <a:fillRect/>
+                    </a:stretch>
+                  </pic:blipFill>
+                  <pic:spPr>
+                    <a:xfrm>
+                      <a:off x="0" y="0"/>
+                      <a:ext cx="6350000" cy="2540000"/>
+                    </a:xfrm>
+                    <a:prstGeom prst="rect">
+                      <a:avLst/>
+                    </a:prstGeom>
+                  </pic:spPr>
+                </pic:pic>
+              </a:graphicData>
+            </a:graphic>
+          </wp:inline>
+        </w:drawing>
+      </w:r>
+    </w:p>
+    <w:p>
+      <w:r>
+        <w:rPr>
+          <w:sz w:val="50"/>
+        </w:rPr>
+        <w:t>Test Evidences - EvidencesPOM.docx</w:t>
+      </w:r>
+    </w:p>
+    <w:p>
+      <w:r>
+        <w:rPr>
+          <w:sz w:val="26"/>
+        </w:rPr>
+        <w:t>Login Screenshot</w:t>
+        <w:drawing>
+          <wp:inline distT="0" distR="0" distB="0" distL="0">
+            <wp:extent cx="6350000" cy="2540000"/>
+            <wp:docPr id="99" name="Drawing 99" descr=".\SwagLabs\Evidences\"/>
+            <a:graphic xmlns:a="http://schemas.openxmlformats.org/drawingml/2006/main">
+              <a:graphicData uri="http://schemas.openxmlformats.org/drawingml/2006/picture">
+                <pic:pic xmlns:pic="http://schemas.openxmlformats.org/drawingml/2006/picture">
+                  <pic:nvPicPr>
+                    <pic:cNvPr id="0" name="Picture 99" descr=".\SwagLabs\Evidences\"/>
+                    <pic:cNvPicPr>
+                      <a:picLocks noChangeAspect="true"/>
+                    </pic:cNvPicPr>
+                  </pic:nvPicPr>
+                  <pic:blipFill>
+                    <a:blip r:embed="rId23"/>
+                    <a:stretch>
+                      <a:fillRect/>
+                    </a:stretch>
+                  </pic:blipFill>
+                  <pic:spPr>
+                    <a:xfrm>
+                      <a:off x="0" y="0"/>
+                      <a:ext cx="6350000" cy="2540000"/>
+                    </a:xfrm>
+                    <a:prstGeom prst="rect">
+                      <a:avLst/>
+                    </a:prstGeom>
+                  </pic:spPr>
+                </pic:pic>
+              </a:graphicData>
+            </a:graphic>
+          </wp:inline>
+        </w:drawing>
+      </w:r>
+    </w:p>
+    <w:p>
+      <w:r>
+        <w:rPr>
+          <w:sz w:val="50"/>
+        </w:rPr>
+        <w:t>Test Evidences - EvidencesPOM.docx</w:t>
+      </w:r>
+    </w:p>
+    <w:p>
+      <w:r>
+        <w:rPr>
+          <w:sz w:val="26"/>
+        </w:rPr>
+        <w:t>Login Screenshot</w:t>
+        <w:drawing>
+          <wp:inline distT="0" distR="0" distB="0" distL="0">
+            <wp:extent cx="6350000" cy="2540000"/>
+            <wp:docPr id="100" name="Drawing 100" descr=".\SwagLabs\Evidences\"/>
+            <a:graphic xmlns:a="http://schemas.openxmlformats.org/drawingml/2006/main">
+              <a:graphicData uri="http://schemas.openxmlformats.org/drawingml/2006/picture">
+                <pic:pic xmlns:pic="http://schemas.openxmlformats.org/drawingml/2006/picture">
+                  <pic:nvPicPr>
+                    <pic:cNvPr id="0" name="Picture 100" descr=".\SwagLabs\Evidences\"/>
+                    <pic:cNvPicPr>
+                      <a:picLocks noChangeAspect="true"/>
+                    </pic:cNvPicPr>
+                  </pic:nvPicPr>
+                  <pic:blipFill>
+                    <a:blip r:embed="rId15"/>
+                    <a:stretch>
+                      <a:fillRect/>
+                    </a:stretch>
+                  </pic:blipFill>
+                  <pic:spPr>
+                    <a:xfrm>
+                      <a:off x="0" y="0"/>
+                      <a:ext cx="6350000" cy="2540000"/>
+                    </a:xfrm>
+                    <a:prstGeom prst="rect">
+                      <a:avLst/>
+                    </a:prstGeom>
+                  </pic:spPr>
+                </pic:pic>
+              </a:graphicData>
+            </a:graphic>
+          </wp:inline>
+        </w:drawing>
+      </w:r>
+    </w:p>
+    <w:p>
+      <w:r>
+        <w:rPr>
+          <w:sz w:val="50"/>
+        </w:rPr>
+        <w:t>Test Evidences - EvidencesPOM.docx</w:t>
+      </w:r>
+    </w:p>
+    <w:p>
+      <w:r>
+        <w:rPr>
+          <w:sz w:val="26"/>
+        </w:rPr>
+        <w:t>Login Screenshot</w:t>
+        <w:drawing>
+          <wp:inline distT="0" distR="0" distB="0" distL="0">
+            <wp:extent cx="6350000" cy="2540000"/>
+            <wp:docPr id="101" name="Drawing 101" descr=".\SwagLabs\Evidences\"/>
+            <a:graphic xmlns:a="http://schemas.openxmlformats.org/drawingml/2006/main">
+              <a:graphicData uri="http://schemas.openxmlformats.org/drawingml/2006/picture">
+                <pic:pic xmlns:pic="http://schemas.openxmlformats.org/drawingml/2006/picture">
+                  <pic:nvPicPr>
+                    <pic:cNvPr id="0" name="Picture 101" descr=".\SwagLabs\Evidences\"/>
+                    <pic:cNvPicPr>
+                      <a:picLocks noChangeAspect="true"/>
+                    </pic:cNvPicPr>
+                  </pic:nvPicPr>
+                  <pic:blipFill>
+                    <a:blip r:embed="rId20"/>
+                    <a:stretch>
+                      <a:fillRect/>
+                    </a:stretch>
+                  </pic:blipFill>
+                  <pic:spPr>
+                    <a:xfrm>
+                      <a:off x="0" y="0"/>
+                      <a:ext cx="6350000" cy="2540000"/>
+                    </a:xfrm>
+                    <a:prstGeom prst="rect">
+                      <a:avLst/>
+                    </a:prstGeom>
+                  </pic:spPr>
+                </pic:pic>
+              </a:graphicData>
+            </a:graphic>
+          </wp:inline>
+        </w:drawing>
+      </w:r>
+    </w:p>
+    <w:p>
+      <w:r>
+        <w:rPr>
+          <w:sz w:val="50"/>
+        </w:rPr>
+        <w:t>Test Evidences - EvidencesPOM.docx</w:t>
+      </w:r>
+    </w:p>
+    <w:p>
+      <w:r>
+        <w:rPr>
+          <w:sz w:val="26"/>
+        </w:rPr>
+        <w:t>Login Screenshot</w:t>
+        <w:drawing>
+          <wp:inline distT="0" distR="0" distB="0" distL="0">
+            <wp:extent cx="6350000" cy="2540000"/>
+            <wp:docPr id="102" name="Drawing 102" descr=".\SwagLabs\Evidences\"/>
+            <a:graphic xmlns:a="http://schemas.openxmlformats.org/drawingml/2006/main">
+              <a:graphicData uri="http://schemas.openxmlformats.org/drawingml/2006/picture">
+                <pic:pic xmlns:pic="http://schemas.openxmlformats.org/drawingml/2006/picture">
+                  <pic:nvPicPr>
+                    <pic:cNvPr id="0" name="Picture 102" descr=".\SwagLabs\Evidences\"/>
+                    <pic:cNvPicPr>
+                      <a:picLocks noChangeAspect="true"/>
+                    </pic:cNvPicPr>
+                  </pic:nvPicPr>
+                  <pic:blipFill>
+                    <a:blip r:embed="rId25"/>
+                    <a:stretch>
+                      <a:fillRect/>
+                    </a:stretch>
+                  </pic:blipFill>
+                  <pic:spPr>
+                    <a:xfrm>
+                      <a:off x="0" y="0"/>
+                      <a:ext cx="6350000" cy="2540000"/>
+                    </a:xfrm>
+                    <a:prstGeom prst="rect">
+                      <a:avLst/>
+                    </a:prstGeom>
+                  </pic:spPr>
+                </pic:pic>
+              </a:graphicData>
+            </a:graphic>
+          </wp:inline>
+        </w:drawing>
+      </w:r>
+    </w:p>
+    <w:p>
+      <w:r>
+        <w:rPr>
+          <w:sz w:val="50"/>
+        </w:rPr>
+        <w:t>Test Evidences - EvidencesPOM.docx</w:t>
+      </w:r>
+    </w:p>
+    <w:p>
+      <w:r>
+        <w:rPr>
+          <w:sz w:val="26"/>
+        </w:rPr>
+        <w:t>Login Screenshot</w:t>
+        <w:drawing>
+          <wp:inline distT="0" distR="0" distB="0" distL="0">
+            <wp:extent cx="6350000" cy="2540000"/>
+            <wp:docPr id="103" name="Drawing 103" descr=".\SwagLabs\Evidences\"/>
+            <a:graphic xmlns:a="http://schemas.openxmlformats.org/drawingml/2006/main">
+              <a:graphicData uri="http://schemas.openxmlformats.org/drawingml/2006/picture">
+                <pic:pic xmlns:pic="http://schemas.openxmlformats.org/drawingml/2006/picture">
+                  <pic:nvPicPr>
+                    <pic:cNvPr id="0" name="Picture 103" descr=".\SwagLabs\Evidences\"/>
+                    <pic:cNvPicPr>
+                      <a:picLocks noChangeAspect="true"/>
+                    </pic:cNvPicPr>
+                  </pic:nvPicPr>
+                  <pic:blipFill>
+                    <a:blip r:embed="rId24"/>
+                    <a:stretch>
+                      <a:fillRect/>
+                    </a:stretch>
+                  </pic:blipFill>
+                  <pic:spPr>
+                    <a:xfrm>
+                      <a:off x="0" y="0"/>
+                      <a:ext cx="6350000" cy="2540000"/>
+                    </a:xfrm>
+                    <a:prstGeom prst="rect">
+                      <a:avLst/>
+                    </a:prstGeom>
+                  </pic:spPr>
+                </pic:pic>
+              </a:graphicData>
+            </a:graphic>
+          </wp:inline>
+        </w:drawing>
+      </w:r>
+    </w:p>
+    <w:p>
+      <w:r>
+        <w:rPr>
+          <w:sz w:val="50"/>
+        </w:rPr>
+        <w:t>Test Evidences - EvidencesPOM.docx</w:t>
+      </w:r>
+    </w:p>
+    <w:p>
+      <w:r>
+        <w:rPr>
+          <w:sz w:val="26"/>
+        </w:rPr>
+        <w:t>Login Screenshot</w:t>
+        <w:drawing>
+          <wp:inline distT="0" distR="0" distB="0" distL="0">
+            <wp:extent cx="6350000" cy="2540000"/>
+            <wp:docPr id="104" name="Drawing 104" descr=".\SwagLabs\Evidences\"/>
+            <a:graphic xmlns:a="http://schemas.openxmlformats.org/drawingml/2006/main">
+              <a:graphicData uri="http://schemas.openxmlformats.org/drawingml/2006/picture">
+                <pic:pic xmlns:pic="http://schemas.openxmlformats.org/drawingml/2006/picture">
+                  <pic:nvPicPr>
+                    <pic:cNvPr id="0" name="Picture 104" descr=".\SwagLabs\Evidences\"/>
+                    <pic:cNvPicPr>
+                      <a:picLocks noChangeAspect="true"/>
+                    </pic:cNvPicPr>
+                  </pic:nvPicPr>
+                  <pic:blipFill>
+                    <a:blip r:embed="rId22"/>
+                    <a:stretch>
+                      <a:fillRect/>
+                    </a:stretch>
+                  </pic:blipFill>
+                  <pic:spPr>
+                    <a:xfrm>
+                      <a:off x="0" y="0"/>
+                      <a:ext cx="6350000" cy="2540000"/>
+                    </a:xfrm>
+                    <a:prstGeom prst="rect">
+                      <a:avLst/>
+                    </a:prstGeom>
+                  </pic:spPr>
+                </pic:pic>
+              </a:graphicData>
+            </a:graphic>
+          </wp:inline>
+        </w:drawing>
+      </w:r>
+    </w:p>
+    <w:p>
+      <w:r>
+        <w:rPr>
+          <w:sz w:val="50"/>
+        </w:rPr>
+        <w:t>Test Evidences - EvidencesPOM.docx</w:t>
+      </w:r>
+    </w:p>
+    <w:p>
+      <w:r>
+        <w:rPr>
+          <w:sz w:val="26"/>
+        </w:rPr>
+        <w:t>Login Screenshot</w:t>
+        <w:drawing>
+          <wp:inline distT="0" distR="0" distB="0" distL="0">
+            <wp:extent cx="6350000" cy="2540000"/>
+            <wp:docPr id="105" name="Drawing 105" descr=".\SwagLabs\Evidences\"/>
+            <a:graphic xmlns:a="http://schemas.openxmlformats.org/drawingml/2006/main">
+              <a:graphicData uri="http://schemas.openxmlformats.org/drawingml/2006/picture">
+                <pic:pic xmlns:pic="http://schemas.openxmlformats.org/drawingml/2006/picture">
+                  <pic:nvPicPr>
+                    <pic:cNvPr id="0" name="Picture 105" descr=".\SwagLabs\Evidences\"/>
+                    <pic:cNvPicPr>
+                      <a:picLocks noChangeAspect="true"/>
+                    </pic:cNvPicPr>
+                  </pic:nvPicPr>
+                  <pic:blipFill>
+                    <a:blip r:embed="rId23"/>
+                    <a:stretch>
+                      <a:fillRect/>
+                    </a:stretch>
+                  </pic:blipFill>
+                  <pic:spPr>
+                    <a:xfrm>
+                      <a:off x="0" y="0"/>
+                      <a:ext cx="6350000" cy="2540000"/>
+                    </a:xfrm>
+                    <a:prstGeom prst="rect">
+                      <a:avLst/>
+                    </a:prstGeom>
+                  </pic:spPr>
+                </pic:pic>
+              </a:graphicData>
+            </a:graphic>
+          </wp:inline>
+        </w:drawing>
+      </w:r>
+    </w:p>
+    <w:p>
+      <w:r>
+        <w:rPr>
+          <w:sz w:val="50"/>
+        </w:rPr>
+        <w:t>Test Evidences - EvidencesPOM.docx</w:t>
+      </w:r>
+    </w:p>
+    <w:p>
+      <w:r>
+        <w:rPr>
+          <w:sz w:val="26"/>
+        </w:rPr>
+        <w:t>Login Screenshot</w:t>
+        <w:drawing>
+          <wp:inline distT="0" distR="0" distB="0" distL="0">
+            <wp:extent cx="6350000" cy="2540000"/>
+            <wp:docPr id="106" name="Drawing 106" descr=".\SwagLabs\Evidences\"/>
+            <a:graphic xmlns:a="http://schemas.openxmlformats.org/drawingml/2006/main">
+              <a:graphicData uri="http://schemas.openxmlformats.org/drawingml/2006/picture">
+                <pic:pic xmlns:pic="http://schemas.openxmlformats.org/drawingml/2006/picture">
+                  <pic:nvPicPr>
+                    <pic:cNvPr id="0" name="Picture 106" descr=".\SwagLabs\Evidences\"/>
+                    <pic:cNvPicPr>
+                      <a:picLocks noChangeAspect="true"/>
+                    </pic:cNvPicPr>
+                  </pic:nvPicPr>
+                  <pic:blipFill>
+                    <a:blip r:embed="rId15"/>
+                    <a:stretch>
+                      <a:fillRect/>
+                    </a:stretch>
+                  </pic:blipFill>
+                  <pic:spPr>
+                    <a:xfrm>
+                      <a:off x="0" y="0"/>
+                      <a:ext cx="6350000" cy="2540000"/>
+                    </a:xfrm>
+                    <a:prstGeom prst="rect">
+                      <a:avLst/>
+                    </a:prstGeom>
+                  </pic:spPr>
+                </pic:pic>
+              </a:graphicData>
+            </a:graphic>
+          </wp:inline>
+        </w:drawing>
+      </w:r>
+    </w:p>
+    <w:p>
+      <w:r>
+        <w:rPr>
+          <w:sz w:val="50"/>
+        </w:rPr>
+        <w:t>Test Evidences - EvidencesPOM.docx</w:t>
+      </w:r>
+    </w:p>
+    <w:p>
+      <w:r>
+        <w:rPr>
+          <w:sz w:val="26"/>
+        </w:rPr>
+        <w:t>Login Screenshot</w:t>
+        <w:drawing>
+          <wp:inline distT="0" distR="0" distB="0" distL="0">
+            <wp:extent cx="6350000" cy="2540000"/>
+            <wp:docPr id="107" name="Drawing 107" descr=".\SwagLabs\Evidences\"/>
+            <a:graphic xmlns:a="http://schemas.openxmlformats.org/drawingml/2006/main">
+              <a:graphicData uri="http://schemas.openxmlformats.org/drawingml/2006/picture">
+                <pic:pic xmlns:pic="http://schemas.openxmlformats.org/drawingml/2006/picture">
+                  <pic:nvPicPr>
+                    <pic:cNvPr id="0" name="Picture 107" descr=".\SwagLabs\Evidences\"/>
+                    <pic:cNvPicPr>
+                      <a:picLocks noChangeAspect="true"/>
+                    </pic:cNvPicPr>
+                  </pic:nvPicPr>
+                  <pic:blipFill>
+                    <a:blip r:embed="rId25"/>
+                    <a:stretch>
+                      <a:fillRect/>
+                    </a:stretch>
+                  </pic:blipFill>
+                  <pic:spPr>
+                    <a:xfrm>
+                      <a:off x="0" y="0"/>
+                      <a:ext cx="6350000" cy="2540000"/>
+                    </a:xfrm>
+                    <a:prstGeom prst="rect">
+                      <a:avLst/>
+                    </a:prstGeom>
+                  </pic:spPr>
+                </pic:pic>
+              </a:graphicData>
+            </a:graphic>
+          </wp:inline>
+        </w:drawing>
+      </w:r>
+    </w:p>
+    <w:p>
+      <w:r>
+        <w:rPr>
+          <w:sz w:val="50"/>
+        </w:rPr>
+        <w:t>Test Evidences - EvidencesPOM.docx</w:t>
+      </w:r>
+    </w:p>
+    <w:p>
+      <w:r>
+        <w:rPr>
+          <w:sz w:val="26"/>
+        </w:rPr>
+        <w:t>Login Screenshot</w:t>
+        <w:drawing>
+          <wp:inline distT="0" distR="0" distB="0" distL="0">
+            <wp:extent cx="6350000" cy="2540000"/>
+            <wp:docPr id="108" name="Drawing 108" descr=".\SwagLabs\Evidences\"/>
+            <a:graphic xmlns:a="http://schemas.openxmlformats.org/drawingml/2006/main">
+              <a:graphicData uri="http://schemas.openxmlformats.org/drawingml/2006/picture">
+                <pic:pic xmlns:pic="http://schemas.openxmlformats.org/drawingml/2006/picture">
+                  <pic:nvPicPr>
+                    <pic:cNvPr id="0" name="Picture 108" descr=".\SwagLabs\Evidences\"/>
+                    <pic:cNvPicPr>
+                      <a:picLocks noChangeAspect="true"/>
+                    </pic:cNvPicPr>
+                  </pic:nvPicPr>
+                  <pic:blipFill>
+                    <a:blip r:embed="rId21"/>
+                    <a:stretch>
+                      <a:fillRect/>
+                    </a:stretch>
+                  </pic:blipFill>
+                  <pic:spPr>
+                    <a:xfrm>
+                      <a:off x="0" y="0"/>
+                      <a:ext cx="6350000" cy="2540000"/>
+                    </a:xfrm>
+                    <a:prstGeom prst="rect">
+                      <a:avLst/>
+                    </a:prstGeom>
+                  </pic:spPr>
+                </pic:pic>
+              </a:graphicData>
+            </a:graphic>
+          </wp:inline>
+        </w:drawing>
+      </w:r>
+    </w:p>
+    <w:p>
+      <w:r>
+        <w:rPr>
+          <w:sz w:val="50"/>
+        </w:rPr>
+        <w:t>Test Evidences - EvidencesPOM.docx</w:t>
+      </w:r>
+    </w:p>
+    <w:p>
+      <w:r>
+        <w:rPr>
+          <w:sz w:val="26"/>
+        </w:rPr>
+        <w:t>Login Screenshot</w:t>
+        <w:drawing>
+          <wp:inline distT="0" distR="0" distB="0" distL="0">
+            <wp:extent cx="6350000" cy="2540000"/>
+            <wp:docPr id="109" name="Drawing 109" descr=".\SwagLabs\Evidences\"/>
+            <a:graphic xmlns:a="http://schemas.openxmlformats.org/drawingml/2006/main">
+              <a:graphicData uri="http://schemas.openxmlformats.org/drawingml/2006/picture">
+                <pic:pic xmlns:pic="http://schemas.openxmlformats.org/drawingml/2006/picture">
+                  <pic:nvPicPr>
+                    <pic:cNvPr id="0" name="Picture 109" descr=".\SwagLabs\Evidences\"/>
+                    <pic:cNvPicPr>
+                      <a:picLocks noChangeAspect="true"/>
+                    </pic:cNvPicPr>
+                  </pic:nvPicPr>
+                  <pic:blipFill>
+                    <a:blip r:embed="rId22"/>
+                    <a:stretch>
+                      <a:fillRect/>
+                    </a:stretch>
+                  </pic:blipFill>
+                  <pic:spPr>
+                    <a:xfrm>
+                      <a:off x="0" y="0"/>
+                      <a:ext cx="6350000" cy="2540000"/>
+                    </a:xfrm>
+                    <a:prstGeom prst="rect">
+                      <a:avLst/>
+                    </a:prstGeom>
+                  </pic:spPr>
+                </pic:pic>
+              </a:graphicData>
+            </a:graphic>
+          </wp:inline>
+        </w:drawing>
+      </w:r>
+    </w:p>
+    <w:p>
+      <w:r>
+        <w:rPr>
+          <w:sz w:val="50"/>
+        </w:rPr>
+        <w:t>Test Evidences - EvidencesPOM.docx</w:t>
+      </w:r>
+    </w:p>
+    <w:p>
+      <w:r>
+        <w:rPr>
+          <w:sz w:val="26"/>
+        </w:rPr>
+        <w:t>Login Screenshot</w:t>
+        <w:drawing>
+          <wp:inline distT="0" distR="0" distB="0" distL="0">
+            <wp:extent cx="6350000" cy="2540000"/>
+            <wp:docPr id="110" name="Drawing 110" descr=".\SwagLabs\Evidences\"/>
+            <a:graphic xmlns:a="http://schemas.openxmlformats.org/drawingml/2006/main">
+              <a:graphicData uri="http://schemas.openxmlformats.org/drawingml/2006/picture">
+                <pic:pic xmlns:pic="http://schemas.openxmlformats.org/drawingml/2006/picture">
+                  <pic:nvPicPr>
+                    <pic:cNvPr id="0" name="Picture 110" descr=".\SwagLabs\Evidences\"/>
+                    <pic:cNvPicPr>
+                      <a:picLocks noChangeAspect="true"/>
+                    </pic:cNvPicPr>
+                  </pic:nvPicPr>
+                  <pic:blipFill>
+                    <a:blip r:embed="rId23"/>
+                    <a:stretch>
+                      <a:fillRect/>
+                    </a:stretch>
+                  </pic:blipFill>
+                  <pic:spPr>
+                    <a:xfrm>
+                      <a:off x="0" y="0"/>
+                      <a:ext cx="6350000" cy="2540000"/>
+                    </a:xfrm>
+                    <a:prstGeom prst="rect">
+                      <a:avLst/>
+                    </a:prstGeom>
+                  </pic:spPr>
+                </pic:pic>
+              </a:graphicData>
+            </a:graphic>
+          </wp:inline>
+        </w:drawing>
+      </w:r>
+    </w:p>
+    <w:p>
+      <w:r>
+        <w:rPr>
+          <w:sz w:val="50"/>
+        </w:rPr>
+        <w:t>Test Evidences - EvidencesPOM.docx</w:t>
+      </w:r>
+    </w:p>
+    <w:p>
+      <w:r>
+        <w:rPr>
+          <w:sz w:val="26"/>
+        </w:rPr>
+        <w:t>Login Screenshot</w:t>
+        <w:drawing>
+          <wp:inline distT="0" distR="0" distB="0" distL="0">
+            <wp:extent cx="6350000" cy="2540000"/>
+            <wp:docPr id="111" name="Drawing 111" descr=".\SwagLabs\Evidences\"/>
+            <a:graphic xmlns:a="http://schemas.openxmlformats.org/drawingml/2006/main">
+              <a:graphicData uri="http://schemas.openxmlformats.org/drawingml/2006/picture">
+                <pic:pic xmlns:pic="http://schemas.openxmlformats.org/drawingml/2006/picture">
+                  <pic:nvPicPr>
+                    <pic:cNvPr id="0" name="Picture 111" descr=".\SwagLabs\Evidences\"/>
+                    <pic:cNvPicPr>
+                      <a:picLocks noChangeAspect="true"/>
+                    </pic:cNvPicPr>
+                  </pic:nvPicPr>
+                  <pic:blipFill>
+                    <a:blip r:embed="rId26"/>
+                    <a:stretch>
+                      <a:fillRect/>
+                    </a:stretch>
+                  </pic:blipFill>
+                  <pic:spPr>
+                    <a:xfrm>
+                      <a:off x="0" y="0"/>
+                      <a:ext cx="6350000" cy="2540000"/>
+                    </a:xfrm>
+                    <a:prstGeom prst="rect">
+                      <a:avLst/>
+                    </a:prstGeom>
+                  </pic:spPr>
+                </pic:pic>
+              </a:graphicData>
+            </a:graphic>
+          </wp:inline>
+        </w:drawing>
+      </w:r>
+    </w:p>
+    <w:p>
+      <w:r>
+        <w:rPr>
+          <w:sz w:val="50"/>
+        </w:rPr>
+        <w:t>Test Evidences - EvidencesPOM.docx</w:t>
+      </w:r>
+    </w:p>
+    <w:p>
+      <w:r>
+        <w:rPr>
+          <w:sz w:val="26"/>
+        </w:rPr>
+        <w:t>Login Screenshot</w:t>
+        <w:drawing>
+          <wp:inline distT="0" distR="0" distB="0" distL="0">
+            <wp:extent cx="6350000" cy="2540000"/>
+            <wp:docPr id="112" name="Drawing 112" descr=".\SwagLabs\Evidences\"/>
+            <a:graphic xmlns:a="http://schemas.openxmlformats.org/drawingml/2006/main">
+              <a:graphicData uri="http://schemas.openxmlformats.org/drawingml/2006/picture">
+                <pic:pic xmlns:pic="http://schemas.openxmlformats.org/drawingml/2006/picture">
+                  <pic:nvPicPr>
+                    <pic:cNvPr id="0" name="Picture 112" descr=".\SwagLabs\Evidences\"/>
+                    <pic:cNvPicPr>
+                      <a:picLocks noChangeAspect="true"/>
+                    </pic:cNvPicPr>
+                  </pic:nvPicPr>
+                  <pic:blipFill>
+                    <a:blip r:embed="rId25"/>
+                    <a:stretch>
+                      <a:fillRect/>
+                    </a:stretch>
+                  </pic:blipFill>
+                  <pic:spPr>
+                    <a:xfrm>
+                      <a:off x="0" y="0"/>
+                      <a:ext cx="6350000" cy="2540000"/>
+                    </a:xfrm>
+                    <a:prstGeom prst="rect">
+                      <a:avLst/>
+                    </a:prstGeom>
+                  </pic:spPr>
+                </pic:pic>
+              </a:graphicData>
+            </a:graphic>
+          </wp:inline>
+        </w:drawing>
+      </w:r>
+    </w:p>
+    <w:p>
+      <w:r>
+        <w:rPr>
+          <w:sz w:val="50"/>
+        </w:rPr>
+        <w:t>Test Evidences - EvidencesPOM.docx</w:t>
+      </w:r>
+    </w:p>
+    <w:p>
+      <w:r>
+        <w:rPr>
+          <w:sz w:val="26"/>
+        </w:rPr>
+        <w:t>Login Screenshot</w:t>
+        <w:drawing>
+          <wp:inline distT="0" distR="0" distB="0" distL="0">
+            <wp:extent cx="6350000" cy="2540000"/>
+            <wp:docPr id="113" name="Drawing 113" descr=".\SwagLabs\Evidences\"/>
+            <a:graphic xmlns:a="http://schemas.openxmlformats.org/drawingml/2006/main">
+              <a:graphicData uri="http://schemas.openxmlformats.org/drawingml/2006/picture">
+                <pic:pic xmlns:pic="http://schemas.openxmlformats.org/drawingml/2006/picture">
+                  <pic:nvPicPr>
+                    <pic:cNvPr id="0" name="Picture 113" descr=".\SwagLabs\Evidences\"/>
+                    <pic:cNvPicPr>
+                      <a:picLocks noChangeAspect="true"/>
+                    </pic:cNvPicPr>
+                  </pic:nvPicPr>
+                  <pic:blipFill>
+                    <a:blip r:embed="rId21"/>
+                    <a:stretch>
+                      <a:fillRect/>
+                    </a:stretch>
+                  </pic:blipFill>
+                  <pic:spPr>
+                    <a:xfrm>
+                      <a:off x="0" y="0"/>
+                      <a:ext cx="6350000" cy="2540000"/>
+                    </a:xfrm>
+                    <a:prstGeom prst="rect">
+                      <a:avLst/>
+                    </a:prstGeom>
+                  </pic:spPr>
+                </pic:pic>
+              </a:graphicData>
+            </a:graphic>
+          </wp:inline>
+        </w:drawing>
+      </w:r>
+    </w:p>
+    <w:p>
+      <w:r>
+        <w:rPr>
+          <w:sz w:val="50"/>
+        </w:rPr>
+        <w:t>Test Evidences - EvidencesPOM.docx</w:t>
+      </w:r>
+    </w:p>
+    <w:p>
+      <w:r>
+        <w:rPr>
+          <w:sz w:val="26"/>
+        </w:rPr>
+        <w:t>Login Screenshot</w:t>
+        <w:drawing>
+          <wp:inline distT="0" distR="0" distB="0" distL="0">
+            <wp:extent cx="6350000" cy="2540000"/>
+            <wp:docPr id="114" name="Drawing 114" descr=".\SwagLabs\Evidences\"/>
+            <a:graphic xmlns:a="http://schemas.openxmlformats.org/drawingml/2006/main">
+              <a:graphicData uri="http://schemas.openxmlformats.org/drawingml/2006/picture">
+                <pic:pic xmlns:pic="http://schemas.openxmlformats.org/drawingml/2006/picture">
+                  <pic:nvPicPr>
+                    <pic:cNvPr id="0" name="Picture 114" descr=".\SwagLabs\Evidences\"/>
+                    <pic:cNvPicPr>
+                      <a:picLocks noChangeAspect="true"/>
+                    </pic:cNvPicPr>
+                  </pic:nvPicPr>
+                  <pic:blipFill>
+                    <a:blip r:embed="rId22"/>
+                    <a:stretch>
+                      <a:fillRect/>
+                    </a:stretch>
+                  </pic:blipFill>
+                  <pic:spPr>
+                    <a:xfrm>
+                      <a:off x="0" y="0"/>
+                      <a:ext cx="6350000" cy="2540000"/>
+                    </a:xfrm>
+                    <a:prstGeom prst="rect">
+                      <a:avLst/>
+                    </a:prstGeom>
+                  </pic:spPr>
+                </pic:pic>
+              </a:graphicData>
+            </a:graphic>
+          </wp:inline>
+        </w:drawing>
+      </w:r>
+    </w:p>
+    <w:p>
+      <w:r>
+        <w:rPr>
+          <w:sz w:val="50"/>
+        </w:rPr>
+        <w:t>Test Evidences - EvidencesPOM.docx</w:t>
+      </w:r>
+    </w:p>
+    <w:p>
+      <w:r>
+        <w:rPr>
+          <w:sz w:val="26"/>
+        </w:rPr>
+        <w:t>Login Screenshot</w:t>
+        <w:drawing>
+          <wp:inline distT="0" distR="0" distB="0" distL="0">
+            <wp:extent cx="6350000" cy="2540000"/>
+            <wp:docPr id="115" name="Drawing 115" descr=".\SwagLabs\Evidences\"/>
+            <a:graphic xmlns:a="http://schemas.openxmlformats.org/drawingml/2006/main">
+              <a:graphicData uri="http://schemas.openxmlformats.org/drawingml/2006/picture">
+                <pic:pic xmlns:pic="http://schemas.openxmlformats.org/drawingml/2006/picture">
+                  <pic:nvPicPr>
+                    <pic:cNvPr id="0" name="Picture 115" descr=".\SwagLabs\Evidences\"/>
+                    <pic:cNvPicPr>
+                      <a:picLocks noChangeAspect="true"/>
+                    </pic:cNvPicPr>
+                  </pic:nvPicPr>
+                  <pic:blipFill>
+                    <a:blip r:embed="rId23"/>
+                    <a:stretch>
+                      <a:fillRect/>
+                    </a:stretch>
+                  </pic:blipFill>
+                  <pic:spPr>
+                    <a:xfrm>
+                      <a:off x="0" y="0"/>
+                      <a:ext cx="6350000" cy="2540000"/>
+                    </a:xfrm>
+                    <a:prstGeom prst="rect">
+                      <a:avLst/>
+                    </a:prstGeom>
+                  </pic:spPr>
+                </pic:pic>
+              </a:graphicData>
+            </a:graphic>
+          </wp:inline>
+        </w:drawing>
+      </w:r>
+    </w:p>
+    <w:p>
+      <w:r>
+        <w:rPr>
+          <w:sz w:val="50"/>
+        </w:rPr>
+        <w:t>Test Evidences - EvidencesPOM.docx</w:t>
+      </w:r>
+    </w:p>
+    <w:p>
+      <w:r>
+        <w:rPr>
+          <w:sz w:val="26"/>
+        </w:rPr>
+        <w:t>Login Screenshot</w:t>
+        <w:drawing>
+          <wp:inline distT="0" distR="0" distB="0" distL="0">
+            <wp:extent cx="6350000" cy="2540000"/>
+            <wp:docPr id="116" name="Drawing 116" descr=".\SwagLabs\Evidences\"/>
+            <a:graphic xmlns:a="http://schemas.openxmlformats.org/drawingml/2006/main">
+              <a:graphicData uri="http://schemas.openxmlformats.org/drawingml/2006/picture">
+                <pic:pic xmlns:pic="http://schemas.openxmlformats.org/drawingml/2006/picture">
+                  <pic:nvPicPr>
+                    <pic:cNvPr id="0" name="Picture 116" descr=".\SwagLabs\Evidences\"/>
+                    <pic:cNvPicPr>
+                      <a:picLocks noChangeAspect="true"/>
+                    </pic:cNvPicPr>
+                  </pic:nvPicPr>
+                  <pic:blipFill>
+                    <a:blip r:embed="rId26"/>
+                    <a:stretch>
+                      <a:fillRect/>
+                    </a:stretch>
+                  </pic:blipFill>
+                  <pic:spPr>
+                    <a:xfrm>
+                      <a:off x="0" y="0"/>
+                      <a:ext cx="6350000" cy="2540000"/>
+                    </a:xfrm>
+                    <a:prstGeom prst="rect">
+                      <a:avLst/>
+                    </a:prstGeom>
+                  </pic:spPr>
+                </pic:pic>
+              </a:graphicData>
+            </a:graphic>
+          </wp:inline>
+        </w:drawing>
+      </w:r>
+    </w:p>
+    <w:p>
+      <w:r>
+        <w:rPr>
+          <w:sz w:val="50"/>
+        </w:rPr>
+        <w:t>Test Evidences - EvidencesPOM.docx</w:t>
+      </w:r>
+    </w:p>
+    <w:p>
+      <w:r>
+        <w:rPr>
+          <w:sz w:val="26"/>
+        </w:rPr>
+        <w:t>Login Screenshot</w:t>
+        <w:drawing>
+          <wp:inline distT="0" distR="0" distB="0" distL="0">
+            <wp:extent cx="6350000" cy="2540000"/>
+            <wp:docPr id="117" name="Drawing 117" descr=".\SwagLabs\Evidences\"/>
+            <a:graphic xmlns:a="http://schemas.openxmlformats.org/drawingml/2006/main">
+              <a:graphicData uri="http://schemas.openxmlformats.org/drawingml/2006/picture">
+                <pic:pic xmlns:pic="http://schemas.openxmlformats.org/drawingml/2006/picture">
+                  <pic:nvPicPr>
+                    <pic:cNvPr id="0" name="Picture 117" descr=".\SwagLabs\Evidences\"/>
+                    <pic:cNvPicPr>
+                      <a:picLocks noChangeAspect="true"/>
+                    </pic:cNvPicPr>
+                  </pic:nvPicPr>
+                  <pic:blipFill>
+                    <a:blip r:embed="rId20"/>
+                    <a:stretch>
+                      <a:fillRect/>
+                    </a:stretch>
+                  </pic:blipFill>
+                  <pic:spPr>
+                    <a:xfrm>
+                      <a:off x="0" y="0"/>
+                      <a:ext cx="6350000" cy="2540000"/>
+                    </a:xfrm>
+                    <a:prstGeom prst="rect">
+                      <a:avLst/>
+                    </a:prstGeom>
+                  </pic:spPr>
+                </pic:pic>
+              </a:graphicData>
+            </a:graphic>
+          </wp:inline>
+        </w:drawing>
+      </w:r>
+    </w:p>
+    <w:p>
+      <w:r>
+        <w:rPr>
+          <w:sz w:val="50"/>
+        </w:rPr>
+        <w:t>Test Evidences - EvidencesPOM.docx</w:t>
+      </w:r>
+    </w:p>
+    <w:p>
+      <w:r>
+        <w:rPr>
+          <w:sz w:val="26"/>
+        </w:rPr>
+        <w:t>Login Screenshot</w:t>
+        <w:drawing>
+          <wp:inline distT="0" distR="0" distB="0" distL="0">
+            <wp:extent cx="6350000" cy="2540000"/>
+            <wp:docPr id="118" name="Drawing 118" descr=".\SwagLabs\Evidences\"/>
+            <a:graphic xmlns:a="http://schemas.openxmlformats.org/drawingml/2006/main">
+              <a:graphicData uri="http://schemas.openxmlformats.org/drawingml/2006/picture">
+                <pic:pic xmlns:pic="http://schemas.openxmlformats.org/drawingml/2006/picture">
+                  <pic:nvPicPr>
+                    <pic:cNvPr id="0" name="Picture 118" descr=".\SwagLabs\Evidences\"/>
+                    <pic:cNvPicPr>
+                      <a:picLocks noChangeAspect="true"/>
+                    </pic:cNvPicPr>
+                  </pic:nvPicPr>
+                  <pic:blipFill>
+                    <a:blip r:embed="rId24"/>
+                    <a:stretch>
+                      <a:fillRect/>
+                    </a:stretch>
+                  </pic:blipFill>
+                  <pic:spPr>
+                    <a:xfrm>
+                      <a:off x="0" y="0"/>
+                      <a:ext cx="6350000" cy="2540000"/>
+                    </a:xfrm>
+                    <a:prstGeom prst="rect">
+                      <a:avLst/>
+                    </a:prstGeom>
+                  </pic:spPr>
+                </pic:pic>
+              </a:graphicData>
+            </a:graphic>
+          </wp:inline>
+        </w:drawing>
+      </w:r>
+    </w:p>
+    <w:p>
+      <w:r>
+        <w:rPr>
+          <w:sz w:val="50"/>
+        </w:rPr>
+        <w:t>Test Evidences - EvidencesPOM.docx</w:t>
+      </w:r>
+    </w:p>
+    <w:p>
+      <w:r>
+        <w:rPr>
+          <w:sz w:val="26"/>
+        </w:rPr>
+        <w:t>Login Screenshot</w:t>
+        <w:drawing>
+          <wp:inline distT="0" distR="0" distB="0" distL="0">
+            <wp:extent cx="6350000" cy="2540000"/>
+            <wp:docPr id="119" name="Drawing 119" descr=".\SwagLabs\Evidences\"/>
+            <a:graphic xmlns:a="http://schemas.openxmlformats.org/drawingml/2006/main">
+              <a:graphicData uri="http://schemas.openxmlformats.org/drawingml/2006/picture">
+                <pic:pic xmlns:pic="http://schemas.openxmlformats.org/drawingml/2006/picture">
+                  <pic:nvPicPr>
+                    <pic:cNvPr id="0" name="Picture 119" descr=".\SwagLabs\Evidences\"/>
+                    <pic:cNvPicPr>
+                      <a:picLocks noChangeAspect="true"/>
+                    </pic:cNvPicPr>
+                  </pic:nvPicPr>
+                  <pic:blipFill>
+                    <a:blip r:embed="rId22"/>
+                    <a:stretch>
+                      <a:fillRect/>
+                    </a:stretch>
+                  </pic:blipFill>
+                  <pic:spPr>
+                    <a:xfrm>
+                      <a:off x="0" y="0"/>
+                      <a:ext cx="6350000" cy="2540000"/>
+                    </a:xfrm>
+                    <a:prstGeom prst="rect">
+                      <a:avLst/>
+                    </a:prstGeom>
+                  </pic:spPr>
+                </pic:pic>
+              </a:graphicData>
+            </a:graphic>
+          </wp:inline>
+        </w:drawing>
+      </w:r>
+    </w:p>
+    <w:p>
+      <w:r>
+        <w:rPr>
+          <w:sz w:val="50"/>
+        </w:rPr>
+        <w:t>Test Evidences - EvidencesPOM.docx</w:t>
+      </w:r>
+    </w:p>
+    <w:p>
+      <w:r>
+        <w:rPr>
+          <w:sz w:val="26"/>
+        </w:rPr>
+        <w:t>Login Screenshot</w:t>
+        <w:drawing>
+          <wp:inline distT="0" distR="0" distB="0" distL="0">
+            <wp:extent cx="6350000" cy="2540000"/>
+            <wp:docPr id="120" name="Drawing 120" descr=".\SwagLabs\Evidences\"/>
+            <a:graphic xmlns:a="http://schemas.openxmlformats.org/drawingml/2006/main">
+              <a:graphicData uri="http://schemas.openxmlformats.org/drawingml/2006/picture">
+                <pic:pic xmlns:pic="http://schemas.openxmlformats.org/drawingml/2006/picture">
+                  <pic:nvPicPr>
+                    <pic:cNvPr id="0" name="Picture 120" descr=".\SwagLabs\Evidences\"/>
+                    <pic:cNvPicPr>
+                      <a:picLocks noChangeAspect="true"/>
+                    </pic:cNvPicPr>
+                  </pic:nvPicPr>
+                  <pic:blipFill>
+                    <a:blip r:embed="rId23"/>
+                    <a:stretch>
+                      <a:fillRect/>
+                    </a:stretch>
+                  </pic:blipFill>
+                  <pic:spPr>
+                    <a:xfrm>
+                      <a:off x="0" y="0"/>
+                      <a:ext cx="6350000" cy="2540000"/>
+                    </a:xfrm>
+                    <a:prstGeom prst="rect">
+                      <a:avLst/>
+                    </a:prstGeom>
+                  </pic:spPr>
+                </pic:pic>
+              </a:graphicData>
+            </a:graphic>
+          </wp:inline>
+        </w:drawing>
+      </w:r>
+    </w:p>
+    <w:p>
+      <w:r>
+        <w:rPr>
+          <w:sz w:val="50"/>
+        </w:rPr>
+        <w:t>Test Evidences - EvidencesPOM.docx</w:t>
+      </w:r>
+    </w:p>
+    <w:p>
+      <w:r>
+        <w:rPr>
+          <w:sz w:val="26"/>
+        </w:rPr>
+        <w:t>Login Screenshot</w:t>
+        <w:drawing>
+          <wp:inline distT="0" distR="0" distB="0" distL="0">
+            <wp:extent cx="6350000" cy="2540000"/>
+            <wp:docPr id="121" name="Drawing 121" descr=".\SwagLabs\Evidences\"/>
+            <a:graphic xmlns:a="http://schemas.openxmlformats.org/drawingml/2006/main">
+              <a:graphicData uri="http://schemas.openxmlformats.org/drawingml/2006/picture">
+                <pic:pic xmlns:pic="http://schemas.openxmlformats.org/drawingml/2006/picture">
+                  <pic:nvPicPr>
+                    <pic:cNvPr id="0" name="Picture 121" descr=".\SwagLabs\Evidences\"/>
+                    <pic:cNvPicPr>
+                      <a:picLocks noChangeAspect="true"/>
+                    </pic:cNvPicPr>
+                  </pic:nvPicPr>
+                  <pic:blipFill>
+                    <a:blip r:embed="rId25"/>
+                    <a:stretch>
+                      <a:fillRect/>
+                    </a:stretch>
+                  </pic:blipFill>
+                  <pic:spPr>
+                    <a:xfrm>
+                      <a:off x="0" y="0"/>
+                      <a:ext cx="6350000" cy="2540000"/>
+                    </a:xfrm>
+                    <a:prstGeom prst="rect">
+                      <a:avLst/>
+                    </a:prstGeom>
+                  </pic:spPr>
+                </pic:pic>
+              </a:graphicData>
+            </a:graphic>
+          </wp:inline>
+        </w:drawing>
+      </w:r>
+    </w:p>
+    <w:p>
+      <w:r>
+        <w:rPr>
+          <w:sz w:val="50"/>
+        </w:rPr>
+        <w:t>Test Evidences - EvidencesPOM.docx</w:t>
+      </w:r>
+    </w:p>
+    <w:p>
+      <w:r>
+        <w:rPr>
+          <w:sz w:val="26"/>
+        </w:rPr>
+        <w:t>Login Screenshot</w:t>
+        <w:drawing>
+          <wp:inline distT="0" distR="0" distB="0" distL="0">
+            <wp:extent cx="6350000" cy="2540000"/>
+            <wp:docPr id="122" name="Drawing 122" descr=".\SwagLabs\Evidences\"/>
+            <a:graphic xmlns:a="http://schemas.openxmlformats.org/drawingml/2006/main">
+              <a:graphicData uri="http://schemas.openxmlformats.org/drawingml/2006/picture">
+                <pic:pic xmlns:pic="http://schemas.openxmlformats.org/drawingml/2006/picture">
+                  <pic:nvPicPr>
+                    <pic:cNvPr id="0" name="Picture 122" descr=".\SwagLabs\Evidences\"/>
+                    <pic:cNvPicPr>
+                      <a:picLocks noChangeAspect="true"/>
+                    </pic:cNvPicPr>
+                  </pic:nvPicPr>
+                  <pic:blipFill>
+                    <a:blip r:embed="rId21"/>
+                    <a:stretch>
+                      <a:fillRect/>
+                    </a:stretch>
+                  </pic:blipFill>
+                  <pic:spPr>
+                    <a:xfrm>
+                      <a:off x="0" y="0"/>
+                      <a:ext cx="6350000" cy="2540000"/>
+                    </a:xfrm>
+                    <a:prstGeom prst="rect">
+                      <a:avLst/>
+                    </a:prstGeom>
+                  </pic:spPr>
+                </pic:pic>
+              </a:graphicData>
+            </a:graphic>
+          </wp:inline>
+        </w:drawing>
+      </w:r>
+    </w:p>
+    <w:p>
+      <w:r>
+        <w:rPr>
+          <w:sz w:val="50"/>
+        </w:rPr>
+        <w:t>Test Evidences - EvidencesPOM.docx</w:t>
+      </w:r>
+    </w:p>
+    <w:p>
+      <w:r>
+        <w:rPr>
+          <w:sz w:val="26"/>
+        </w:rPr>
+        <w:t>Login Screenshot</w:t>
+        <w:drawing>
+          <wp:inline distT="0" distR="0" distB="0" distL="0">
+            <wp:extent cx="6350000" cy="2540000"/>
+            <wp:docPr id="123" name="Drawing 123" descr=".\SwagLabs\Evidences\"/>
+            <a:graphic xmlns:a="http://schemas.openxmlformats.org/drawingml/2006/main">
+              <a:graphicData uri="http://schemas.openxmlformats.org/drawingml/2006/picture">
+                <pic:pic xmlns:pic="http://schemas.openxmlformats.org/drawingml/2006/picture">
+                  <pic:nvPicPr>
+                    <pic:cNvPr id="0" name="Picture 123" descr=".\SwagLabs\Evidences\"/>
+                    <pic:cNvPicPr>
+                      <a:picLocks noChangeAspect="true"/>
+                    </pic:cNvPicPr>
+                  </pic:nvPicPr>
+                  <pic:blipFill>
+                    <a:blip r:embed="rId27"/>
+                    <a:stretch>
+                      <a:fillRect/>
+                    </a:stretch>
+                  </pic:blipFill>
+                  <pic:spPr>
+                    <a:xfrm>
+                      <a:off x="0" y="0"/>
+                      <a:ext cx="6350000" cy="2540000"/>
+                    </a:xfrm>
+                    <a:prstGeom prst="rect">
+                      <a:avLst/>
+                    </a:prstGeom>
+                  </pic:spPr>
+                </pic:pic>
+              </a:graphicData>
+            </a:graphic>
+          </wp:inline>
+        </w:drawing>
+      </w:r>
+    </w:p>
+    <w:p>
+      <w:r>
+        <w:rPr>
+          <w:sz w:val="50"/>
+        </w:rPr>
+        <w:t>Test Evidences - EvidencesPOM.docx</w:t>
+      </w:r>
+    </w:p>
+    <w:p>
+      <w:r>
+        <w:rPr>
+          <w:sz w:val="26"/>
+        </w:rPr>
+        <w:t>Login Screenshot</w:t>
+        <w:drawing>
+          <wp:inline distT="0" distR="0" distB="0" distL="0">
+            <wp:extent cx="6350000" cy="2540000"/>
+            <wp:docPr id="124" name="Drawing 124" descr=".\SwagLabs\Evidences\"/>
+            <a:graphic xmlns:a="http://schemas.openxmlformats.org/drawingml/2006/main">
+              <a:graphicData uri="http://schemas.openxmlformats.org/drawingml/2006/picture">
+                <pic:pic xmlns:pic="http://schemas.openxmlformats.org/drawingml/2006/picture">
+                  <pic:nvPicPr>
+                    <pic:cNvPr id="0" name="Picture 124" descr=".\SwagLabs\Evidences\"/>
+                    <pic:cNvPicPr>
+                      <a:picLocks noChangeAspect="true"/>
+                    </pic:cNvPicPr>
+                  </pic:nvPicPr>
+                  <pic:blipFill>
+                    <a:blip r:embed="rId23"/>
+                    <a:stretch>
+                      <a:fillRect/>
+                    </a:stretch>
+                  </pic:blipFill>
+                  <pic:spPr>
+                    <a:xfrm>
+                      <a:off x="0" y="0"/>
+                      <a:ext cx="6350000" cy="2540000"/>
+                    </a:xfrm>
+                    <a:prstGeom prst="rect">
+                      <a:avLst/>
+                    </a:prstGeom>
+                  </pic:spPr>
+                </pic:pic>
+              </a:graphicData>
+            </a:graphic>
+          </wp:inline>
+        </w:drawing>
+      </w:r>
+    </w:p>
+    <w:p>
+      <w:r>
+        <w:rPr>
+          <w:sz w:val="50"/>
+        </w:rPr>
+        <w:t>Test Evidences - EvidencesPOM.docx</w:t>
+      </w:r>
+    </w:p>
+    <w:p>
+      <w:r>
+        <w:rPr>
+          <w:sz w:val="26"/>
+        </w:rPr>
+        <w:t>Login Screenshot</w:t>
+        <w:drawing>
+          <wp:inline distT="0" distR="0" distB="0" distL="0">
+            <wp:extent cx="6350000" cy="2540000"/>
+            <wp:docPr id="125" name="Drawing 125" descr=".\SwagLabs\Evidences\"/>
+            <a:graphic xmlns:a="http://schemas.openxmlformats.org/drawingml/2006/main">
+              <a:graphicData uri="http://schemas.openxmlformats.org/drawingml/2006/picture">
+                <pic:pic xmlns:pic="http://schemas.openxmlformats.org/drawingml/2006/picture">
+                  <pic:nvPicPr>
+                    <pic:cNvPr id="0" name="Picture 125" descr=".\SwagLabs\Evidences\"/>
+                    <pic:cNvPicPr>
+                      <a:picLocks noChangeAspect="true"/>
+                    </pic:cNvPicPr>
+                  </pic:nvPicPr>
+                  <pic:blipFill>
+                    <a:blip r:embed="rId25"/>
+                    <a:stretch>
+                      <a:fillRect/>
+                    </a:stretch>
+                  </pic:blipFill>
+                  <pic:spPr>
+                    <a:xfrm>
+                      <a:off x="0" y="0"/>
+                      <a:ext cx="6350000" cy="2540000"/>
+                    </a:xfrm>
+                    <a:prstGeom prst="rect">
+                      <a:avLst/>
+                    </a:prstGeom>
+                  </pic:spPr>
+                </pic:pic>
+              </a:graphicData>
+            </a:graphic>
+          </wp:inline>
+        </w:drawing>
+      </w:r>
+    </w:p>
+    <w:p>
+      <w:r>
+        <w:rPr>
+          <w:sz w:val="50"/>
+        </w:rPr>
+        <w:t>Test Evidences - EvidencesPOM.docx</w:t>
+      </w:r>
+    </w:p>
+    <w:p>
+      <w:r>
+        <w:rPr>
+          <w:sz w:val="26"/>
+        </w:rPr>
+        <w:t>Login Screenshot</w:t>
+        <w:drawing>
+          <wp:inline distT="0" distR="0" distB="0" distL="0">
+            <wp:extent cx="6350000" cy="2540000"/>
+            <wp:docPr id="126" name="Drawing 126" descr=".\SwagLabs\Evidences\"/>
+            <a:graphic xmlns:a="http://schemas.openxmlformats.org/drawingml/2006/main">
+              <a:graphicData uri="http://schemas.openxmlformats.org/drawingml/2006/picture">
+                <pic:pic xmlns:pic="http://schemas.openxmlformats.org/drawingml/2006/picture">
+                  <pic:nvPicPr>
+                    <pic:cNvPr id="0" name="Picture 126" descr=".\SwagLabs\Evidences\"/>
+                    <pic:cNvPicPr>
+                      <a:picLocks noChangeAspect="true"/>
+                    </pic:cNvPicPr>
+                  </pic:nvPicPr>
+                  <pic:blipFill>
+                    <a:blip r:embed="rId24"/>
+                    <a:stretch>
+                      <a:fillRect/>
+                    </a:stretch>
+                  </pic:blipFill>
+                  <pic:spPr>
+                    <a:xfrm>
+                      <a:off x="0" y="0"/>
+                      <a:ext cx="6350000" cy="2540000"/>
+                    </a:xfrm>
+                    <a:prstGeom prst="rect">
+                      <a:avLst/>
+                    </a:prstGeom>
+                  </pic:spPr>
+                </pic:pic>
+              </a:graphicData>
+            </a:graphic>
+          </wp:inline>
+        </w:drawing>
+      </w:r>
+    </w:p>
+    <w:p>
+      <w:r>
+        <w:rPr>
+          <w:sz w:val="50"/>
+        </w:rPr>
+        <w:t>Test Evidences - EvidencesPOM.docx</w:t>
+      </w:r>
+    </w:p>
+    <w:p>
+      <w:r>
+        <w:rPr>
+          <w:sz w:val="26"/>
+        </w:rPr>
+        <w:t>Login Screenshot</w:t>
+        <w:drawing>
+          <wp:inline distT="0" distR="0" distB="0" distL="0">
+            <wp:extent cx="6350000" cy="2540000"/>
+            <wp:docPr id="127" name="Drawing 127" descr=".\SwagLabs\Evidences\"/>
+            <a:graphic xmlns:a="http://schemas.openxmlformats.org/drawingml/2006/main">
+              <a:graphicData uri="http://schemas.openxmlformats.org/drawingml/2006/picture">
+                <pic:pic xmlns:pic="http://schemas.openxmlformats.org/drawingml/2006/picture">
+                  <pic:nvPicPr>
+                    <pic:cNvPr id="0" name="Picture 127" descr=".\SwagLabs\Evidences\"/>
+                    <pic:cNvPicPr>
+                      <a:picLocks noChangeAspect="true"/>
+                    </pic:cNvPicPr>
+                  </pic:nvPicPr>
+                  <pic:blipFill>
+                    <a:blip r:embed="rId22"/>
+                    <a:stretch>
+                      <a:fillRect/>
+                    </a:stretch>
+                  </pic:blipFill>
+                  <pic:spPr>
+                    <a:xfrm>
+                      <a:off x="0" y="0"/>
+                      <a:ext cx="6350000" cy="2540000"/>
+                    </a:xfrm>
+                    <a:prstGeom prst="rect">
+                      <a:avLst/>
+                    </a:prstGeom>
+                  </pic:spPr>
+                </pic:pic>
+              </a:graphicData>
+            </a:graphic>
+          </wp:inline>
+        </w:drawing>
+      </w:r>
+    </w:p>
+    <w:p>
+      <w:r>
+        <w:rPr>
+          <w:sz w:val="50"/>
+        </w:rPr>
+        <w:t>Test Evidences - EvidencesPOM.docx</w:t>
+      </w:r>
+    </w:p>
+    <w:p>
+      <w:r>
+        <w:rPr>
+          <w:sz w:val="26"/>
+        </w:rPr>
+        <w:t>Login Screenshot</w:t>
+        <w:drawing>
+          <wp:inline distT="0" distR="0" distB="0" distL="0">
+            <wp:extent cx="6350000" cy="2540000"/>
+            <wp:docPr id="128" name="Drawing 128" descr=".\SwagLabs\Evidences\"/>
+            <a:graphic xmlns:a="http://schemas.openxmlformats.org/drawingml/2006/main">
+              <a:graphicData uri="http://schemas.openxmlformats.org/drawingml/2006/picture">
+                <pic:pic xmlns:pic="http://schemas.openxmlformats.org/drawingml/2006/picture">
+                  <pic:nvPicPr>
+                    <pic:cNvPr id="0" name="Picture 128" descr=".\SwagLabs\Evidences\"/>
+                    <pic:cNvPicPr>
+                      <a:picLocks noChangeAspect="true"/>
+                    </pic:cNvPicPr>
+                  </pic:nvPicPr>
+                  <pic:blipFill>
+                    <a:blip r:embed="rId23"/>
+                    <a:stretch>
+                      <a:fillRect/>
+                    </a:stretch>
+                  </pic:blipFill>
+                  <pic:spPr>
+                    <a:xfrm>
+                      <a:off x="0" y="0"/>
+                      <a:ext cx="6350000" cy="2540000"/>
+                    </a:xfrm>
+                    <a:prstGeom prst="rect">
+                      <a:avLst/>
+                    </a:prstGeom>
+                  </pic:spPr>
+                </pic:pic>
+              </a:graphicData>
+            </a:graphic>
+          </wp:inline>
+        </w:drawing>
+      </w:r>
+    </w:p>
+    <w:p>
+      <w:r>
+        <w:rPr>
+          <w:sz w:val="50"/>
+        </w:rPr>
+        <w:t>Test Evidences - EvidencesPOM.docx</w:t>
+      </w:r>
+    </w:p>
+    <w:p>
+      <w:r>
+        <w:rPr>
+          <w:sz w:val="26"/>
+        </w:rPr>
+        <w:t>Login Screenshot</w:t>
+        <w:drawing>
+          <wp:inline distT="0" distR="0" distB="0" distL="0">
+            <wp:extent cx="6350000" cy="2540000"/>
+            <wp:docPr id="129" name="Drawing 129" descr=".\SwagLabs\Evidences\"/>
+            <a:graphic xmlns:a="http://schemas.openxmlformats.org/drawingml/2006/main">
+              <a:graphicData uri="http://schemas.openxmlformats.org/drawingml/2006/picture">
+                <pic:pic xmlns:pic="http://schemas.openxmlformats.org/drawingml/2006/picture">
+                  <pic:nvPicPr>
+                    <pic:cNvPr id="0" name="Picture 129" descr=".\SwagLabs\Evidences\"/>
+                    <pic:cNvPicPr>
+                      <a:picLocks noChangeAspect="true"/>
+                    </pic:cNvPicPr>
+                  </pic:nvPicPr>
+                  <pic:blipFill>
+                    <a:blip r:embed="rId25"/>
+                    <a:stretch>
+                      <a:fillRect/>
+                    </a:stretch>
+                  </pic:blipFill>
+                  <pic:spPr>
+                    <a:xfrm>
+                      <a:off x="0" y="0"/>
+                      <a:ext cx="6350000" cy="2540000"/>
+                    </a:xfrm>
+                    <a:prstGeom prst="rect">
+                      <a:avLst/>
+                    </a:prstGeom>
+                  </pic:spPr>
+                </pic:pic>
+              </a:graphicData>
+            </a:graphic>
+          </wp:inline>
+        </w:drawing>
+      </w:r>
+    </w:p>
+    <w:p>
+      <w:r>
+        <w:rPr>
+          <w:sz w:val="50"/>
+        </w:rPr>
+        <w:t>Test Evidences - EvidencesPOM.docx</w:t>
+      </w:r>
+    </w:p>
+    <w:p>
+      <w:r>
+        <w:rPr>
+          <w:sz w:val="26"/>
+        </w:rPr>
+        <w:t>Login Screenshot</w:t>
+        <w:drawing>
+          <wp:inline distT="0" distR="0" distB="0" distL="0">
+            <wp:extent cx="6350000" cy="2540000"/>
+            <wp:docPr id="130" name="Drawing 130" descr=".\SwagLabs\Evidences\"/>
+            <a:graphic xmlns:a="http://schemas.openxmlformats.org/drawingml/2006/main">
+              <a:graphicData uri="http://schemas.openxmlformats.org/drawingml/2006/picture">
+                <pic:pic xmlns:pic="http://schemas.openxmlformats.org/drawingml/2006/picture">
+                  <pic:nvPicPr>
+                    <pic:cNvPr id="0" name="Picture 130" descr=".\SwagLabs\Evidences\"/>
+                    <pic:cNvPicPr>
+                      <a:picLocks noChangeAspect="true"/>
+                    </pic:cNvPicPr>
+                  </pic:nvPicPr>
+                  <pic:blipFill>
+                    <a:blip r:embed="rId21"/>
+                    <a:stretch>
+                      <a:fillRect/>
+                    </a:stretch>
+                  </pic:blipFill>
+                  <pic:spPr>
+                    <a:xfrm>
+                      <a:off x="0" y="0"/>
+                      <a:ext cx="6350000" cy="2540000"/>
+                    </a:xfrm>
+                    <a:prstGeom prst="rect">
+                      <a:avLst/>
+                    </a:prstGeom>
+                  </pic:spPr>
+                </pic:pic>
+              </a:graphicData>
+            </a:graphic>
+          </wp:inline>
+        </w:drawing>
+      </w:r>
+    </w:p>
+    <w:p>
+      <w:r>
+        <w:rPr>
+          <w:sz w:val="50"/>
+        </w:rPr>
+        <w:t>Test Evidences - EvidencesPOM.docx</w:t>
+      </w:r>
+    </w:p>
+    <w:p>
+      <w:r>
+        <w:rPr>
+          <w:sz w:val="26"/>
+        </w:rPr>
+        <w:t>Login Screenshot</w:t>
+        <w:drawing>
+          <wp:inline distT="0" distR="0" distB="0" distL="0">
+            <wp:extent cx="6350000" cy="2540000"/>
+            <wp:docPr id="131" name="Drawing 131" descr=".\SwagLabs\Evidences\"/>
+            <a:graphic xmlns:a="http://schemas.openxmlformats.org/drawingml/2006/main">
+              <a:graphicData uri="http://schemas.openxmlformats.org/drawingml/2006/picture">
+                <pic:pic xmlns:pic="http://schemas.openxmlformats.org/drawingml/2006/picture">
+                  <pic:nvPicPr>
+                    <pic:cNvPr id="0" name="Picture 131" descr=".\SwagLabs\Evidences\"/>
+                    <pic:cNvPicPr>
+                      <a:picLocks noChangeAspect="true"/>
+                    </pic:cNvPicPr>
+                  </pic:nvPicPr>
+                  <pic:blipFill>
+                    <a:blip r:embed="rId22"/>
+                    <a:stretch>
+                      <a:fillRect/>
+                    </a:stretch>
+                  </pic:blipFill>
+                  <pic:spPr>
+                    <a:xfrm>
+                      <a:off x="0" y="0"/>
+                      <a:ext cx="6350000" cy="2540000"/>
+                    </a:xfrm>
+                    <a:prstGeom prst="rect">
+                      <a:avLst/>
+                    </a:prstGeom>
+                  </pic:spPr>
+                </pic:pic>
+              </a:graphicData>
+            </a:graphic>
+          </wp:inline>
+        </w:drawing>
+      </w:r>
+    </w:p>
+    <w:p>
+      <w:r>
+        <w:rPr>
+          <w:sz w:val="50"/>
+        </w:rPr>
+        <w:t>Test Evidences - EvidencesPOM.docx</w:t>
+      </w:r>
+    </w:p>
+    <w:p>
+      <w:r>
+        <w:rPr>
+          <w:sz w:val="26"/>
+        </w:rPr>
+        <w:t>Login Screenshot</w:t>
+        <w:drawing>
+          <wp:inline distT="0" distR="0" distB="0" distL="0">
+            <wp:extent cx="6350000" cy="2540000"/>
+            <wp:docPr id="132" name="Drawing 132" descr=".\SwagLabs\Evidences\"/>
+            <a:graphic xmlns:a="http://schemas.openxmlformats.org/drawingml/2006/main">
+              <a:graphicData uri="http://schemas.openxmlformats.org/drawingml/2006/picture">
+                <pic:pic xmlns:pic="http://schemas.openxmlformats.org/drawingml/2006/picture">
+                  <pic:nvPicPr>
+                    <pic:cNvPr id="0" name="Picture 132" descr=".\SwagLabs\Evidences\"/>
+                    <pic:cNvPicPr>
+                      <a:picLocks noChangeAspect="true"/>
+                    </pic:cNvPicPr>
+                  </pic:nvPicPr>
+                  <pic:blipFill>
+                    <a:blip r:embed="rId23"/>
+                    <a:stretch>
+                      <a:fillRect/>
+                    </a:stretch>
+                  </pic:blipFill>
+                  <pic:spPr>
+                    <a:xfrm>
+                      <a:off x="0" y="0"/>
+                      <a:ext cx="6350000" cy="2540000"/>
+                    </a:xfrm>
+                    <a:prstGeom prst="rect">
+                      <a:avLst/>
+                    </a:prstGeom>
+                  </pic:spPr>
+                </pic:pic>
+              </a:graphicData>
+            </a:graphic>
+          </wp:inline>
+        </w:drawing>
+      </w:r>
+    </w:p>
+    <w:p>
+      <w:r>
+        <w:rPr>
+          <w:sz w:val="50"/>
+        </w:rPr>
+        <w:t>Test Evidences - EvidencesPOM.docx</w:t>
+      </w:r>
+    </w:p>
+    <w:p>
+      <w:r>
+        <w:rPr>
+          <w:sz w:val="26"/>
+        </w:rPr>
+        <w:t>Login Screenshot</w:t>
+        <w:drawing>
+          <wp:inline distT="0" distR="0" distB="0" distL="0">
+            <wp:extent cx="6350000" cy="2540000"/>
+            <wp:docPr id="133" name="Drawing 133" descr=".\SwagLabs\Evidences\"/>
+            <a:graphic xmlns:a="http://schemas.openxmlformats.org/drawingml/2006/main">
+              <a:graphicData uri="http://schemas.openxmlformats.org/drawingml/2006/picture">
+                <pic:pic xmlns:pic="http://schemas.openxmlformats.org/drawingml/2006/picture">
+                  <pic:nvPicPr>
+                    <pic:cNvPr id="0" name="Picture 133" descr=".\SwagLabs\Evidences\"/>
+                    <pic:cNvPicPr>
+                      <a:picLocks noChangeAspect="true"/>
+                    </pic:cNvPicPr>
+                  </pic:nvPicPr>
+                  <pic:blipFill>
+                    <a:blip r:embed="rId20"/>
+                    <a:stretch>
+                      <a:fillRect/>
+                    </a:stretch>
+                  </pic:blipFill>
+                  <pic:spPr>
+                    <a:xfrm>
+                      <a:off x="0" y="0"/>
+                      <a:ext cx="6350000" cy="2540000"/>
+                    </a:xfrm>
+                    <a:prstGeom prst="rect">
+                      <a:avLst/>
+                    </a:prstGeom>
+                  </pic:spPr>
+                </pic:pic>
+              </a:graphicData>
+            </a:graphic>
+          </wp:inline>
+        </w:drawing>
+      </w:r>
+    </w:p>
+    <w:p>
+      <w:r>
+        <w:rPr>
+          <w:sz w:val="50"/>
+        </w:rPr>
+        <w:t>Test Evidences - EvidencesPOM.docx</w:t>
+      </w:r>
+    </w:p>
+    <w:p>
+      <w:r>
+        <w:rPr>
+          <w:sz w:val="26"/>
+        </w:rPr>
+        <w:t>Login Screenshot</w:t>
+        <w:drawing>
+          <wp:inline distT="0" distR="0" distB="0" distL="0">
+            <wp:extent cx="6350000" cy="2540000"/>
+            <wp:docPr id="134" name="Drawing 134" descr=".\SwagLabs\Evidences\"/>
+            <a:graphic xmlns:a="http://schemas.openxmlformats.org/drawingml/2006/main">
+              <a:graphicData uri="http://schemas.openxmlformats.org/drawingml/2006/picture">
+                <pic:pic xmlns:pic="http://schemas.openxmlformats.org/drawingml/2006/picture">
+                  <pic:nvPicPr>
+                    <pic:cNvPr id="0" name="Picture 134" descr=".\SwagLabs\Evidences\"/>
+                    <pic:cNvPicPr>
+                      <a:picLocks noChangeAspect="true"/>
+                    </pic:cNvPicPr>
+                  </pic:nvPicPr>
+                  <pic:blipFill>
+                    <a:blip r:embed="rId24"/>
+                    <a:stretch>
+                      <a:fillRect/>
+                    </a:stretch>
+                  </pic:blipFill>
+                  <pic:spPr>
+                    <a:xfrm>
+                      <a:off x="0" y="0"/>
+                      <a:ext cx="6350000" cy="2540000"/>
+                    </a:xfrm>
+                    <a:prstGeom prst="rect">
+                      <a:avLst/>
+                    </a:prstGeom>
+                  </pic:spPr>
+                </pic:pic>
+              </a:graphicData>
+            </a:graphic>
+          </wp:inline>
+        </w:drawing>
+      </w:r>
+    </w:p>
+    <w:p>
+      <w:r>
+        <w:rPr>
+          <w:sz w:val="50"/>
+        </w:rPr>
+        <w:t>Test Evidences - EvidencesPOM.docx</w:t>
+      </w:r>
+    </w:p>
+    <w:p>
+      <w:r>
+        <w:rPr>
+          <w:sz w:val="26"/>
+        </w:rPr>
+        <w:t>Login Screenshot</w:t>
+        <w:drawing>
+          <wp:inline distT="0" distR="0" distB="0" distL="0">
+            <wp:extent cx="6350000" cy="2540000"/>
+            <wp:docPr id="135" name="Drawing 135" descr=".\SwagLabs\Evidences\"/>
+            <a:graphic xmlns:a="http://schemas.openxmlformats.org/drawingml/2006/main">
+              <a:graphicData uri="http://schemas.openxmlformats.org/drawingml/2006/picture">
+                <pic:pic xmlns:pic="http://schemas.openxmlformats.org/drawingml/2006/picture">
+                  <pic:nvPicPr>
+                    <pic:cNvPr id="0" name="Picture 135" descr=".\SwagLabs\Evidences\"/>
+                    <pic:cNvPicPr>
+                      <a:picLocks noChangeAspect="true"/>
+                    </pic:cNvPicPr>
+                  </pic:nvPicPr>
+                  <pic:blipFill>
+                    <a:blip r:embed="rId22"/>
+                    <a:stretch>
+                      <a:fillRect/>
+                    </a:stretch>
+                  </pic:blipFill>
+                  <pic:spPr>
+                    <a:xfrm>
+                      <a:off x="0" y="0"/>
+                      <a:ext cx="6350000" cy="2540000"/>
+                    </a:xfrm>
+                    <a:prstGeom prst="rect">
+                      <a:avLst/>
+                    </a:prstGeom>
+                  </pic:spPr>
+                </pic:pic>
+              </a:graphicData>
+            </a:graphic>
+          </wp:inline>
+        </w:drawing>
+      </w:r>
+    </w:p>
+    <w:p>
+      <w:r>
+        <w:rPr>
+          <w:sz w:val="50"/>
+        </w:rPr>
+        <w:t>Test Evidences - EvidencesPOM.docx</w:t>
+      </w:r>
+    </w:p>
+    <w:p>
+      <w:r>
+        <w:rPr>
+          <w:sz w:val="26"/>
+        </w:rPr>
+        <w:t>Login Screenshot</w:t>
+        <w:drawing>
+          <wp:inline distT="0" distR="0" distB="0" distL="0">
+            <wp:extent cx="6350000" cy="2540000"/>
+            <wp:docPr id="136" name="Drawing 136" descr=".\SwagLabs\Evidences\"/>
+            <a:graphic xmlns:a="http://schemas.openxmlformats.org/drawingml/2006/main">
+              <a:graphicData uri="http://schemas.openxmlformats.org/drawingml/2006/picture">
+                <pic:pic xmlns:pic="http://schemas.openxmlformats.org/drawingml/2006/picture">
+                  <pic:nvPicPr>
+                    <pic:cNvPr id="0" name="Picture 136" descr=".\SwagLabs\Evidences\"/>
+                    <pic:cNvPicPr>
+                      <a:picLocks noChangeAspect="true"/>
+                    </pic:cNvPicPr>
+                  </pic:nvPicPr>
+                  <pic:blipFill>
+                    <a:blip r:embed="rId23"/>
+                    <a:stretch>
+                      <a:fillRect/>
+                    </a:stretch>
+                  </pic:blipFill>
+                  <pic:spPr>
+                    <a:xfrm>
+                      <a:off x="0" y="0"/>
+                      <a:ext cx="6350000" cy="2540000"/>
+                    </a:xfrm>
+                    <a:prstGeom prst="rect">
+                      <a:avLst/>
+                    </a:prstGeom>
+                  </pic:spPr>
+                </pic:pic>
+              </a:graphicData>
+            </a:graphic>
+          </wp:inline>
+        </w:drawing>
+      </w:r>
+    </w:p>
+    <w:p>
+      <w:r>
+        <w:rPr>
+          <w:sz w:val="50"/>
+        </w:rPr>
+        <w:t>Test Evidences - EvidencesPOM.docx</w:t>
+      </w:r>
+    </w:p>
+    <w:p>
+      <w:r>
+        <w:rPr>
+          <w:sz w:val="26"/>
+        </w:rPr>
+        <w:t>Login Screenshot</w:t>
+        <w:drawing>
+          <wp:inline distT="0" distR="0" distB="0" distL="0">
+            <wp:extent cx="6350000" cy="2540000"/>
+            <wp:docPr id="137" name="Drawing 137" descr=".\SwagLabs\Evidences\"/>
+            <a:graphic xmlns:a="http://schemas.openxmlformats.org/drawingml/2006/main">
+              <a:graphicData uri="http://schemas.openxmlformats.org/drawingml/2006/picture">
+                <pic:pic xmlns:pic="http://schemas.openxmlformats.org/drawingml/2006/picture">
+                  <pic:nvPicPr>
+                    <pic:cNvPr id="0" name="Picture 137" descr=".\SwagLabs\Evidences\"/>
+                    <pic:cNvPicPr>
+                      <a:picLocks noChangeAspect="true"/>
+                    </pic:cNvPicPr>
+                  </pic:nvPicPr>
+                  <pic:blipFill>
+                    <a:blip r:embed="rId20"/>
+                    <a:stretch>
+                      <a:fillRect/>
+                    </a:stretch>
+                  </pic:blipFill>
+                  <pic:spPr>
+                    <a:xfrm>
+                      <a:off x="0" y="0"/>
+                      <a:ext cx="6350000" cy="2540000"/>
+                    </a:xfrm>
+                    <a:prstGeom prst="rect">
+                      <a:avLst/>
+                    </a:prstGeom>
+                  </pic:spPr>
+                </pic:pic>
+              </a:graphicData>
+            </a:graphic>
+          </wp:inline>
+        </w:drawing>
+      </w:r>
+    </w:p>
+    <w:p>
+      <w:r>
+        <w:rPr>
+          <w:sz w:val="50"/>
+        </w:rPr>
+        <w:t>Test Evidences - EvidencesPOM.docx</w:t>
+      </w:r>
+    </w:p>
+    <w:p>
+      <w:r>
+        <w:rPr>
+          <w:sz w:val="26"/>
+        </w:rPr>
+        <w:t>Login Screenshot</w:t>
+        <w:drawing>
+          <wp:inline distT="0" distR="0" distB="0" distL="0">
+            <wp:extent cx="6350000" cy="2540000"/>
+            <wp:docPr id="138" name="Drawing 138" descr=".\SwagLabs\Evidences\"/>
+            <a:graphic xmlns:a="http://schemas.openxmlformats.org/drawingml/2006/main">
+              <a:graphicData uri="http://schemas.openxmlformats.org/drawingml/2006/picture">
+                <pic:pic xmlns:pic="http://schemas.openxmlformats.org/drawingml/2006/picture">
+                  <pic:nvPicPr>
+                    <pic:cNvPr id="0" name="Picture 138" descr=".\SwagLabs\Evidences\"/>
+                    <pic:cNvPicPr>
+                      <a:picLocks noChangeAspect="true"/>
+                    </pic:cNvPicPr>
+                  </pic:nvPicPr>
+                  <pic:blipFill>
+                    <a:blip r:embed="rId24"/>
+                    <a:stretch>
+                      <a:fillRect/>
+                    </a:stretch>
+                  </pic:blipFill>
+                  <pic:spPr>
+                    <a:xfrm>
+                      <a:off x="0" y="0"/>
+                      <a:ext cx="6350000" cy="2540000"/>
+                    </a:xfrm>
+                    <a:prstGeom prst="rect">
+                      <a:avLst/>
+                    </a:prstGeom>
+                  </pic:spPr>
+                </pic:pic>
+              </a:graphicData>
+            </a:graphic>
+          </wp:inline>
+        </w:drawing>
+      </w:r>
+    </w:p>
+    <w:p>
+      <w:r>
+        <w:rPr>
+          <w:sz w:val="50"/>
+        </w:rPr>
+        <w:t>Test Evidences - EvidencesPOM.docx</w:t>
+      </w:r>
+    </w:p>
+    <w:p>
+      <w:r>
+        <w:rPr>
+          <w:sz w:val="26"/>
+        </w:rPr>
+        <w:t>Login Screenshot</w:t>
+        <w:drawing>
+          <wp:inline distT="0" distR="0" distB="0" distL="0">
+            <wp:extent cx="6350000" cy="2540000"/>
+            <wp:docPr id="139" name="Drawing 139" descr=".\SwagLabs\Evidences\"/>
+            <a:graphic xmlns:a="http://schemas.openxmlformats.org/drawingml/2006/main">
+              <a:graphicData uri="http://schemas.openxmlformats.org/drawingml/2006/picture">
+                <pic:pic xmlns:pic="http://schemas.openxmlformats.org/drawingml/2006/picture">
+                  <pic:nvPicPr>
+                    <pic:cNvPr id="0" name="Picture 139" descr=".\SwagLabs\Evidences\"/>
+                    <pic:cNvPicPr>
+                      <a:picLocks noChangeAspect="true"/>
+                    </pic:cNvPicPr>
+                  </pic:nvPicPr>
+                  <pic:blipFill>
+                    <a:blip r:embed="rId22"/>
+                    <a:stretch>
+                      <a:fillRect/>
+                    </a:stretch>
+                  </pic:blipFill>
+                  <pic:spPr>
+                    <a:xfrm>
+                      <a:off x="0" y="0"/>
+                      <a:ext cx="6350000" cy="2540000"/>
+                    </a:xfrm>
+                    <a:prstGeom prst="rect">
+                      <a:avLst/>
+                    </a:prstGeom>
+                  </pic:spPr>
+                </pic:pic>
+              </a:graphicData>
+            </a:graphic>
+          </wp:inline>
+        </w:drawing>
+      </w:r>
+    </w:p>
+    <w:p>
+      <w:r>
+        <w:rPr>
+          <w:sz w:val="50"/>
+        </w:rPr>
+        <w:t>Test Evidences - EvidencesPOM.docx</w:t>
+      </w:r>
+    </w:p>
+    <w:p>
+      <w:r>
+        <w:rPr>
+          <w:sz w:val="26"/>
+        </w:rPr>
+        <w:t>Login Screenshot</w:t>
+        <w:drawing>
+          <wp:inline distT="0" distR="0" distB="0" distL="0">
+            <wp:extent cx="6350000" cy="2540000"/>
+            <wp:docPr id="140" name="Drawing 140" descr=".\SwagLabs\Evidences\"/>
+            <a:graphic xmlns:a="http://schemas.openxmlformats.org/drawingml/2006/main">
+              <a:graphicData uri="http://schemas.openxmlformats.org/drawingml/2006/picture">
+                <pic:pic xmlns:pic="http://schemas.openxmlformats.org/drawingml/2006/picture">
+                  <pic:nvPicPr>
+                    <pic:cNvPr id="0" name="Picture 140" descr=".\SwagLabs\Evidences\"/>
+                    <pic:cNvPicPr>
+                      <a:picLocks noChangeAspect="true"/>
+                    </pic:cNvPicPr>
+                  </pic:nvPicPr>
+                  <pic:blipFill>
+                    <a:blip r:embed="rId23"/>
+                    <a:stretch>
+                      <a:fillRect/>
+                    </a:stretch>
+                  </pic:blipFill>
+                  <pic:spPr>
+                    <a:xfrm>
+                      <a:off x="0" y="0"/>
+                      <a:ext cx="6350000" cy="2540000"/>
+                    </a:xfrm>
+                    <a:prstGeom prst="rect">
+                      <a:avLst/>
+                    </a:prstGeom>
+                  </pic:spPr>
+                </pic:pic>
+              </a:graphicData>
+            </a:graphic>
+          </wp:inline>
+        </w:drawing>
+      </w:r>
+    </w:p>
+    <w:p>
+      <w:r>
+        <w:rPr>
+          <w:sz w:val="50"/>
+        </w:rPr>
+        <w:t>Test Evidences - EvidencesPOM.docx</w:t>
+      </w:r>
+    </w:p>
+    <w:p>
+      <w:r>
+        <w:rPr>
+          <w:sz w:val="26"/>
+        </w:rPr>
+        <w:t>Login Screenshot</w:t>
+        <w:drawing>
+          <wp:inline distT="0" distR="0" distB="0" distL="0">
+            <wp:extent cx="6350000" cy="2540000"/>
+            <wp:docPr id="141" name="Drawing 141" descr=".\SwagLabs\Evidences\"/>
+            <a:graphic xmlns:a="http://schemas.openxmlformats.org/drawingml/2006/main">
+              <a:graphicData uri="http://schemas.openxmlformats.org/drawingml/2006/picture">
+                <pic:pic xmlns:pic="http://schemas.openxmlformats.org/drawingml/2006/picture">
+                  <pic:nvPicPr>
+                    <pic:cNvPr id="0" name="Picture 141" descr=".\SwagLabs\Evidences\"/>
+                    <pic:cNvPicPr>
+                      <a:picLocks noChangeAspect="true"/>
+                    </pic:cNvPicPr>
+                  </pic:nvPicPr>
+                  <pic:blipFill>
+                    <a:blip r:embed="rId25"/>
+                    <a:stretch>
+                      <a:fillRect/>
+                    </a:stretch>
+                  </pic:blipFill>
+                  <pic:spPr>
+                    <a:xfrm>
+                      <a:off x="0" y="0"/>
+                      <a:ext cx="6350000" cy="2540000"/>
+                    </a:xfrm>
+                    <a:prstGeom prst="rect">
+                      <a:avLst/>
+                    </a:prstGeom>
+                  </pic:spPr>
+                </pic:pic>
+              </a:graphicData>
+            </a:graphic>
+          </wp:inline>
+        </w:drawing>
+      </w:r>
+    </w:p>
+    <w:p>
+      <w:r>
+        <w:rPr>
+          <w:sz w:val="50"/>
+        </w:rPr>
+        <w:t>Test Evidences - EvidencesPOM.docx</w:t>
+      </w:r>
+    </w:p>
+    <w:p>
+      <w:r>
+        <w:rPr>
+          <w:sz w:val="26"/>
+        </w:rPr>
+        <w:t>Login Screenshot</w:t>
+        <w:drawing>
+          <wp:inline distT="0" distR="0" distB="0" distL="0">
+            <wp:extent cx="6350000" cy="2540000"/>
+            <wp:docPr id="142" name="Drawing 142" descr=".\SwagLabs\Evidences\"/>
+            <a:graphic xmlns:a="http://schemas.openxmlformats.org/drawingml/2006/main">
+              <a:graphicData uri="http://schemas.openxmlformats.org/drawingml/2006/picture">
+                <pic:pic xmlns:pic="http://schemas.openxmlformats.org/drawingml/2006/picture">
+                  <pic:nvPicPr>
+                    <pic:cNvPr id="0" name="Picture 142" descr=".\SwagLabs\Evidences\"/>
+                    <pic:cNvPicPr>
+                      <a:picLocks noChangeAspect="true"/>
+                    </pic:cNvPicPr>
+                  </pic:nvPicPr>
+                  <pic:blipFill>
+                    <a:blip r:embed="rId24"/>
+                    <a:stretch>
+                      <a:fillRect/>
+                    </a:stretch>
+                  </pic:blipFill>
+                  <pic:spPr>
+                    <a:xfrm>
+                      <a:off x="0" y="0"/>
+                      <a:ext cx="6350000" cy="2540000"/>
+                    </a:xfrm>
+                    <a:prstGeom prst="rect">
+                      <a:avLst/>
+                    </a:prstGeom>
+                  </pic:spPr>
+                </pic:pic>
+              </a:graphicData>
+            </a:graphic>
+          </wp:inline>
+        </w:drawing>
+      </w:r>
+    </w:p>
+    <w:p>
+      <w:r>
+        <w:rPr>
+          <w:sz w:val="50"/>
+        </w:rPr>
+        <w:t>Test Evidences - EvidencesPOM.docx</w:t>
+      </w:r>
+    </w:p>
+    <w:p>
+      <w:r>
+        <w:rPr>
+          <w:sz w:val="26"/>
+        </w:rPr>
+        <w:t>Login Screenshot</w:t>
+        <w:drawing>
+          <wp:inline distT="0" distR="0" distB="0" distL="0">
+            <wp:extent cx="6350000" cy="2540000"/>
+            <wp:docPr id="143" name="Drawing 143" descr=".\SwagLabs\Evidences\"/>
+            <a:graphic xmlns:a="http://schemas.openxmlformats.org/drawingml/2006/main">
+              <a:graphicData uri="http://schemas.openxmlformats.org/drawingml/2006/picture">
+                <pic:pic xmlns:pic="http://schemas.openxmlformats.org/drawingml/2006/picture">
+                  <pic:nvPicPr>
+                    <pic:cNvPr id="0" name="Picture 143" descr=".\SwagLabs\Evidences\"/>
+                    <pic:cNvPicPr>
+                      <a:picLocks noChangeAspect="true"/>
+                    </pic:cNvPicPr>
+                  </pic:nvPicPr>
+                  <pic:blipFill>
+                    <a:blip r:embed="rId22"/>
+                    <a:stretch>
+                      <a:fillRect/>
+                    </a:stretch>
+                  </pic:blipFill>
+                  <pic:spPr>
+                    <a:xfrm>
+                      <a:off x="0" y="0"/>
+                      <a:ext cx="6350000" cy="2540000"/>
+                    </a:xfrm>
+                    <a:prstGeom prst="rect">
+                      <a:avLst/>
+                    </a:prstGeom>
+                  </pic:spPr>
+                </pic:pic>
+              </a:graphicData>
+            </a:graphic>
+          </wp:inline>
+        </w:drawing>
+      </w:r>
+    </w:p>
+    <w:p>
+      <w:r>
+        <w:rPr>
+          <w:sz w:val="50"/>
+        </w:rPr>
+        <w:t>Test Evidences - EvidencesPOM.docx</w:t>
+      </w:r>
+    </w:p>
+    <w:p>
+      <w:r>
+        <w:rPr>
+          <w:sz w:val="26"/>
+        </w:rPr>
+        <w:t>Login Screenshot</w:t>
+        <w:drawing>
+          <wp:inline distT="0" distR="0" distB="0" distL="0">
+            <wp:extent cx="6350000" cy="2540000"/>
+            <wp:docPr id="144" name="Drawing 144" descr=".\SwagLabs\Evidences\"/>
+            <a:graphic xmlns:a="http://schemas.openxmlformats.org/drawingml/2006/main">
+              <a:graphicData uri="http://schemas.openxmlformats.org/drawingml/2006/picture">
+                <pic:pic xmlns:pic="http://schemas.openxmlformats.org/drawingml/2006/picture">
+                  <pic:nvPicPr>
+                    <pic:cNvPr id="0" name="Picture 144" descr=".\SwagLabs\Evidences\"/>
+                    <pic:cNvPicPr>
+                      <a:picLocks noChangeAspect="true"/>
+                    </pic:cNvPicPr>
+                  </pic:nvPicPr>
+                  <pic:blipFill>
+                    <a:blip r:embed="rId23"/>
+                    <a:stretch>
+                      <a:fillRect/>
+                    </a:stretch>
+                  </pic:blipFill>
+                  <pic:spPr>
+                    <a:xfrm>
+                      <a:off x="0" y="0"/>
+                      <a:ext cx="6350000" cy="2540000"/>
+                    </a:xfrm>
+                    <a:prstGeom prst="rect">
+                      <a:avLst/>
+                    </a:prstGeom>
+                  </pic:spPr>
+                </pic:pic>
+              </a:graphicData>
+            </a:graphic>
+          </wp:inline>
+        </w:drawing>
+      </w:r>
+    </w:p>
+    <w:p>
+      <w:r>
+        <w:rPr>
+          <w:sz w:val="50"/>
+        </w:rPr>
+        <w:t>Test Evidences - EvidencesPOM.docx</w:t>
+      </w:r>
+    </w:p>
+    <w:p>
+      <w:r>
+        <w:rPr>
+          <w:sz w:val="26"/>
+        </w:rPr>
+        <w:t>Login Screenshot</w:t>
+        <w:drawing>
+          <wp:inline distT="0" distR="0" distB="0" distL="0">
+            <wp:extent cx="6350000" cy="2540000"/>
+            <wp:docPr id="145" name="Drawing 145" descr=".\SwagLabs\Evidences\"/>
+            <a:graphic xmlns:a="http://schemas.openxmlformats.org/drawingml/2006/main">
+              <a:graphicData uri="http://schemas.openxmlformats.org/drawingml/2006/picture">
+                <pic:pic xmlns:pic="http://schemas.openxmlformats.org/drawingml/2006/picture">
+                  <pic:nvPicPr>
+                    <pic:cNvPr id="0" name="Picture 145" descr=".\SwagLabs\Evidences\"/>
+                    <pic:cNvPicPr>
+                      <a:picLocks noChangeAspect="true"/>
+                    </pic:cNvPicPr>
+                  </pic:nvPicPr>
+                  <pic:blipFill>
+                    <a:blip r:embed="rId20"/>
+                    <a:stretch>
+                      <a:fillRect/>
+                    </a:stretch>
+                  </pic:blipFill>
+                  <pic:spPr>
+                    <a:xfrm>
+                      <a:off x="0" y="0"/>
+                      <a:ext cx="6350000" cy="2540000"/>
+                    </a:xfrm>
+                    <a:prstGeom prst="rect">
+                      <a:avLst/>
+                    </a:prstGeom>
+                  </pic:spPr>
+                </pic:pic>
+              </a:graphicData>
+            </a:graphic>
+          </wp:inline>
+        </w:drawing>
+      </w:r>
+    </w:p>
+    <w:p>
+      <w:r>
+        <w:rPr>
+          <w:sz w:val="50"/>
+        </w:rPr>
+        <w:t>Test Evidences - EvidencesPOM.docx</w:t>
+      </w:r>
+    </w:p>
+    <w:p>
+      <w:r>
+        <w:rPr>
+          <w:sz w:val="26"/>
+        </w:rPr>
+        <w:t>Login Screenshot</w:t>
+        <w:drawing>
+          <wp:inline distT="0" distR="0" distB="0" distL="0">
+            <wp:extent cx="6350000" cy="2540000"/>
+            <wp:docPr id="146" name="Drawing 146" descr=".\SwagLabs\Evidences\"/>
+            <a:graphic xmlns:a="http://schemas.openxmlformats.org/drawingml/2006/main">
+              <a:graphicData uri="http://schemas.openxmlformats.org/drawingml/2006/picture">
+                <pic:pic xmlns:pic="http://schemas.openxmlformats.org/drawingml/2006/picture">
+                  <pic:nvPicPr>
+                    <pic:cNvPr id="0" name="Picture 146" descr=".\SwagLabs\Evidences\"/>
+                    <pic:cNvPicPr>
+                      <a:picLocks noChangeAspect="true"/>
+                    </pic:cNvPicPr>
+                  </pic:nvPicPr>
+                  <pic:blipFill>
+                    <a:blip r:embed="rId21"/>
+                    <a:stretch>
+                      <a:fillRect/>
+                    </a:stretch>
+                  </pic:blipFill>
+                  <pic:spPr>
+                    <a:xfrm>
+                      <a:off x="0" y="0"/>
+                      <a:ext cx="6350000" cy="2540000"/>
+                    </a:xfrm>
+                    <a:prstGeom prst="rect">
+                      <a:avLst/>
+                    </a:prstGeom>
+                  </pic:spPr>
+                </pic:pic>
+              </a:graphicData>
+            </a:graphic>
+          </wp:inline>
+        </w:drawing>
+      </w:r>
+    </w:p>
+    <w:p>
+      <w:r>
+        <w:rPr>
+          <w:sz w:val="50"/>
+        </w:rPr>
+        <w:t>Test Evidences - EvidencesPOM.docx</w:t>
+      </w:r>
+    </w:p>
+    <w:p>
+      <w:r>
+        <w:rPr>
+          <w:sz w:val="26"/>
+        </w:rPr>
+        <w:t>Login Screenshot</w:t>
+        <w:drawing>
+          <wp:inline distT="0" distR="0" distB="0" distL="0">
+            <wp:extent cx="6350000" cy="2540000"/>
+            <wp:docPr id="147" name="Drawing 147" descr=".\SwagLabs\Evidences\"/>
+            <a:graphic xmlns:a="http://schemas.openxmlformats.org/drawingml/2006/main">
+              <a:graphicData uri="http://schemas.openxmlformats.org/drawingml/2006/picture">
+                <pic:pic xmlns:pic="http://schemas.openxmlformats.org/drawingml/2006/picture">
+                  <pic:nvPicPr>
+                    <pic:cNvPr id="0" name="Picture 147" descr=".\SwagLabs\Evidences\"/>
+                    <pic:cNvPicPr>
+                      <a:picLocks noChangeAspect="true"/>
+                    </pic:cNvPicPr>
+                  </pic:nvPicPr>
+                  <pic:blipFill>
+                    <a:blip r:embed="rId27"/>
+                    <a:stretch>
+                      <a:fillRect/>
+                    </a:stretch>
+                  </pic:blipFill>
+                  <pic:spPr>
+                    <a:xfrm>
+                      <a:off x="0" y="0"/>
+                      <a:ext cx="6350000" cy="2540000"/>
+                    </a:xfrm>
+                    <a:prstGeom prst="rect">
+                      <a:avLst/>
+                    </a:prstGeom>
+                  </pic:spPr>
+                </pic:pic>
+              </a:graphicData>
+            </a:graphic>
+          </wp:inline>
+        </w:drawing>
+      </w:r>
+    </w:p>
+    <w:p>
+      <w:r>
+        <w:rPr>
+          <w:sz w:val="50"/>
+        </w:rPr>
+        <w:t>Test Evidences - EvidencesPOM.docx</w:t>
+      </w:r>
+    </w:p>
+    <w:p>
+      <w:r>
+        <w:rPr>
+          <w:sz w:val="26"/>
+        </w:rPr>
+        <w:t>Login Screenshot</w:t>
+        <w:drawing>
+          <wp:inline distT="0" distR="0" distB="0" distL="0">
+            <wp:extent cx="6350000" cy="2540000"/>
+            <wp:docPr id="148" name="Drawing 148" descr=".\SwagLabs\Evidences\"/>
+            <a:graphic xmlns:a="http://schemas.openxmlformats.org/drawingml/2006/main">
+              <a:graphicData uri="http://schemas.openxmlformats.org/drawingml/2006/picture">
+                <pic:pic xmlns:pic="http://schemas.openxmlformats.org/drawingml/2006/picture">
+                  <pic:nvPicPr>
+                    <pic:cNvPr id="0" name="Picture 148" descr=".\SwagLabs\Evidences\"/>
+                    <pic:cNvPicPr>
+                      <a:picLocks noChangeAspect="true"/>
+                    </pic:cNvPicPr>
+                  </pic:nvPicPr>
+                  <pic:blipFill>
+                    <a:blip r:embed="rId23"/>
+                    <a:stretch>
+                      <a:fillRect/>
+                    </a:stretch>
+                  </pic:blipFill>
+                  <pic:spPr>
+                    <a:xfrm>
+                      <a:off x="0" y="0"/>
+                      <a:ext cx="6350000" cy="2540000"/>
+                    </a:xfrm>
+                    <a:prstGeom prst="rect">
+                      <a:avLst/>
+                    </a:prstGeom>
+                  </pic:spPr>
+                </pic:pic>
+              </a:graphicData>
+            </a:graphic>
+          </wp:inline>
+        </w:drawing>
+      </w:r>
+    </w:p>
+    <w:p>
+      <w:r>
+        <w:rPr>
+          <w:sz w:val="50"/>
+        </w:rPr>
+        <w:t>Test Evidences - EvidencesPOM.docx</w:t>
+      </w:r>
+    </w:p>
+    <w:p>
+      <w:r>
+        <w:rPr>
+          <w:sz w:val="26"/>
+        </w:rPr>
+        <w:t>Login Screenshot</w:t>
+        <w:drawing>
+          <wp:inline distT="0" distR="0" distB="0" distL="0">
+            <wp:extent cx="6350000" cy="2540000"/>
+            <wp:docPr id="149" name="Drawing 149" descr=".\SwagLabs\Evidences\"/>
+            <a:graphic xmlns:a="http://schemas.openxmlformats.org/drawingml/2006/main">
+              <a:graphicData uri="http://schemas.openxmlformats.org/drawingml/2006/picture">
+                <pic:pic xmlns:pic="http://schemas.openxmlformats.org/drawingml/2006/picture">
+                  <pic:nvPicPr>
+                    <pic:cNvPr id="0" name="Picture 149" descr=".\SwagLabs\Evidences\"/>
+                    <pic:cNvPicPr>
+                      <a:picLocks noChangeAspect="true"/>
+                    </pic:cNvPicPr>
+                  </pic:nvPicPr>
+                  <pic:blipFill>
+                    <a:blip r:embed="rId20"/>
+                    <a:stretch>
+                      <a:fillRect/>
+                    </a:stretch>
+                  </pic:blipFill>
+                  <pic:spPr>
+                    <a:xfrm>
+                      <a:off x="0" y="0"/>
+                      <a:ext cx="6350000" cy="2540000"/>
+                    </a:xfrm>
+                    <a:prstGeom prst="rect">
+                      <a:avLst/>
+                    </a:prstGeom>
+                  </pic:spPr>
+                </pic:pic>
+              </a:graphicData>
+            </a:graphic>
+          </wp:inline>
+        </w:drawing>
+      </w:r>
+    </w:p>
+    <w:p>
+      <w:r>
+        <w:rPr>
+          <w:sz w:val="50"/>
+        </w:rPr>
+        <w:t>Test Evidences - EvidencesPOM.docx</w:t>
+      </w:r>
+    </w:p>
+    <w:p>
+      <w:r>
+        <w:rPr>
+          <w:sz w:val="26"/>
+        </w:rPr>
+        <w:t>Login Screenshot</w:t>
+        <w:drawing>
+          <wp:inline distT="0" distR="0" distB="0" distL="0">
+            <wp:extent cx="6350000" cy="2540000"/>
+            <wp:docPr id="150" name="Drawing 150" descr=".\SwagLabs\Evidences\"/>
+            <a:graphic xmlns:a="http://schemas.openxmlformats.org/drawingml/2006/main">
+              <a:graphicData uri="http://schemas.openxmlformats.org/drawingml/2006/picture">
+                <pic:pic xmlns:pic="http://schemas.openxmlformats.org/drawingml/2006/picture">
+                  <pic:nvPicPr>
+                    <pic:cNvPr id="0" name="Picture 150" descr=".\SwagLabs\Evidences\"/>
+                    <pic:cNvPicPr>
+                      <a:picLocks noChangeAspect="true"/>
+                    </pic:cNvPicPr>
+                  </pic:nvPicPr>
+                  <pic:blipFill>
+                    <a:blip r:embed="rId21"/>
+                    <a:stretch>
+                      <a:fillRect/>
+                    </a:stretch>
+                  </pic:blipFill>
+                  <pic:spPr>
+                    <a:xfrm>
+                      <a:off x="0" y="0"/>
+                      <a:ext cx="6350000" cy="2540000"/>
+                    </a:xfrm>
+                    <a:prstGeom prst="rect">
+                      <a:avLst/>
+                    </a:prstGeom>
+                  </pic:spPr>
+                </pic:pic>
+              </a:graphicData>
+            </a:graphic>
+          </wp:inline>
+        </w:drawing>
+      </w:r>
+    </w:p>
+    <w:p>
+      <w:r>
+        <w:rPr>
+          <w:sz w:val="50"/>
+        </w:rPr>
+        <w:t>Test Evidences - EvidencesPOM.docx</w:t>
+      </w:r>
+    </w:p>
+    <w:p>
+      <w:r>
+        <w:rPr>
+          <w:sz w:val="26"/>
+        </w:rPr>
+        <w:t>Login Screenshot</w:t>
+        <w:drawing>
+          <wp:inline distT="0" distR="0" distB="0" distL="0">
+            <wp:extent cx="6350000" cy="2540000"/>
+            <wp:docPr id="151" name="Drawing 151" descr=".\SwagLabs\Evidences\"/>
+            <a:graphic xmlns:a="http://schemas.openxmlformats.org/drawingml/2006/main">
+              <a:graphicData uri="http://schemas.openxmlformats.org/drawingml/2006/picture">
+                <pic:pic xmlns:pic="http://schemas.openxmlformats.org/drawingml/2006/picture">
+                  <pic:nvPicPr>
+                    <pic:cNvPr id="0" name="Picture 151" descr=".\SwagLabs\Evidences\"/>
+                    <pic:cNvPicPr>
+                      <a:picLocks noChangeAspect="true"/>
+                    </pic:cNvPicPr>
+                  </pic:nvPicPr>
+                  <pic:blipFill>
+                    <a:blip r:embed="rId22"/>
+                    <a:stretch>
+                      <a:fillRect/>
+                    </a:stretch>
+                  </pic:blipFill>
+                  <pic:spPr>
+                    <a:xfrm>
+                      <a:off x="0" y="0"/>
+                      <a:ext cx="6350000" cy="2540000"/>
+                    </a:xfrm>
+                    <a:prstGeom prst="rect">
+                      <a:avLst/>
+                    </a:prstGeom>
+                  </pic:spPr>
+                </pic:pic>
+              </a:graphicData>
+            </a:graphic>
+          </wp:inline>
+        </w:drawing>
+      </w:r>
+    </w:p>
+    <w:p>
+      <w:r>
+        <w:rPr>
+          <w:sz w:val="50"/>
+        </w:rPr>
+        <w:t>Test Evidences - EvidencesPOM.docx</w:t>
+      </w:r>
+    </w:p>
+    <w:p>
+      <w:r>
+        <w:rPr>
+          <w:sz w:val="26"/>
+        </w:rPr>
+        <w:t>Login Screenshot</w:t>
+        <w:drawing>
+          <wp:inline distT="0" distR="0" distB="0" distL="0">
+            <wp:extent cx="6350000" cy="2540000"/>
+            <wp:docPr id="152" name="Drawing 152" descr=".\SwagLabs\Evidences\"/>
+            <a:graphic xmlns:a="http://schemas.openxmlformats.org/drawingml/2006/main">
+              <a:graphicData uri="http://schemas.openxmlformats.org/drawingml/2006/picture">
+                <pic:pic xmlns:pic="http://schemas.openxmlformats.org/drawingml/2006/picture">
+                  <pic:nvPicPr>
+                    <pic:cNvPr id="0" name="Picture 152" descr=".\SwagLabs\Evidences\"/>
+                    <pic:cNvPicPr>
+                      <a:picLocks noChangeAspect="true"/>
+                    </pic:cNvPicPr>
+                  </pic:nvPicPr>
+                  <pic:blipFill>
+                    <a:blip r:embed="rId23"/>
+                    <a:stretch>
+                      <a:fillRect/>
+                    </a:stretch>
+                  </pic:blipFill>
+                  <pic:spPr>
+                    <a:xfrm>
+                      <a:off x="0" y="0"/>
+                      <a:ext cx="6350000" cy="2540000"/>
+                    </a:xfrm>
+                    <a:prstGeom prst="rect">
+                      <a:avLst/>
+                    </a:prstGeom>
+                  </pic:spPr>
+                </pic:pic>
+              </a:graphicData>
+            </a:graphic>
+          </wp:inline>
+        </w:drawing>
+      </w:r>
+    </w:p>
+    <w:p>
+      <w:r>
+        <w:rPr>
+          <w:sz w:val="50"/>
+        </w:rPr>
+        <w:t>Test Evidences - EvidencesPOM.docx</w:t>
+      </w:r>
+    </w:p>
+    <w:p>
+      <w:r>
+        <w:rPr>
+          <w:sz w:val="26"/>
+        </w:rPr>
+        <w:t>Login Screenshot</w:t>
+        <w:drawing>
+          <wp:inline distT="0" distR="0" distB="0" distL="0">
+            <wp:extent cx="6350000" cy="2540000"/>
+            <wp:docPr id="153" name="Drawing 153" descr=".\SwagLabs\Evidences\"/>
+            <a:graphic xmlns:a="http://schemas.openxmlformats.org/drawingml/2006/main">
+              <a:graphicData uri="http://schemas.openxmlformats.org/drawingml/2006/picture">
+                <pic:pic xmlns:pic="http://schemas.openxmlformats.org/drawingml/2006/picture">
+                  <pic:nvPicPr>
+                    <pic:cNvPr id="0" name="Picture 153" descr=".\SwagLabs\Evidences\"/>
+                    <pic:cNvPicPr>
+                      <a:picLocks noChangeAspect="true"/>
+                    </pic:cNvPicPr>
+                  </pic:nvPicPr>
+                  <pic:blipFill>
+                    <a:blip r:embed="rId20"/>
+                    <a:stretch>
+                      <a:fillRect/>
+                    </a:stretch>
+                  </pic:blipFill>
+                  <pic:spPr>
+                    <a:xfrm>
+                      <a:off x="0" y="0"/>
+                      <a:ext cx="6350000" cy="2540000"/>
+                    </a:xfrm>
+                    <a:prstGeom prst="rect">
+                      <a:avLst/>
+                    </a:prstGeom>
+                  </pic:spPr>
+                </pic:pic>
+              </a:graphicData>
+            </a:graphic>
+          </wp:inline>
+        </w:drawing>
+      </w:r>
+    </w:p>
+    <w:p>
+      <w:r>
+        <w:rPr>
+          <w:sz w:val="50"/>
+        </w:rPr>
+        <w:t>Test Evidences - EvidencesPOM.docx</w:t>
+      </w:r>
+    </w:p>
+    <w:p>
+      <w:r>
+        <w:rPr>
+          <w:sz w:val="26"/>
+        </w:rPr>
+        <w:t>Login Screenshot</w:t>
+        <w:drawing>
+          <wp:inline distT="0" distR="0" distB="0" distL="0">
+            <wp:extent cx="6350000" cy="2540000"/>
+            <wp:docPr id="154" name="Drawing 154" descr=".\SwagLabs\Evidences\"/>
+            <a:graphic xmlns:a="http://schemas.openxmlformats.org/drawingml/2006/main">
+              <a:graphicData uri="http://schemas.openxmlformats.org/drawingml/2006/picture">
+                <pic:pic xmlns:pic="http://schemas.openxmlformats.org/drawingml/2006/picture">
+                  <pic:nvPicPr>
+                    <pic:cNvPr id="0" name="Picture 154" descr=".\SwagLabs\Evidences\"/>
+                    <pic:cNvPicPr>
+                      <a:picLocks noChangeAspect="true"/>
+                    </pic:cNvPicPr>
+                  </pic:nvPicPr>
+                  <pic:blipFill>
+                    <a:blip r:embed="rId24"/>
+                    <a:stretch>
+                      <a:fillRect/>
+                    </a:stretch>
+                  </pic:blipFill>
+                  <pic:spPr>
+                    <a:xfrm>
+                      <a:off x="0" y="0"/>
+                      <a:ext cx="6350000" cy="2540000"/>
+                    </a:xfrm>
+                    <a:prstGeom prst="rect">
+                      <a:avLst/>
+                    </a:prstGeom>
+                  </pic:spPr>
+                </pic:pic>
+              </a:graphicData>
+            </a:graphic>
+          </wp:inline>
+        </w:drawing>
+      </w:r>
+    </w:p>
+    <w:p>
+      <w:r>
+        <w:rPr>
+          <w:sz w:val="50"/>
+        </w:rPr>
+        <w:t>Test Evidences - EvidencesPOM.docx</w:t>
+      </w:r>
+    </w:p>
+    <w:p>
+      <w:r>
+        <w:rPr>
+          <w:sz w:val="26"/>
+        </w:rPr>
+        <w:t>Login Screenshot</w:t>
+        <w:drawing>
+          <wp:inline distT="0" distR="0" distB="0" distL="0">
+            <wp:extent cx="6350000" cy="2540000"/>
+            <wp:docPr id="155" name="Drawing 155" descr=".\SwagLabs\Evidences\"/>
+            <a:graphic xmlns:a="http://schemas.openxmlformats.org/drawingml/2006/main">
+              <a:graphicData uri="http://schemas.openxmlformats.org/drawingml/2006/picture">
+                <pic:pic xmlns:pic="http://schemas.openxmlformats.org/drawingml/2006/picture">
+                  <pic:nvPicPr>
+                    <pic:cNvPr id="0" name="Picture 155" descr=".\SwagLabs\Evidences\"/>
+                    <pic:cNvPicPr>
+                      <a:picLocks noChangeAspect="true"/>
+                    </pic:cNvPicPr>
+                  </pic:nvPicPr>
+                  <pic:blipFill>
+                    <a:blip r:embed="rId27"/>
+                    <a:stretch>
+                      <a:fillRect/>
+                    </a:stretch>
+                  </pic:blipFill>
+                  <pic:spPr>
+                    <a:xfrm>
+                      <a:off x="0" y="0"/>
+                      <a:ext cx="6350000" cy="2540000"/>
+                    </a:xfrm>
+                    <a:prstGeom prst="rect">
+                      <a:avLst/>
+                    </a:prstGeom>
+                  </pic:spPr>
+                </pic:pic>
+              </a:graphicData>
+            </a:graphic>
+          </wp:inline>
+        </w:drawing>
+      </w:r>
+    </w:p>
+    <w:p>
+      <w:r>
+        <w:rPr>
+          <w:sz w:val="50"/>
+        </w:rPr>
+        <w:t>Test Evidences - EvidencesPOM.docx</w:t>
+      </w:r>
+    </w:p>
+    <w:p>
+      <w:r>
+        <w:rPr>
+          <w:sz w:val="26"/>
+        </w:rPr>
+        <w:t>Login Screenshot</w:t>
+        <w:drawing>
+          <wp:inline distT="0" distR="0" distB="0" distL="0">
+            <wp:extent cx="6350000" cy="2540000"/>
+            <wp:docPr id="156" name="Drawing 156" descr=".\SwagLabs\Evidences\"/>
+            <a:graphic xmlns:a="http://schemas.openxmlformats.org/drawingml/2006/main">
+              <a:graphicData uri="http://schemas.openxmlformats.org/drawingml/2006/picture">
+                <pic:pic xmlns:pic="http://schemas.openxmlformats.org/drawingml/2006/picture">
+                  <pic:nvPicPr>
+                    <pic:cNvPr id="0" name="Picture 156" descr=".\SwagLabs\Evidences\"/>
+                    <pic:cNvPicPr>
+                      <a:picLocks noChangeAspect="true"/>
+                    </pic:cNvPicPr>
+                  </pic:nvPicPr>
+                  <pic:blipFill>
+                    <a:blip r:embed="rId23"/>
+                    <a:stretch>
+                      <a:fillRect/>
+                    </a:stretch>
+                  </pic:blipFill>
+                  <pic:spPr>
+                    <a:xfrm>
+                      <a:off x="0" y="0"/>
+                      <a:ext cx="6350000" cy="2540000"/>
+                    </a:xfrm>
+                    <a:prstGeom prst="rect">
+                      <a:avLst/>
+                    </a:prstGeom>
+                  </pic:spPr>
+                </pic:pic>
+              </a:graphicData>
+            </a:graphic>
+          </wp:inline>
+        </w:drawing>
+      </w:r>
+    </w:p>
+    <w:p>
+      <w:r>
+        <w:rPr>
+          <w:sz w:val="50"/>
+        </w:rPr>
+        <w:t>Test Evidences - EvidencesPOM.docx</w:t>
+      </w:r>
+    </w:p>
+    <w:p>
+      <w:r>
+        <w:rPr>
+          <w:sz w:val="26"/>
+        </w:rPr>
+        <w:t>Login Screenshot</w:t>
+        <w:drawing>
+          <wp:inline distT="0" distR="0" distB="0" distL="0">
+            <wp:extent cx="6350000" cy="2540000"/>
+            <wp:docPr id="157" name="Drawing 157" descr=".\SwagLabs\Evidences\"/>
+            <a:graphic xmlns:a="http://schemas.openxmlformats.org/drawingml/2006/main">
+              <a:graphicData uri="http://schemas.openxmlformats.org/drawingml/2006/picture">
+                <pic:pic xmlns:pic="http://schemas.openxmlformats.org/drawingml/2006/picture">
+                  <pic:nvPicPr>
+                    <pic:cNvPr id="0" name="Picture 157" descr=".\SwagLabs\Evidences\"/>
+                    <pic:cNvPicPr>
+                      <a:picLocks noChangeAspect="true"/>
+                    </pic:cNvPicPr>
+                  </pic:nvPicPr>
+                  <pic:blipFill>
+                    <a:blip r:embed="rId20"/>
+                    <a:stretch>
+                      <a:fillRect/>
+                    </a:stretch>
+                  </pic:blipFill>
+                  <pic:spPr>
+                    <a:xfrm>
+                      <a:off x="0" y="0"/>
+                      <a:ext cx="6350000" cy="2540000"/>
+                    </a:xfrm>
+                    <a:prstGeom prst="rect">
+                      <a:avLst/>
+                    </a:prstGeom>
+                  </pic:spPr>
+                </pic:pic>
+              </a:graphicData>
+            </a:graphic>
+          </wp:inline>
+        </w:drawing>
+      </w:r>
+    </w:p>
+    <w:p>
+      <w:r>
+        <w:rPr>
+          <w:sz w:val="50"/>
+        </w:rPr>
+        <w:t>Test Evidences - EvidencesPOM.docx</w:t>
+      </w:r>
+    </w:p>
+    <w:p>
+      <w:r>
+        <w:rPr>
+          <w:sz w:val="26"/>
+        </w:rPr>
+        <w:t>Login Screenshot</w:t>
+        <w:drawing>
+          <wp:inline distT="0" distR="0" distB="0" distL="0">
+            <wp:extent cx="6350000" cy="2540000"/>
+            <wp:docPr id="158" name="Drawing 158" descr=".\SwagLabs\Evidences\"/>
+            <a:graphic xmlns:a="http://schemas.openxmlformats.org/drawingml/2006/main">
+              <a:graphicData uri="http://schemas.openxmlformats.org/drawingml/2006/picture">
+                <pic:pic xmlns:pic="http://schemas.openxmlformats.org/drawingml/2006/picture">
+                  <pic:nvPicPr>
+                    <pic:cNvPr id="0" name="Picture 158" descr=".\SwagLabs\Evidences\"/>
+                    <pic:cNvPicPr>
+                      <a:picLocks noChangeAspect="true"/>
+                    </pic:cNvPicPr>
+                  </pic:nvPicPr>
+                  <pic:blipFill>
+                    <a:blip r:embed="rId24"/>
+                    <a:stretch>
+                      <a:fillRect/>
+                    </a:stretch>
+                  </pic:blipFill>
+                  <pic:spPr>
+                    <a:xfrm>
+                      <a:off x="0" y="0"/>
+                      <a:ext cx="6350000" cy="2540000"/>
+                    </a:xfrm>
+                    <a:prstGeom prst="rect">
+                      <a:avLst/>
+                    </a:prstGeom>
+                  </pic:spPr>
+                </pic:pic>
+              </a:graphicData>
+            </a:graphic>
+          </wp:inline>
+        </w:drawing>
+      </w:r>
+    </w:p>
+    <w:p>
+      <w:r>
+        <w:rPr>
+          <w:sz w:val="50"/>
+        </w:rPr>
+        <w:t>Test Evidences - EvidencesPOM.docx</w:t>
+      </w:r>
+    </w:p>
+    <w:p>
+      <w:r>
+        <w:rPr>
+          <w:sz w:val="26"/>
+        </w:rPr>
+        <w:t>Login Screenshot</w:t>
+        <w:drawing>
+          <wp:inline distT="0" distR="0" distB="0" distL="0">
+            <wp:extent cx="6350000" cy="2540000"/>
+            <wp:docPr id="159" name="Drawing 159" descr=".\SwagLabs\Evidences\"/>
+            <a:graphic xmlns:a="http://schemas.openxmlformats.org/drawingml/2006/main">
+              <a:graphicData uri="http://schemas.openxmlformats.org/drawingml/2006/picture">
+                <pic:pic xmlns:pic="http://schemas.openxmlformats.org/drawingml/2006/picture">
+                  <pic:nvPicPr>
+                    <pic:cNvPr id="0" name="Picture 159" descr=".\SwagLabs\Evidences\"/>
+                    <pic:cNvPicPr>
+                      <a:picLocks noChangeAspect="true"/>
+                    </pic:cNvPicPr>
+                  </pic:nvPicPr>
+                  <pic:blipFill>
+                    <a:blip r:embed="rId22"/>
+                    <a:stretch>
+                      <a:fillRect/>
+                    </a:stretch>
+                  </pic:blipFill>
+                  <pic:spPr>
+                    <a:xfrm>
+                      <a:off x="0" y="0"/>
+                      <a:ext cx="6350000" cy="2540000"/>
+                    </a:xfrm>
+                    <a:prstGeom prst="rect">
+                      <a:avLst/>
+                    </a:prstGeom>
+                  </pic:spPr>
+                </pic:pic>
+              </a:graphicData>
+            </a:graphic>
+          </wp:inline>
+        </w:drawing>
+      </w:r>
+    </w:p>
+    <w:p>
+      <w:r>
+        <w:rPr>
+          <w:sz w:val="50"/>
+        </w:rPr>
+        <w:t>Test Evidences - EvidencesPOM.docx</w:t>
+      </w:r>
+    </w:p>
+    <w:p>
+      <w:r>
+        <w:rPr>
+          <w:sz w:val="26"/>
+        </w:rPr>
+        <w:t>Login Screenshot</w:t>
+        <w:drawing>
+          <wp:inline distT="0" distR="0" distB="0" distL="0">
+            <wp:extent cx="6350000" cy="2540000"/>
+            <wp:docPr id="160" name="Drawing 160" descr=".\SwagLabs\Evidences\"/>
+            <a:graphic xmlns:a="http://schemas.openxmlformats.org/drawingml/2006/main">
+              <a:graphicData uri="http://schemas.openxmlformats.org/drawingml/2006/picture">
+                <pic:pic xmlns:pic="http://schemas.openxmlformats.org/drawingml/2006/picture">
+                  <pic:nvPicPr>
+                    <pic:cNvPr id="0" name="Picture 160" descr=".\SwagLabs\Evidences\"/>
+                    <pic:cNvPicPr>
+                      <a:picLocks noChangeAspect="true"/>
+                    </pic:cNvPicPr>
+                  </pic:nvPicPr>
+                  <pic:blipFill>
+                    <a:blip r:embed="rId23"/>
+                    <a:stretch>
+                      <a:fillRect/>
+                    </a:stretch>
+                  </pic:blipFill>
+                  <pic:spPr>
+                    <a:xfrm>
+                      <a:off x="0" y="0"/>
+                      <a:ext cx="6350000" cy="2540000"/>
+                    </a:xfrm>
+                    <a:prstGeom prst="rect">
+                      <a:avLst/>
+                    </a:prstGeom>
+                  </pic:spPr>
+                </pic:pic>
+              </a:graphicData>
+            </a:graphic>
+          </wp:inline>
+        </w:drawing>
+      </w:r>
+    </w:p>
+    <w:p>
+      <w:r>
+        <w:rPr>
+          <w:sz w:val="50"/>
+        </w:rPr>
+        <w:t>Test Evidences - EvidencesPOM.docx</w:t>
+      </w:r>
+    </w:p>
+    <w:p>
+      <w:r>
+        <w:rPr>
+          <w:sz w:val="26"/>
+        </w:rPr>
+        <w:t>Login Screenshot</w:t>
+        <w:drawing>
+          <wp:inline distT="0" distR="0" distB="0" distL="0">
+            <wp:extent cx="6350000" cy="2540000"/>
+            <wp:docPr id="161" name="Drawing 161" descr=".\SwagLabs\Evidences\"/>
+            <a:graphic xmlns:a="http://schemas.openxmlformats.org/drawingml/2006/main">
+              <a:graphicData uri="http://schemas.openxmlformats.org/drawingml/2006/picture">
+                <pic:pic xmlns:pic="http://schemas.openxmlformats.org/drawingml/2006/picture">
+                  <pic:nvPicPr>
+                    <pic:cNvPr id="0" name="Picture 161" descr=".\SwagLabs\Evidences\"/>
+                    <pic:cNvPicPr>
+                      <a:picLocks noChangeAspect="true"/>
+                    </pic:cNvPicPr>
+                  </pic:nvPicPr>
+                  <pic:blipFill>
+                    <a:blip r:embed="rId14"/>
+                    <a:stretch>
+                      <a:fillRect/>
+                    </a:stretch>
+                  </pic:blipFill>
+                  <pic:spPr>
+                    <a:xfrm>
+                      <a:off x="0" y="0"/>
+                      <a:ext cx="6350000" cy="2540000"/>
+                    </a:xfrm>
+                    <a:prstGeom prst="rect">
+                      <a:avLst/>
+                    </a:prstGeom>
+                  </pic:spPr>
+                </pic:pic>
+              </a:graphicData>
+            </a:graphic>
+          </wp:inline>
+        </w:drawing>
+      </w:r>
+    </w:p>
+    <w:p>
+      <w:r>
+        <w:rPr>
+          <w:sz w:val="50"/>
+        </w:rPr>
+        <w:t>Test Evidences - EvidencesPOM.docx</w:t>
+      </w:r>
+    </w:p>
+    <w:p>
+      <w:r>
+        <w:rPr>
+          <w:sz w:val="26"/>
+        </w:rPr>
+        <w:t>Login Screenshot</w:t>
+        <w:drawing>
+          <wp:inline distT="0" distR="0" distB="0" distL="0">
+            <wp:extent cx="6350000" cy="2540000"/>
+            <wp:docPr id="162" name="Drawing 162" descr=".\SwagLabs\Evidences\"/>
+            <a:graphic xmlns:a="http://schemas.openxmlformats.org/drawingml/2006/main">
+              <a:graphicData uri="http://schemas.openxmlformats.org/drawingml/2006/picture">
+                <pic:pic xmlns:pic="http://schemas.openxmlformats.org/drawingml/2006/picture">
+                  <pic:nvPicPr>
+                    <pic:cNvPr id="0" name="Picture 162" descr=".\SwagLabs\Evidences\"/>
+                    <pic:cNvPicPr>
+                      <a:picLocks noChangeAspect="true"/>
+                    </pic:cNvPicPr>
+                  </pic:nvPicPr>
+                  <pic:blipFill>
+                    <a:blip r:embed="rId20"/>
+                    <a:stretch>
+                      <a:fillRect/>
+                    </a:stretch>
+                  </pic:blipFill>
+                  <pic:spPr>
+                    <a:xfrm>
+                      <a:off x="0" y="0"/>
+                      <a:ext cx="6350000" cy="2540000"/>
+                    </a:xfrm>
+                    <a:prstGeom prst="rect">
+                      <a:avLst/>
+                    </a:prstGeom>
+                  </pic:spPr>
+                </pic:pic>
+              </a:graphicData>
+            </a:graphic>
+          </wp:inline>
+        </w:drawing>
+      </w:r>
+    </w:p>
+    <w:p>
+      <w:r>
+        <w:rPr>
+          <w:sz w:val="50"/>
+        </w:rPr>
+        <w:t>Test Evidences - EvidencesPOM.docx</w:t>
+      </w:r>
+    </w:p>
+    <w:p>
+      <w:r>
+        <w:rPr>
+          <w:sz w:val="26"/>
+        </w:rPr>
+        <w:t>Login Screenshot</w:t>
+        <w:drawing>
+          <wp:inline distT="0" distR="0" distB="0" distL="0">
+            <wp:extent cx="6350000" cy="2540000"/>
+            <wp:docPr id="163" name="Drawing 163" descr=".\SwagLabs\Evidences\"/>
+            <a:graphic xmlns:a="http://schemas.openxmlformats.org/drawingml/2006/main">
+              <a:graphicData uri="http://schemas.openxmlformats.org/drawingml/2006/picture">
+                <pic:pic xmlns:pic="http://schemas.openxmlformats.org/drawingml/2006/picture">
+                  <pic:nvPicPr>
+                    <pic:cNvPr id="0" name="Picture 163" descr=".\SwagLabs\Evidences\"/>
+                    <pic:cNvPicPr>
+                      <a:picLocks noChangeAspect="true"/>
+                    </pic:cNvPicPr>
+                  </pic:nvPicPr>
+                  <pic:blipFill>
+                    <a:blip r:embed="rId24"/>
+                    <a:stretch>
+                      <a:fillRect/>
+                    </a:stretch>
+                  </pic:blipFill>
+                  <pic:spPr>
+                    <a:xfrm>
+                      <a:off x="0" y="0"/>
+                      <a:ext cx="6350000" cy="2540000"/>
+                    </a:xfrm>
+                    <a:prstGeom prst="rect">
+                      <a:avLst/>
+                    </a:prstGeom>
+                  </pic:spPr>
+                </pic:pic>
+              </a:graphicData>
+            </a:graphic>
+          </wp:inline>
+        </w:drawing>
+      </w:r>
+    </w:p>
+    <w:p>
+      <w:r>
+        <w:rPr>
+          <w:sz w:val="50"/>
+        </w:rPr>
+        <w:t>Test Evidences - EvidencesPOM.docx</w:t>
+      </w:r>
+    </w:p>
+    <w:p>
+      <w:r>
+        <w:rPr>
+          <w:sz w:val="26"/>
+        </w:rPr>
+        <w:t>Login Screenshot</w:t>
+        <w:drawing>
+          <wp:inline distT="0" distR="0" distB="0" distL="0">
+            <wp:extent cx="6350000" cy="2540000"/>
+            <wp:docPr id="164" name="Drawing 164" descr=".\SwagLabs\Evidences\"/>
+            <a:graphic xmlns:a="http://schemas.openxmlformats.org/drawingml/2006/main">
+              <a:graphicData uri="http://schemas.openxmlformats.org/drawingml/2006/picture">
+                <pic:pic xmlns:pic="http://schemas.openxmlformats.org/drawingml/2006/picture">
+                  <pic:nvPicPr>
+                    <pic:cNvPr id="0" name="Picture 164" descr=".\SwagLabs\Evidences\"/>
+                    <pic:cNvPicPr>
+                      <a:picLocks noChangeAspect="true"/>
+                    </pic:cNvPicPr>
+                  </pic:nvPicPr>
+                  <pic:blipFill>
+                    <a:blip r:embed="rId22"/>
+                    <a:stretch>
+                      <a:fillRect/>
+                    </a:stretch>
+                  </pic:blipFill>
+                  <pic:spPr>
+                    <a:xfrm>
+                      <a:off x="0" y="0"/>
+                      <a:ext cx="6350000" cy="2540000"/>
+                    </a:xfrm>
+                    <a:prstGeom prst="rect">
+                      <a:avLst/>
+                    </a:prstGeom>
+                  </pic:spPr>
+                </pic:pic>
+              </a:graphicData>
+            </a:graphic>
+          </wp:inline>
+        </w:drawing>
+      </w:r>
+    </w:p>
+    <w:p>
+      <w:r>
+        <w:rPr>
+          <w:sz w:val="50"/>
+        </w:rPr>
+        <w:t>Test Evidences - EvidencesPOM.docx</w:t>
+      </w:r>
+    </w:p>
+    <w:p>
+      <w:r>
+        <w:rPr>
+          <w:sz w:val="26"/>
+        </w:rPr>
+        <w:t>Login Screenshot</w:t>
+        <w:drawing>
+          <wp:inline distT="0" distR="0" distB="0" distL="0">
+            <wp:extent cx="6350000" cy="2540000"/>
+            <wp:docPr id="165" name="Drawing 165" descr=".\SwagLabs\Evidences\"/>
+            <a:graphic xmlns:a="http://schemas.openxmlformats.org/drawingml/2006/main">
+              <a:graphicData uri="http://schemas.openxmlformats.org/drawingml/2006/picture">
+                <pic:pic xmlns:pic="http://schemas.openxmlformats.org/drawingml/2006/picture">
+                  <pic:nvPicPr>
+                    <pic:cNvPr id="0" name="Picture 165" descr=".\SwagLabs\Evidences\"/>
+                    <pic:cNvPicPr>
+                      <a:picLocks noChangeAspect="true"/>
+                    </pic:cNvPicPr>
+                  </pic:nvPicPr>
+                  <pic:blipFill>
+                    <a:blip r:embed="rId23"/>
+                    <a:stretch>
+                      <a:fillRect/>
+                    </a:stretch>
+                  </pic:blipFill>
+                  <pic:spPr>
+                    <a:xfrm>
+                      <a:off x="0" y="0"/>
+                      <a:ext cx="6350000" cy="2540000"/>
+                    </a:xfrm>
+                    <a:prstGeom prst="rect">
+                      <a:avLst/>
+                    </a:prstGeom>
+                  </pic:spPr>
+                </pic:pic>
+              </a:graphicData>
+            </a:graphic>
+          </wp:inline>
+        </w:drawing>
+      </w:r>
+    </w:p>
+    <w:p>
+      <w:r>
+        <w:rPr>
+          <w:sz w:val="50"/>
+        </w:rPr>
+        <w:t>Test Evidences - EvidencesPOM.docx</w:t>
+      </w:r>
+    </w:p>
+    <w:p>
+      <w:r>
+        <w:rPr>
+          <w:sz w:val="26"/>
+        </w:rPr>
+        <w:t>Login Screenshot</w:t>
+        <w:drawing>
+          <wp:inline distT="0" distR="0" distB="0" distL="0">
+            <wp:extent cx="6350000" cy="2540000"/>
+            <wp:docPr id="166" name="Drawing 166" descr=".\SwagLabs\Evidences\"/>
+            <a:graphic xmlns:a="http://schemas.openxmlformats.org/drawingml/2006/main">
+              <a:graphicData uri="http://schemas.openxmlformats.org/drawingml/2006/picture">
+                <pic:pic xmlns:pic="http://schemas.openxmlformats.org/drawingml/2006/picture">
+                  <pic:nvPicPr>
+                    <pic:cNvPr id="0" name="Picture 166" descr=".\SwagLabs\Evidences\"/>
+                    <pic:cNvPicPr>
+                      <a:picLocks noChangeAspect="true"/>
+                    </pic:cNvPicPr>
+                  </pic:nvPicPr>
+                  <pic:blipFill>
+                    <a:blip r:embed="rId14"/>
+                    <a:stretch>
+                      <a:fillRect/>
+                    </a:stretch>
+                  </pic:blipFill>
+                  <pic:spPr>
+                    <a:xfrm>
+                      <a:off x="0" y="0"/>
+                      <a:ext cx="6350000" cy="2540000"/>
+                    </a:xfrm>
+                    <a:prstGeom prst="rect">
+                      <a:avLst/>
+                    </a:prstGeom>
+                  </pic:spPr>
+                </pic:pic>
+              </a:graphicData>
+            </a:graphic>
+          </wp:inline>
+        </w:drawing>
+      </w:r>
+    </w:p>
+    <w:p>
+      <w:r>
+        <w:rPr>
+          <w:sz w:val="50"/>
+        </w:rPr>
+        <w:t>Test Evidences - EvidencesPOM.docx</w:t>
+      </w:r>
+    </w:p>
+    <w:p>
+      <w:r>
+        <w:rPr>
+          <w:sz w:val="26"/>
+        </w:rPr>
+        <w:t>Login Screenshot</w:t>
+        <w:drawing>
+          <wp:inline distT="0" distR="0" distB="0" distL="0">
+            <wp:extent cx="6350000" cy="2540000"/>
+            <wp:docPr id="167" name="Drawing 167" descr=".\SwagLabs\Evidences\"/>
+            <a:graphic xmlns:a="http://schemas.openxmlformats.org/drawingml/2006/main">
+              <a:graphicData uri="http://schemas.openxmlformats.org/drawingml/2006/picture">
+                <pic:pic xmlns:pic="http://schemas.openxmlformats.org/drawingml/2006/picture">
+                  <pic:nvPicPr>
+                    <pic:cNvPr id="0" name="Picture 167" descr=".\SwagLabs\Evidences\"/>
+                    <pic:cNvPicPr>
+                      <a:picLocks noChangeAspect="true"/>
+                    </pic:cNvPicPr>
+                  </pic:nvPicPr>
+                  <pic:blipFill>
+                    <a:blip r:embed="rId15"/>
+                    <a:stretch>
+                      <a:fillRect/>
+                    </a:stretch>
+                  </pic:blipFill>
+                  <pic:spPr>
+                    <a:xfrm>
+                      <a:off x="0" y="0"/>
+                      <a:ext cx="6350000" cy="2540000"/>
+                    </a:xfrm>
+                    <a:prstGeom prst="rect">
+                      <a:avLst/>
+                    </a:prstGeom>
+                  </pic:spPr>
+                </pic:pic>
+              </a:graphicData>
+            </a:graphic>
+          </wp:inline>
+        </w:drawing>
+      </w:r>
+    </w:p>
+    <w:p>
+      <w:r>
+        <w:rPr>
+          <w:sz w:val="50"/>
+        </w:rPr>
+        <w:t>Test Evidences - EvidencesPOM.docx</w:t>
+      </w:r>
+    </w:p>
+    <w:p>
+      <w:r>
+        <w:rPr>
+          <w:sz w:val="26"/>
+        </w:rPr>
+        <w:t>Login Screenshot</w:t>
+        <w:drawing>
+          <wp:inline distT="0" distR="0" distB="0" distL="0">
+            <wp:extent cx="6350000" cy="2540000"/>
+            <wp:docPr id="168" name="Drawing 168" descr=".\SwagLabs\Evidences\"/>
+            <a:graphic xmlns:a="http://schemas.openxmlformats.org/drawingml/2006/main">
+              <a:graphicData uri="http://schemas.openxmlformats.org/drawingml/2006/picture">
+                <pic:pic xmlns:pic="http://schemas.openxmlformats.org/drawingml/2006/picture">
+                  <pic:nvPicPr>
+                    <pic:cNvPr id="0" name="Picture 168" descr=".\SwagLabs\Evidences\"/>
+                    <pic:cNvPicPr>
+                      <a:picLocks noChangeAspect="true"/>
+                    </pic:cNvPicPr>
+                  </pic:nvPicPr>
+                  <pic:blipFill>
+                    <a:blip r:embed="rId12"/>
+                    <a:stretch>
+                      <a:fillRect/>
+                    </a:stretch>
+                  </pic:blipFill>
+                  <pic:spPr>
+                    <a:xfrm>
+                      <a:off x="0" y="0"/>
+                      <a:ext cx="6350000" cy="2540000"/>
+                    </a:xfrm>
+                    <a:prstGeom prst="rect">
+                      <a:avLst/>
+                    </a:prstGeom>
+                  </pic:spPr>
+                </pic:pic>
+              </a:graphicData>
+            </a:graphic>
+          </wp:inline>
+        </w:drawing>
+      </w:r>
+    </w:p>
+    <w:p>
+      <w:r>
+        <w:rPr>
+          <w:sz w:val="50"/>
+        </w:rPr>
+        <w:t>Test Evidences - EvidencesPOM.docx</w:t>
+      </w:r>
+    </w:p>
+    <w:p>
+      <w:r>
+        <w:rPr>
+          <w:sz w:val="26"/>
+        </w:rPr>
+        <w:t>Login Screenshot</w:t>
+        <w:drawing>
+          <wp:inline distT="0" distR="0" distB="0" distL="0">
+            <wp:extent cx="6350000" cy="2540000"/>
+            <wp:docPr id="169" name="Drawing 169" descr=".\SwagLabs\Evidences\"/>
+            <a:graphic xmlns:a="http://schemas.openxmlformats.org/drawingml/2006/main">
+              <a:graphicData uri="http://schemas.openxmlformats.org/drawingml/2006/picture">
+                <pic:pic xmlns:pic="http://schemas.openxmlformats.org/drawingml/2006/picture">
+                  <pic:nvPicPr>
+                    <pic:cNvPr id="0" name="Picture 169" descr=".\SwagLabs\Evidences\"/>
+                    <pic:cNvPicPr>
+                      <a:picLocks noChangeAspect="true"/>
+                    </pic:cNvPicPr>
+                  </pic:nvPicPr>
+                  <pic:blipFill>
+                    <a:blip r:embed="rId15"/>
+                    <a:stretch>
+                      <a:fillRect/>
+                    </a:stretch>
+                  </pic:blipFill>
+                  <pic:spPr>
+                    <a:xfrm>
+                      <a:off x="0" y="0"/>
+                      <a:ext cx="6350000" cy="2540000"/>
+                    </a:xfrm>
+                    <a:prstGeom prst="rect">
+                      <a:avLst/>
+                    </a:prstGeom>
+                  </pic:spPr>
+                </pic:pic>
+              </a:graphicData>
+            </a:graphic>
+          </wp:inline>
+        </w:drawing>
+      </w:r>
+    </w:p>
   </w:body>
 </w:document>
 </file>
</xml_diff>

<commit_message>
some files were checked and the script was further improved
</commit_message>
<xml_diff>
--- a/Evidences/Test Evidences - EvidencesPOM.docx
+++ b/Evidences/Test Evidences - EvidencesPOM.docx
@@ -8028,6 +8028,839 @@
         </w:drawing>
       </w:r>
     </w:p>
+    <w:p>
+      <w:r>
+        <w:rPr>
+          <w:sz w:val="50"/>
+        </w:rPr>
+        <w:t>Test Evidences - EvidencesPOM.docx</w:t>
+      </w:r>
+    </w:p>
+    <w:p>
+      <w:r>
+        <w:rPr>
+          <w:sz w:val="26"/>
+        </w:rPr>
+        <w:t>Login Screenshot</w:t>
+        <w:drawing>
+          <wp:inline distT="0" distR="0" distB="0" distL="0">
+            <wp:extent cx="6350000" cy="2540000"/>
+            <wp:docPr id="170" name="Drawing 170" descr=".\SwagLabs\Evidences\"/>
+            <a:graphic xmlns:a="http://schemas.openxmlformats.org/drawingml/2006/main">
+              <a:graphicData uri="http://schemas.openxmlformats.org/drawingml/2006/picture">
+                <pic:pic xmlns:pic="http://schemas.openxmlformats.org/drawingml/2006/picture">
+                  <pic:nvPicPr>
+                    <pic:cNvPr id="0" name="Picture 170" descr=".\SwagLabs\Evidences\"/>
+                    <pic:cNvPicPr>
+                      <a:picLocks noChangeAspect="true"/>
+                    </pic:cNvPicPr>
+                  </pic:nvPicPr>
+                  <pic:blipFill>
+                    <a:blip r:embed="rId12"/>
+                    <a:stretch>
+                      <a:fillRect/>
+                    </a:stretch>
+                  </pic:blipFill>
+                  <pic:spPr>
+                    <a:xfrm>
+                      <a:off x="0" y="0"/>
+                      <a:ext cx="6350000" cy="2540000"/>
+                    </a:xfrm>
+                    <a:prstGeom prst="rect">
+                      <a:avLst/>
+                    </a:prstGeom>
+                  </pic:spPr>
+                </pic:pic>
+              </a:graphicData>
+            </a:graphic>
+          </wp:inline>
+        </w:drawing>
+      </w:r>
+    </w:p>
+    <w:p>
+      <w:r>
+        <w:rPr>
+          <w:sz w:val="50"/>
+        </w:rPr>
+        <w:t>Test Evidences - EvidencesPOM.docx</w:t>
+      </w:r>
+    </w:p>
+    <w:p>
+      <w:r>
+        <w:rPr>
+          <w:sz w:val="26"/>
+        </w:rPr>
+        <w:t>Login Screenshot</w:t>
+        <w:drawing>
+          <wp:inline distT="0" distR="0" distB="0" distL="0">
+            <wp:extent cx="6350000" cy="2540000"/>
+            <wp:docPr id="171" name="Drawing 171" descr=".\SwagLabs\Evidences\"/>
+            <a:graphic xmlns:a="http://schemas.openxmlformats.org/drawingml/2006/main">
+              <a:graphicData uri="http://schemas.openxmlformats.org/drawingml/2006/picture">
+                <pic:pic xmlns:pic="http://schemas.openxmlformats.org/drawingml/2006/picture">
+                  <pic:nvPicPr>
+                    <pic:cNvPr id="0" name="Picture 171" descr=".\SwagLabs\Evidences\"/>
+                    <pic:cNvPicPr>
+                      <a:picLocks noChangeAspect="true"/>
+                    </pic:cNvPicPr>
+                  </pic:nvPicPr>
+                  <pic:blipFill>
+                    <a:blip r:embed="rId19"/>
+                    <a:stretch>
+                      <a:fillRect/>
+                    </a:stretch>
+                  </pic:blipFill>
+                  <pic:spPr>
+                    <a:xfrm>
+                      <a:off x="0" y="0"/>
+                      <a:ext cx="6350000" cy="2540000"/>
+                    </a:xfrm>
+                    <a:prstGeom prst="rect">
+                      <a:avLst/>
+                    </a:prstGeom>
+                  </pic:spPr>
+                </pic:pic>
+              </a:graphicData>
+            </a:graphic>
+          </wp:inline>
+        </w:drawing>
+      </w:r>
+    </w:p>
+    <w:p>
+      <w:r>
+        <w:rPr>
+          <w:sz w:val="50"/>
+        </w:rPr>
+        <w:t>Test Evidences - EvidencesPOM.docx</w:t>
+      </w:r>
+    </w:p>
+    <w:p>
+      <w:r>
+        <w:rPr>
+          <w:sz w:val="26"/>
+        </w:rPr>
+        <w:t>Login Screenshot</w:t>
+        <w:drawing>
+          <wp:inline distT="0" distR="0" distB="0" distL="0">
+            <wp:extent cx="6350000" cy="2540000"/>
+            <wp:docPr id="172" name="Drawing 172" descr=".\SwagLabs\Evidences\"/>
+            <a:graphic xmlns:a="http://schemas.openxmlformats.org/drawingml/2006/main">
+              <a:graphicData uri="http://schemas.openxmlformats.org/drawingml/2006/picture">
+                <pic:pic xmlns:pic="http://schemas.openxmlformats.org/drawingml/2006/picture">
+                  <pic:nvPicPr>
+                    <pic:cNvPr id="0" name="Picture 172" descr=".\SwagLabs\Evidences\"/>
+                    <pic:cNvPicPr>
+                      <a:picLocks noChangeAspect="true"/>
+                    </pic:cNvPicPr>
+                  </pic:nvPicPr>
+                  <pic:blipFill>
+                    <a:blip r:embed="rId14"/>
+                    <a:stretch>
+                      <a:fillRect/>
+                    </a:stretch>
+                  </pic:blipFill>
+                  <pic:spPr>
+                    <a:xfrm>
+                      <a:off x="0" y="0"/>
+                      <a:ext cx="6350000" cy="2540000"/>
+                    </a:xfrm>
+                    <a:prstGeom prst="rect">
+                      <a:avLst/>
+                    </a:prstGeom>
+                  </pic:spPr>
+                </pic:pic>
+              </a:graphicData>
+            </a:graphic>
+          </wp:inline>
+        </w:drawing>
+      </w:r>
+    </w:p>
+    <w:p>
+      <w:r>
+        <w:rPr>
+          <w:sz w:val="50"/>
+        </w:rPr>
+        <w:t>Test Evidences - EvidencesPOM.docx</w:t>
+      </w:r>
+    </w:p>
+    <w:p>
+      <w:r>
+        <w:rPr>
+          <w:sz w:val="26"/>
+        </w:rPr>
+        <w:t>Login Screenshot</w:t>
+        <w:drawing>
+          <wp:inline distT="0" distR="0" distB="0" distL="0">
+            <wp:extent cx="6350000" cy="2540000"/>
+            <wp:docPr id="173" name="Drawing 173" descr=".\SwagLabs\Evidences\"/>
+            <a:graphic xmlns:a="http://schemas.openxmlformats.org/drawingml/2006/main">
+              <a:graphicData uri="http://schemas.openxmlformats.org/drawingml/2006/picture">
+                <pic:pic xmlns:pic="http://schemas.openxmlformats.org/drawingml/2006/picture">
+                  <pic:nvPicPr>
+                    <pic:cNvPr id="0" name="Picture 173" descr=".\SwagLabs\Evidences\"/>
+                    <pic:cNvPicPr>
+                      <a:picLocks noChangeAspect="true"/>
+                    </pic:cNvPicPr>
+                  </pic:nvPicPr>
+                  <pic:blipFill>
+                    <a:blip r:embed="rId15"/>
+                    <a:stretch>
+                      <a:fillRect/>
+                    </a:stretch>
+                  </pic:blipFill>
+                  <pic:spPr>
+                    <a:xfrm>
+                      <a:off x="0" y="0"/>
+                      <a:ext cx="6350000" cy="2540000"/>
+                    </a:xfrm>
+                    <a:prstGeom prst="rect">
+                      <a:avLst/>
+                    </a:prstGeom>
+                  </pic:spPr>
+                </pic:pic>
+              </a:graphicData>
+            </a:graphic>
+          </wp:inline>
+        </w:drawing>
+      </w:r>
+    </w:p>
+    <w:p>
+      <w:r>
+        <w:rPr>
+          <w:sz w:val="50"/>
+        </w:rPr>
+        <w:t>Test Evidences - EvidencesPOM.docx</w:t>
+      </w:r>
+    </w:p>
+    <w:p>
+      <w:r>
+        <w:rPr>
+          <w:sz w:val="26"/>
+        </w:rPr>
+        <w:t>Login Screenshot</w:t>
+        <w:drawing>
+          <wp:inline distT="0" distR="0" distB="0" distL="0">
+            <wp:extent cx="6350000" cy="2540000"/>
+            <wp:docPr id="174" name="Drawing 174" descr=".\SwagLabs\Evidences\"/>
+            <a:graphic xmlns:a="http://schemas.openxmlformats.org/drawingml/2006/main">
+              <a:graphicData uri="http://schemas.openxmlformats.org/drawingml/2006/picture">
+                <pic:pic xmlns:pic="http://schemas.openxmlformats.org/drawingml/2006/picture">
+                  <pic:nvPicPr>
+                    <pic:cNvPr id="0" name="Picture 174" descr=".\SwagLabs\Evidences\"/>
+                    <pic:cNvPicPr>
+                      <a:picLocks noChangeAspect="true"/>
+                    </pic:cNvPicPr>
+                  </pic:nvPicPr>
+                  <pic:blipFill>
+                    <a:blip r:embed="rId12"/>
+                    <a:stretch>
+                      <a:fillRect/>
+                    </a:stretch>
+                  </pic:blipFill>
+                  <pic:spPr>
+                    <a:xfrm>
+                      <a:off x="0" y="0"/>
+                      <a:ext cx="6350000" cy="2540000"/>
+                    </a:xfrm>
+                    <a:prstGeom prst="rect">
+                      <a:avLst/>
+                    </a:prstGeom>
+                  </pic:spPr>
+                </pic:pic>
+              </a:graphicData>
+            </a:graphic>
+          </wp:inline>
+        </w:drawing>
+      </w:r>
+    </w:p>
+    <w:p>
+      <w:r>
+        <w:rPr>
+          <w:sz w:val="50"/>
+        </w:rPr>
+        <w:t>Test Evidences - EvidencesPOM.docx</w:t>
+      </w:r>
+    </w:p>
+    <w:p>
+      <w:r>
+        <w:rPr>
+          <w:sz w:val="26"/>
+        </w:rPr>
+        <w:t>Login Screenshot</w:t>
+        <w:drawing>
+          <wp:inline distT="0" distR="0" distB="0" distL="0">
+            <wp:extent cx="6350000" cy="2540000"/>
+            <wp:docPr id="175" name="Drawing 175" descr=".\SwagLabs\Evidences\"/>
+            <a:graphic xmlns:a="http://schemas.openxmlformats.org/drawingml/2006/main">
+              <a:graphicData uri="http://schemas.openxmlformats.org/drawingml/2006/picture">
+                <pic:pic xmlns:pic="http://schemas.openxmlformats.org/drawingml/2006/picture">
+                  <pic:nvPicPr>
+                    <pic:cNvPr id="0" name="Picture 175" descr=".\SwagLabs\Evidences\"/>
+                    <pic:cNvPicPr>
+                      <a:picLocks noChangeAspect="true"/>
+                    </pic:cNvPicPr>
+                  </pic:nvPicPr>
+                  <pic:blipFill>
+                    <a:blip r:embed="rId15"/>
+                    <a:stretch>
+                      <a:fillRect/>
+                    </a:stretch>
+                  </pic:blipFill>
+                  <pic:spPr>
+                    <a:xfrm>
+                      <a:off x="0" y="0"/>
+                      <a:ext cx="6350000" cy="2540000"/>
+                    </a:xfrm>
+                    <a:prstGeom prst="rect">
+                      <a:avLst/>
+                    </a:prstGeom>
+                  </pic:spPr>
+                </pic:pic>
+              </a:graphicData>
+            </a:graphic>
+          </wp:inline>
+        </w:drawing>
+      </w:r>
+    </w:p>
+    <w:p>
+      <w:r>
+        <w:rPr>
+          <w:sz w:val="50"/>
+        </w:rPr>
+        <w:t>Test Evidences - EvidencesPOM.docx</w:t>
+      </w:r>
+    </w:p>
+    <w:p>
+      <w:r>
+        <w:rPr>
+          <w:sz w:val="26"/>
+        </w:rPr>
+        <w:t>Login Screenshot</w:t>
+        <w:drawing>
+          <wp:inline distT="0" distR="0" distB="0" distL="0">
+            <wp:extent cx="6350000" cy="2540000"/>
+            <wp:docPr id="176" name="Drawing 176" descr=".\SwagLabs\Evidences\"/>
+            <a:graphic xmlns:a="http://schemas.openxmlformats.org/drawingml/2006/main">
+              <a:graphicData uri="http://schemas.openxmlformats.org/drawingml/2006/picture">
+                <pic:pic xmlns:pic="http://schemas.openxmlformats.org/drawingml/2006/picture">
+                  <pic:nvPicPr>
+                    <pic:cNvPr id="0" name="Picture 176" descr=".\SwagLabs\Evidences\"/>
+                    <pic:cNvPicPr>
+                      <a:picLocks noChangeAspect="true"/>
+                    </pic:cNvPicPr>
+                  </pic:nvPicPr>
+                  <pic:blipFill>
+                    <a:blip r:embed="rId12"/>
+                    <a:stretch>
+                      <a:fillRect/>
+                    </a:stretch>
+                  </pic:blipFill>
+                  <pic:spPr>
+                    <a:xfrm>
+                      <a:off x="0" y="0"/>
+                      <a:ext cx="6350000" cy="2540000"/>
+                    </a:xfrm>
+                    <a:prstGeom prst="rect">
+                      <a:avLst/>
+                    </a:prstGeom>
+                  </pic:spPr>
+                </pic:pic>
+              </a:graphicData>
+            </a:graphic>
+          </wp:inline>
+        </w:drawing>
+      </w:r>
+    </w:p>
+    <w:p>
+      <w:r>
+        <w:rPr>
+          <w:sz w:val="50"/>
+        </w:rPr>
+        <w:t>Test Evidences - EvidencesPOM.docx</w:t>
+      </w:r>
+    </w:p>
+    <w:p>
+      <w:r>
+        <w:rPr>
+          <w:sz w:val="26"/>
+        </w:rPr>
+        <w:t>Login Screenshot</w:t>
+        <w:drawing>
+          <wp:inline distT="0" distR="0" distB="0" distL="0">
+            <wp:extent cx="6350000" cy="2540000"/>
+            <wp:docPr id="177" name="Drawing 177" descr=".\SwagLabs\Evidences\"/>
+            <a:graphic xmlns:a="http://schemas.openxmlformats.org/drawingml/2006/main">
+              <a:graphicData uri="http://schemas.openxmlformats.org/drawingml/2006/picture">
+                <pic:pic xmlns:pic="http://schemas.openxmlformats.org/drawingml/2006/picture">
+                  <pic:nvPicPr>
+                    <pic:cNvPr id="0" name="Picture 177" descr=".\SwagLabs\Evidences\"/>
+                    <pic:cNvPicPr>
+                      <a:picLocks noChangeAspect="true"/>
+                    </pic:cNvPicPr>
+                  </pic:nvPicPr>
+                  <pic:blipFill>
+                    <a:blip r:embed="rId12"/>
+                    <a:stretch>
+                      <a:fillRect/>
+                    </a:stretch>
+                  </pic:blipFill>
+                  <pic:spPr>
+                    <a:xfrm>
+                      <a:off x="0" y="0"/>
+                      <a:ext cx="6350000" cy="2540000"/>
+                    </a:xfrm>
+                    <a:prstGeom prst="rect">
+                      <a:avLst/>
+                    </a:prstGeom>
+                  </pic:spPr>
+                </pic:pic>
+              </a:graphicData>
+            </a:graphic>
+          </wp:inline>
+        </w:drawing>
+      </w:r>
+    </w:p>
+    <w:p>
+      <w:r>
+        <w:rPr>
+          <w:sz w:val="50"/>
+        </w:rPr>
+        <w:t>Test Evidences - EvidencesPOM.docx</w:t>
+      </w:r>
+    </w:p>
+    <w:p>
+      <w:r>
+        <w:rPr>
+          <w:sz w:val="26"/>
+        </w:rPr>
+        <w:t>Login Screenshot</w:t>
+        <w:drawing>
+          <wp:inline distT="0" distR="0" distB="0" distL="0">
+            <wp:extent cx="6350000" cy="2540000"/>
+            <wp:docPr id="178" name="Drawing 178" descr=".\SwagLabs\Evidences\"/>
+            <a:graphic xmlns:a="http://schemas.openxmlformats.org/drawingml/2006/main">
+              <a:graphicData uri="http://schemas.openxmlformats.org/drawingml/2006/picture">
+                <pic:pic xmlns:pic="http://schemas.openxmlformats.org/drawingml/2006/picture">
+                  <pic:nvPicPr>
+                    <pic:cNvPr id="0" name="Picture 178" descr=".\SwagLabs\Evidences\"/>
+                    <pic:cNvPicPr>
+                      <a:picLocks noChangeAspect="true"/>
+                    </pic:cNvPicPr>
+                  </pic:nvPicPr>
+                  <pic:blipFill>
+                    <a:blip r:embed="rId14"/>
+                    <a:stretch>
+                      <a:fillRect/>
+                    </a:stretch>
+                  </pic:blipFill>
+                  <pic:spPr>
+                    <a:xfrm>
+                      <a:off x="0" y="0"/>
+                      <a:ext cx="6350000" cy="2540000"/>
+                    </a:xfrm>
+                    <a:prstGeom prst="rect">
+                      <a:avLst/>
+                    </a:prstGeom>
+                  </pic:spPr>
+                </pic:pic>
+              </a:graphicData>
+            </a:graphic>
+          </wp:inline>
+        </w:drawing>
+      </w:r>
+    </w:p>
+    <w:p>
+      <w:r>
+        <w:rPr>
+          <w:sz w:val="50"/>
+        </w:rPr>
+        <w:t>Test Evidences - EvidencesPOM.docx</w:t>
+      </w:r>
+    </w:p>
+    <w:p>
+      <w:r>
+        <w:rPr>
+          <w:sz w:val="26"/>
+        </w:rPr>
+        <w:t>Login Screenshot</w:t>
+        <w:drawing>
+          <wp:inline distT="0" distR="0" distB="0" distL="0">
+            <wp:extent cx="6350000" cy="2540000"/>
+            <wp:docPr id="179" name="Drawing 179" descr=".\SwagLabs\Evidences\"/>
+            <a:graphic xmlns:a="http://schemas.openxmlformats.org/drawingml/2006/main">
+              <a:graphicData uri="http://schemas.openxmlformats.org/drawingml/2006/picture">
+                <pic:pic xmlns:pic="http://schemas.openxmlformats.org/drawingml/2006/picture">
+                  <pic:nvPicPr>
+                    <pic:cNvPr id="0" name="Picture 179" descr=".\SwagLabs\Evidences\"/>
+                    <pic:cNvPicPr>
+                      <a:picLocks noChangeAspect="true"/>
+                    </pic:cNvPicPr>
+                  </pic:nvPicPr>
+                  <pic:blipFill>
+                    <a:blip r:embed="rId12"/>
+                    <a:stretch>
+                      <a:fillRect/>
+                    </a:stretch>
+                  </pic:blipFill>
+                  <pic:spPr>
+                    <a:xfrm>
+                      <a:off x="0" y="0"/>
+                      <a:ext cx="6350000" cy="2540000"/>
+                    </a:xfrm>
+                    <a:prstGeom prst="rect">
+                      <a:avLst/>
+                    </a:prstGeom>
+                  </pic:spPr>
+                </pic:pic>
+              </a:graphicData>
+            </a:graphic>
+          </wp:inline>
+        </w:drawing>
+      </w:r>
+    </w:p>
+    <w:p>
+      <w:r>
+        <w:rPr>
+          <w:sz w:val="50"/>
+        </w:rPr>
+        <w:t>Test Evidences - EvidencesPOM.docx</w:t>
+      </w:r>
+    </w:p>
+    <w:p>
+      <w:r>
+        <w:rPr>
+          <w:sz w:val="26"/>
+        </w:rPr>
+        <w:t>Login Screenshot</w:t>
+        <w:drawing>
+          <wp:inline distT="0" distR="0" distB="0" distL="0">
+            <wp:extent cx="6350000" cy="2540000"/>
+            <wp:docPr id="180" name="Drawing 180" descr=".\SwagLabs\Evidences\"/>
+            <a:graphic xmlns:a="http://schemas.openxmlformats.org/drawingml/2006/main">
+              <a:graphicData uri="http://schemas.openxmlformats.org/drawingml/2006/picture">
+                <pic:pic xmlns:pic="http://schemas.openxmlformats.org/drawingml/2006/picture">
+                  <pic:nvPicPr>
+                    <pic:cNvPr id="0" name="Picture 180" descr=".\SwagLabs\Evidences\"/>
+                    <pic:cNvPicPr>
+                      <a:picLocks noChangeAspect="true"/>
+                    </pic:cNvPicPr>
+                  </pic:nvPicPr>
+                  <pic:blipFill>
+                    <a:blip r:embed="rId14"/>
+                    <a:stretch>
+                      <a:fillRect/>
+                    </a:stretch>
+                  </pic:blipFill>
+                  <pic:spPr>
+                    <a:xfrm>
+                      <a:off x="0" y="0"/>
+                      <a:ext cx="6350000" cy="2540000"/>
+                    </a:xfrm>
+                    <a:prstGeom prst="rect">
+                      <a:avLst/>
+                    </a:prstGeom>
+                  </pic:spPr>
+                </pic:pic>
+              </a:graphicData>
+            </a:graphic>
+          </wp:inline>
+        </w:drawing>
+      </w:r>
+    </w:p>
+    <w:p>
+      <w:r>
+        <w:rPr>
+          <w:sz w:val="50"/>
+        </w:rPr>
+        <w:t>Test Evidences - EvidencesPOM.docx</w:t>
+      </w:r>
+    </w:p>
+    <w:p>
+      <w:r>
+        <w:rPr>
+          <w:sz w:val="26"/>
+        </w:rPr>
+        <w:t>Login Screenshot</w:t>
+        <w:drawing>
+          <wp:inline distT="0" distR="0" distB="0" distL="0">
+            <wp:extent cx="6350000" cy="2540000"/>
+            <wp:docPr id="181" name="Drawing 181" descr=".\SwagLabs\Evidences\"/>
+            <a:graphic xmlns:a="http://schemas.openxmlformats.org/drawingml/2006/main">
+              <a:graphicData uri="http://schemas.openxmlformats.org/drawingml/2006/picture">
+                <pic:pic xmlns:pic="http://schemas.openxmlformats.org/drawingml/2006/picture">
+                  <pic:nvPicPr>
+                    <pic:cNvPr id="0" name="Picture 181" descr=".\SwagLabs\Evidences\"/>
+                    <pic:cNvPicPr>
+                      <a:picLocks noChangeAspect="true"/>
+                    </pic:cNvPicPr>
+                  </pic:nvPicPr>
+                  <pic:blipFill>
+                    <a:blip r:embed="rId12"/>
+                    <a:stretch>
+                      <a:fillRect/>
+                    </a:stretch>
+                  </pic:blipFill>
+                  <pic:spPr>
+                    <a:xfrm>
+                      <a:off x="0" y="0"/>
+                      <a:ext cx="6350000" cy="2540000"/>
+                    </a:xfrm>
+                    <a:prstGeom prst="rect">
+                      <a:avLst/>
+                    </a:prstGeom>
+                  </pic:spPr>
+                </pic:pic>
+              </a:graphicData>
+            </a:graphic>
+          </wp:inline>
+        </w:drawing>
+      </w:r>
+    </w:p>
+    <w:p>
+      <w:r>
+        <w:rPr>
+          <w:sz w:val="50"/>
+        </w:rPr>
+        <w:t>Test Evidences - EvidencesPOM.docx</w:t>
+      </w:r>
+    </w:p>
+    <w:p>
+      <w:r>
+        <w:rPr>
+          <w:sz w:val="26"/>
+        </w:rPr>
+        <w:t>Login Screenshot</w:t>
+        <w:drawing>
+          <wp:inline distT="0" distR="0" distB="0" distL="0">
+            <wp:extent cx="6350000" cy="2540000"/>
+            <wp:docPr id="182" name="Drawing 182" descr=".\SwagLabs\Evidences\"/>
+            <a:graphic xmlns:a="http://schemas.openxmlformats.org/drawingml/2006/main">
+              <a:graphicData uri="http://schemas.openxmlformats.org/drawingml/2006/picture">
+                <pic:pic xmlns:pic="http://schemas.openxmlformats.org/drawingml/2006/picture">
+                  <pic:nvPicPr>
+                    <pic:cNvPr id="0" name="Picture 182" descr=".\SwagLabs\Evidences\"/>
+                    <pic:cNvPicPr>
+                      <a:picLocks noChangeAspect="true"/>
+                    </pic:cNvPicPr>
+                  </pic:nvPicPr>
+                  <pic:blipFill>
+                    <a:blip r:embed="rId14"/>
+                    <a:stretch>
+                      <a:fillRect/>
+                    </a:stretch>
+                  </pic:blipFill>
+                  <pic:spPr>
+                    <a:xfrm>
+                      <a:off x="0" y="0"/>
+                      <a:ext cx="6350000" cy="2540000"/>
+                    </a:xfrm>
+                    <a:prstGeom prst="rect">
+                      <a:avLst/>
+                    </a:prstGeom>
+                  </pic:spPr>
+                </pic:pic>
+              </a:graphicData>
+            </a:graphic>
+          </wp:inline>
+        </w:drawing>
+      </w:r>
+    </w:p>
+    <w:p>
+      <w:r>
+        <w:rPr>
+          <w:sz w:val="50"/>
+        </w:rPr>
+        <w:t>Test Evidences - EvidencesPOM.docx</w:t>
+      </w:r>
+    </w:p>
+    <w:p>
+      <w:r>
+        <w:rPr>
+          <w:sz w:val="26"/>
+        </w:rPr>
+        <w:t>Login Screenshot</w:t>
+        <w:drawing>
+          <wp:inline distT="0" distR="0" distB="0" distL="0">
+            <wp:extent cx="6350000" cy="2540000"/>
+            <wp:docPr id="183" name="Drawing 183" descr=".\SwagLabs\Evidences\"/>
+            <a:graphic xmlns:a="http://schemas.openxmlformats.org/drawingml/2006/main">
+              <a:graphicData uri="http://schemas.openxmlformats.org/drawingml/2006/picture">
+                <pic:pic xmlns:pic="http://schemas.openxmlformats.org/drawingml/2006/picture">
+                  <pic:nvPicPr>
+                    <pic:cNvPr id="0" name="Picture 183" descr=".\SwagLabs\Evidences\"/>
+                    <pic:cNvPicPr>
+                      <a:picLocks noChangeAspect="true"/>
+                    </pic:cNvPicPr>
+                  </pic:nvPicPr>
+                  <pic:blipFill>
+                    <a:blip r:embed="rId12"/>
+                    <a:stretch>
+                      <a:fillRect/>
+                    </a:stretch>
+                  </pic:blipFill>
+                  <pic:spPr>
+                    <a:xfrm>
+                      <a:off x="0" y="0"/>
+                      <a:ext cx="6350000" cy="2540000"/>
+                    </a:xfrm>
+                    <a:prstGeom prst="rect">
+                      <a:avLst/>
+                    </a:prstGeom>
+                  </pic:spPr>
+                </pic:pic>
+              </a:graphicData>
+            </a:graphic>
+          </wp:inline>
+        </w:drawing>
+      </w:r>
+    </w:p>
+    <w:p>
+      <w:r>
+        <w:rPr>
+          <w:sz w:val="50"/>
+        </w:rPr>
+        <w:t>Test Evidences - EvidencesPOM.docx</w:t>
+      </w:r>
+    </w:p>
+    <w:p>
+      <w:r>
+        <w:rPr>
+          <w:sz w:val="26"/>
+        </w:rPr>
+        <w:t>Login Screenshot</w:t>
+        <w:drawing>
+          <wp:inline distT="0" distR="0" distB="0" distL="0">
+            <wp:extent cx="6350000" cy="2540000"/>
+            <wp:docPr id="184" name="Drawing 184" descr=".\SwagLabs\Evidences\"/>
+            <a:graphic xmlns:a="http://schemas.openxmlformats.org/drawingml/2006/main">
+              <a:graphicData uri="http://schemas.openxmlformats.org/drawingml/2006/picture">
+                <pic:pic xmlns:pic="http://schemas.openxmlformats.org/drawingml/2006/picture">
+                  <pic:nvPicPr>
+                    <pic:cNvPr id="0" name="Picture 184" descr=".\SwagLabs\Evidences\"/>
+                    <pic:cNvPicPr>
+                      <a:picLocks noChangeAspect="true"/>
+                    </pic:cNvPicPr>
+                  </pic:nvPicPr>
+                  <pic:blipFill>
+                    <a:blip r:embed="rId14"/>
+                    <a:stretch>
+                      <a:fillRect/>
+                    </a:stretch>
+                  </pic:blipFill>
+                  <pic:spPr>
+                    <a:xfrm>
+                      <a:off x="0" y="0"/>
+                      <a:ext cx="6350000" cy="2540000"/>
+                    </a:xfrm>
+                    <a:prstGeom prst="rect">
+                      <a:avLst/>
+                    </a:prstGeom>
+                  </pic:spPr>
+                </pic:pic>
+              </a:graphicData>
+            </a:graphic>
+          </wp:inline>
+        </w:drawing>
+      </w:r>
+    </w:p>
+    <w:p>
+      <w:r>
+        <w:rPr>
+          <w:sz w:val="50"/>
+        </w:rPr>
+        <w:t>Test Evidences - EvidencesPOM.docx</w:t>
+      </w:r>
+    </w:p>
+    <w:p>
+      <w:r>
+        <w:rPr>
+          <w:sz w:val="26"/>
+        </w:rPr>
+        <w:t>Login Screenshot</w:t>
+        <w:drawing>
+          <wp:inline distT="0" distR="0" distB="0" distL="0">
+            <wp:extent cx="6350000" cy="2540000"/>
+            <wp:docPr id="185" name="Drawing 185" descr=".\SwagLabs\Evidences\"/>
+            <a:graphic xmlns:a="http://schemas.openxmlformats.org/drawingml/2006/main">
+              <a:graphicData uri="http://schemas.openxmlformats.org/drawingml/2006/picture">
+                <pic:pic xmlns:pic="http://schemas.openxmlformats.org/drawingml/2006/picture">
+                  <pic:nvPicPr>
+                    <pic:cNvPr id="0" name="Picture 185" descr=".\SwagLabs\Evidences\"/>
+                    <pic:cNvPicPr>
+                      <a:picLocks noChangeAspect="true"/>
+                    </pic:cNvPicPr>
+                  </pic:nvPicPr>
+                  <pic:blipFill>
+                    <a:blip r:embed="rId14"/>
+                    <a:stretch>
+                      <a:fillRect/>
+                    </a:stretch>
+                  </pic:blipFill>
+                  <pic:spPr>
+                    <a:xfrm>
+                      <a:off x="0" y="0"/>
+                      <a:ext cx="6350000" cy="2540000"/>
+                    </a:xfrm>
+                    <a:prstGeom prst="rect">
+                      <a:avLst/>
+                    </a:prstGeom>
+                  </pic:spPr>
+                </pic:pic>
+              </a:graphicData>
+            </a:graphic>
+          </wp:inline>
+        </w:drawing>
+      </w:r>
+    </w:p>
+    <w:p>
+      <w:r>
+        <w:rPr>
+          <w:sz w:val="50"/>
+        </w:rPr>
+        <w:t>Test Evidences - EvidencesPOM.docx</w:t>
+      </w:r>
+    </w:p>
+    <w:p>
+      <w:r>
+        <w:rPr>
+          <w:sz w:val="26"/>
+        </w:rPr>
+        <w:t>Login Screenshot</w:t>
+        <w:drawing>
+          <wp:inline distT="0" distR="0" distB="0" distL="0">
+            <wp:extent cx="6350000" cy="2540000"/>
+            <wp:docPr id="186" name="Drawing 186" descr=".\SwagLabs\Evidences\"/>
+            <a:graphic xmlns:a="http://schemas.openxmlformats.org/drawingml/2006/main">
+              <a:graphicData uri="http://schemas.openxmlformats.org/drawingml/2006/picture">
+                <pic:pic xmlns:pic="http://schemas.openxmlformats.org/drawingml/2006/picture">
+                  <pic:nvPicPr>
+                    <pic:cNvPr id="0" name="Picture 186" descr=".\SwagLabs\Evidences\"/>
+                    <pic:cNvPicPr>
+                      <a:picLocks noChangeAspect="true"/>
+                    </pic:cNvPicPr>
+                  </pic:nvPicPr>
+                  <pic:blipFill>
+                    <a:blip r:embed="rId12"/>
+                    <a:stretch>
+                      <a:fillRect/>
+                    </a:stretch>
+                  </pic:blipFill>
+                  <pic:spPr>
+                    <a:xfrm>
+                      <a:off x="0" y="0"/>
+                      <a:ext cx="6350000" cy="2540000"/>
+                    </a:xfrm>
+                    <a:prstGeom prst="rect">
+                      <a:avLst/>
+                    </a:prstGeom>
+                  </pic:spPr>
+                </pic:pic>
+              </a:graphicData>
+            </a:graphic>
+          </wp:inline>
+        </w:drawing>
+      </w:r>
+    </w:p>
   </w:body>
 </w:document>
 </file>
</xml_diff>

<commit_message>
Imported JavaFaker library and used it in CheckOutInformationPage class to generate name, last name and postal code
</commit_message>
<xml_diff>
--- a/Evidences/Test Evidences - EvidencesPOM.docx
+++ b/Evidences/Test Evidences - EvidencesPOM.docx
@@ -8861,6 +8861,1022 @@
         </w:drawing>
       </w:r>
     </w:p>
+    <w:p>
+      <w:r>
+        <w:rPr>
+          <w:sz w:val="50"/>
+        </w:rPr>
+        <w:t>Test Evidences - EvidencesPOM.docx</w:t>
+      </w:r>
+    </w:p>
+    <w:p>
+      <w:r>
+        <w:rPr>
+          <w:sz w:val="26"/>
+        </w:rPr>
+        <w:t>Login Screenshot</w:t>
+        <w:drawing>
+          <wp:inline distT="0" distR="0" distB="0" distL="0">
+            <wp:extent cx="6350000" cy="2540000"/>
+            <wp:docPr id="187" name="Drawing 187" descr=".\SwagLabs\Evidences\"/>
+            <a:graphic xmlns:a="http://schemas.openxmlformats.org/drawingml/2006/main">
+              <a:graphicData uri="http://schemas.openxmlformats.org/drawingml/2006/picture">
+                <pic:pic xmlns:pic="http://schemas.openxmlformats.org/drawingml/2006/picture">
+                  <pic:nvPicPr>
+                    <pic:cNvPr id="0" name="Picture 187" descr=".\SwagLabs\Evidences\"/>
+                    <pic:cNvPicPr>
+                      <a:picLocks noChangeAspect="true"/>
+                    </pic:cNvPicPr>
+                  </pic:nvPicPr>
+                  <pic:blipFill>
+                    <a:blip r:embed="rId14"/>
+                    <a:stretch>
+                      <a:fillRect/>
+                    </a:stretch>
+                  </pic:blipFill>
+                  <pic:spPr>
+                    <a:xfrm>
+                      <a:off x="0" y="0"/>
+                      <a:ext cx="6350000" cy="2540000"/>
+                    </a:xfrm>
+                    <a:prstGeom prst="rect">
+                      <a:avLst/>
+                    </a:prstGeom>
+                  </pic:spPr>
+                </pic:pic>
+              </a:graphicData>
+            </a:graphic>
+          </wp:inline>
+        </w:drawing>
+      </w:r>
+    </w:p>
+    <w:p>
+      <w:r>
+        <w:rPr>
+          <w:sz w:val="26"/>
+        </w:rPr>
+        <w:t>Product listing page (PLP) Before buy a product</w:t>
+        <w:drawing>
+          <wp:inline distT="0" distR="0" distB="0" distL="0">
+            <wp:extent cx="6350000" cy="2540000"/>
+            <wp:docPr id="188" name="Drawing 188" descr=".\SwagLabs\Evidences\"/>
+            <a:graphic xmlns:a="http://schemas.openxmlformats.org/drawingml/2006/main">
+              <a:graphicData uri="http://schemas.openxmlformats.org/drawingml/2006/picture">
+                <pic:pic xmlns:pic="http://schemas.openxmlformats.org/drawingml/2006/picture">
+                  <pic:nvPicPr>
+                    <pic:cNvPr id="0" name="Picture 188" descr=".\SwagLabs\Evidences\"/>
+                    <pic:cNvPicPr>
+                      <a:picLocks noChangeAspect="true"/>
+                    </pic:cNvPicPr>
+                  </pic:nvPicPr>
+                  <pic:blipFill>
+                    <a:blip r:embed="rId3"/>
+                    <a:stretch>
+                      <a:fillRect/>
+                    </a:stretch>
+                  </pic:blipFill>
+                  <pic:spPr>
+                    <a:xfrm>
+                      <a:off x="0" y="0"/>
+                      <a:ext cx="6350000" cy="2540000"/>
+                    </a:xfrm>
+                    <a:prstGeom prst="rect">
+                      <a:avLst/>
+                    </a:prstGeom>
+                  </pic:spPr>
+                </pic:pic>
+              </a:graphicData>
+            </a:graphic>
+          </wp:inline>
+        </w:drawing>
+      </w:r>
+    </w:p>
+    <w:p>
+      <w:r>
+        <w:rPr>
+          <w:sz w:val="26"/>
+        </w:rPr>
+        <w:t>Shopping cart full after buy a product</w:t>
+        <w:drawing>
+          <wp:inline distT="0" distR="0" distB="0" distL="0">
+            <wp:extent cx="6350000" cy="2540000"/>
+            <wp:docPr id="189" name="Drawing 189" descr=".\SwagLabs\Evidences\"/>
+            <a:graphic xmlns:a="http://schemas.openxmlformats.org/drawingml/2006/main">
+              <a:graphicData uri="http://schemas.openxmlformats.org/drawingml/2006/picture">
+                <pic:pic xmlns:pic="http://schemas.openxmlformats.org/drawingml/2006/picture">
+                  <pic:nvPicPr>
+                    <pic:cNvPr id="0" name="Picture 189" descr=".\SwagLabs\Evidences\"/>
+                    <pic:cNvPicPr>
+                      <a:picLocks noChangeAspect="true"/>
+                    </pic:cNvPicPr>
+                  </pic:nvPicPr>
+                  <pic:blipFill>
+                    <a:blip r:embed="rId4"/>
+                    <a:stretch>
+                      <a:fillRect/>
+                    </a:stretch>
+                  </pic:blipFill>
+                  <pic:spPr>
+                    <a:xfrm>
+                      <a:off x="0" y="0"/>
+                      <a:ext cx="6350000" cy="2540000"/>
+                    </a:xfrm>
+                    <a:prstGeom prst="rect">
+                      <a:avLst/>
+                    </a:prstGeom>
+                  </pic:spPr>
+                </pic:pic>
+              </a:graphicData>
+            </a:graphic>
+          </wp:inline>
+        </w:drawing>
+      </w:r>
+    </w:p>
+    <w:p>
+      <w:r>
+        <w:rPr>
+          <w:sz w:val="26"/>
+        </w:rPr>
+        <w:t>Checkout overview page - personal information</w:t>
+        <w:drawing>
+          <wp:inline distT="0" distR="0" distB="0" distL="0">
+            <wp:extent cx="6350000" cy="2540000"/>
+            <wp:docPr id="190" name="Drawing 190" descr=".\SwagLabs\Evidences\"/>
+            <a:graphic xmlns:a="http://schemas.openxmlformats.org/drawingml/2006/main">
+              <a:graphicData uri="http://schemas.openxmlformats.org/drawingml/2006/picture">
+                <pic:pic xmlns:pic="http://schemas.openxmlformats.org/drawingml/2006/picture">
+                  <pic:nvPicPr>
+                    <pic:cNvPr id="0" name="Picture 190" descr=".\SwagLabs\Evidences\"/>
+                    <pic:cNvPicPr>
+                      <a:picLocks noChangeAspect="true"/>
+                    </pic:cNvPicPr>
+                  </pic:nvPicPr>
+                  <pic:blipFill>
+                    <a:blip r:embed="rId5"/>
+                    <a:stretch>
+                      <a:fillRect/>
+                    </a:stretch>
+                  </pic:blipFill>
+                  <pic:spPr>
+                    <a:xfrm>
+                      <a:off x="0" y="0"/>
+                      <a:ext cx="6350000" cy="2540000"/>
+                    </a:xfrm>
+                    <a:prstGeom prst="rect">
+                      <a:avLst/>
+                    </a:prstGeom>
+                  </pic:spPr>
+                </pic:pic>
+              </a:graphicData>
+            </a:graphic>
+          </wp:inline>
+        </w:drawing>
+      </w:r>
+    </w:p>
+    <w:p>
+      <w:r>
+        <w:rPr>
+          <w:sz w:val="26"/>
+        </w:rPr>
+        <w:t>Purchase completed</w:t>
+        <w:drawing>
+          <wp:inline distT="0" distR="0" distB="0" distL="0">
+            <wp:extent cx="6350000" cy="2540000"/>
+            <wp:docPr id="191" name="Drawing 191" descr=".\SwagLabs\Evidences\"/>
+            <a:graphic xmlns:a="http://schemas.openxmlformats.org/drawingml/2006/main">
+              <a:graphicData uri="http://schemas.openxmlformats.org/drawingml/2006/picture">
+                <pic:pic xmlns:pic="http://schemas.openxmlformats.org/drawingml/2006/picture">
+                  <pic:nvPicPr>
+                    <pic:cNvPr id="0" name="Picture 191" descr=".\SwagLabs\Evidences\"/>
+                    <pic:cNvPicPr>
+                      <a:picLocks noChangeAspect="true"/>
+                    </pic:cNvPicPr>
+                  </pic:nvPicPr>
+                  <pic:blipFill>
+                    <a:blip r:embed="rId6"/>
+                    <a:stretch>
+                      <a:fillRect/>
+                    </a:stretch>
+                  </pic:blipFill>
+                  <pic:spPr>
+                    <a:xfrm>
+                      <a:off x="0" y="0"/>
+                      <a:ext cx="6350000" cy="2540000"/>
+                    </a:xfrm>
+                    <a:prstGeom prst="rect">
+                      <a:avLst/>
+                    </a:prstGeom>
+                  </pic:spPr>
+                </pic:pic>
+              </a:graphicData>
+            </a:graphic>
+          </wp:inline>
+        </w:drawing>
+      </w:r>
+    </w:p>
+    <w:p>
+      <w:r>
+        <w:rPr>
+          <w:sz w:val="26"/>
+        </w:rPr>
+        <w:t>Product listing page displayed after a product has been purchased</w:t>
+        <w:drawing>
+          <wp:inline distT="0" distR="0" distB="0" distL="0">
+            <wp:extent cx="6350000" cy="2540000"/>
+            <wp:docPr id="192" name="Drawing 192" descr=".\SwagLabs\Evidences\"/>
+            <a:graphic xmlns:a="http://schemas.openxmlformats.org/drawingml/2006/main">
+              <a:graphicData uri="http://schemas.openxmlformats.org/drawingml/2006/picture">
+                <pic:pic xmlns:pic="http://schemas.openxmlformats.org/drawingml/2006/picture">
+                  <pic:nvPicPr>
+                    <pic:cNvPr id="0" name="Picture 192" descr=".\SwagLabs\Evidences\"/>
+                    <pic:cNvPicPr>
+                      <a:picLocks noChangeAspect="true"/>
+                    </pic:cNvPicPr>
+                  </pic:nvPicPr>
+                  <pic:blipFill>
+                    <a:blip r:embed="rId13"/>
+                    <a:stretch>
+                      <a:fillRect/>
+                    </a:stretch>
+                  </pic:blipFill>
+                  <pic:spPr>
+                    <a:xfrm>
+                      <a:off x="0" y="0"/>
+                      <a:ext cx="6350000" cy="2540000"/>
+                    </a:xfrm>
+                    <a:prstGeom prst="rect">
+                      <a:avLst/>
+                    </a:prstGeom>
+                  </pic:spPr>
+                </pic:pic>
+              </a:graphicData>
+            </a:graphic>
+          </wp:inline>
+        </w:drawing>
+      </w:r>
+    </w:p>
+    <w:p>
+      <w:r>
+        <w:rPr>
+          <w:sz w:val="50"/>
+        </w:rPr>
+        <w:t>Test Evidences - EvidencesPOM.docx</w:t>
+      </w:r>
+    </w:p>
+    <w:p>
+      <w:r>
+        <w:rPr>
+          <w:sz w:val="26"/>
+        </w:rPr>
+        <w:t>Login Screenshot</w:t>
+        <w:drawing>
+          <wp:inline distT="0" distR="0" distB="0" distL="0">
+            <wp:extent cx="6350000" cy="2540000"/>
+            <wp:docPr id="193" name="Drawing 193" descr=".\SwagLabs\Evidences\"/>
+            <a:graphic xmlns:a="http://schemas.openxmlformats.org/drawingml/2006/main">
+              <a:graphicData uri="http://schemas.openxmlformats.org/drawingml/2006/picture">
+                <pic:pic xmlns:pic="http://schemas.openxmlformats.org/drawingml/2006/picture">
+                  <pic:nvPicPr>
+                    <pic:cNvPr id="0" name="Picture 193" descr=".\SwagLabs\Evidences\"/>
+                    <pic:cNvPicPr>
+                      <a:picLocks noChangeAspect="true"/>
+                    </pic:cNvPicPr>
+                  </pic:nvPicPr>
+                  <pic:blipFill>
+                    <a:blip r:embed="rId12"/>
+                    <a:stretch>
+                      <a:fillRect/>
+                    </a:stretch>
+                  </pic:blipFill>
+                  <pic:spPr>
+                    <a:xfrm>
+                      <a:off x="0" y="0"/>
+                      <a:ext cx="6350000" cy="2540000"/>
+                    </a:xfrm>
+                    <a:prstGeom prst="rect">
+                      <a:avLst/>
+                    </a:prstGeom>
+                  </pic:spPr>
+                </pic:pic>
+              </a:graphicData>
+            </a:graphic>
+          </wp:inline>
+        </w:drawing>
+      </w:r>
+    </w:p>
+    <w:p>
+      <w:r>
+        <w:rPr>
+          <w:sz w:val="26"/>
+        </w:rPr>
+        <w:t>Product listing page (PLP) Before buy a product</w:t>
+        <w:drawing>
+          <wp:inline distT="0" distR="0" distB="0" distL="0">
+            <wp:extent cx="6350000" cy="2540000"/>
+            <wp:docPr id="194" name="Drawing 194" descr=".\SwagLabs\Evidences\"/>
+            <a:graphic xmlns:a="http://schemas.openxmlformats.org/drawingml/2006/main">
+              <a:graphicData uri="http://schemas.openxmlformats.org/drawingml/2006/picture">
+                <pic:pic xmlns:pic="http://schemas.openxmlformats.org/drawingml/2006/picture">
+                  <pic:nvPicPr>
+                    <pic:cNvPr id="0" name="Picture 194" descr=".\SwagLabs\Evidences\"/>
+                    <pic:cNvPicPr>
+                      <a:picLocks noChangeAspect="true"/>
+                    </pic:cNvPicPr>
+                  </pic:nvPicPr>
+                  <pic:blipFill>
+                    <a:blip r:embed="rId3"/>
+                    <a:stretch>
+                      <a:fillRect/>
+                    </a:stretch>
+                  </pic:blipFill>
+                  <pic:spPr>
+                    <a:xfrm>
+                      <a:off x="0" y="0"/>
+                      <a:ext cx="6350000" cy="2540000"/>
+                    </a:xfrm>
+                    <a:prstGeom prst="rect">
+                      <a:avLst/>
+                    </a:prstGeom>
+                  </pic:spPr>
+                </pic:pic>
+              </a:graphicData>
+            </a:graphic>
+          </wp:inline>
+        </w:drawing>
+      </w:r>
+    </w:p>
+    <w:p>
+      <w:r>
+        <w:rPr>
+          <w:sz w:val="26"/>
+        </w:rPr>
+        <w:t>Shopping cart full after buy a product</w:t>
+        <w:drawing>
+          <wp:inline distT="0" distR="0" distB="0" distL="0">
+            <wp:extent cx="6350000" cy="2540000"/>
+            <wp:docPr id="195" name="Drawing 195" descr=".\SwagLabs\Evidences\"/>
+            <a:graphic xmlns:a="http://schemas.openxmlformats.org/drawingml/2006/main">
+              <a:graphicData uri="http://schemas.openxmlformats.org/drawingml/2006/picture">
+                <pic:pic xmlns:pic="http://schemas.openxmlformats.org/drawingml/2006/picture">
+                  <pic:nvPicPr>
+                    <pic:cNvPr id="0" name="Picture 195" descr=".\SwagLabs\Evidences\"/>
+                    <pic:cNvPicPr>
+                      <a:picLocks noChangeAspect="true"/>
+                    </pic:cNvPicPr>
+                  </pic:nvPicPr>
+                  <pic:blipFill>
+                    <a:blip r:embed="rId4"/>
+                    <a:stretch>
+                      <a:fillRect/>
+                    </a:stretch>
+                  </pic:blipFill>
+                  <pic:spPr>
+                    <a:xfrm>
+                      <a:off x="0" y="0"/>
+                      <a:ext cx="6350000" cy="2540000"/>
+                    </a:xfrm>
+                    <a:prstGeom prst="rect">
+                      <a:avLst/>
+                    </a:prstGeom>
+                  </pic:spPr>
+                </pic:pic>
+              </a:graphicData>
+            </a:graphic>
+          </wp:inline>
+        </w:drawing>
+      </w:r>
+    </w:p>
+    <w:p>
+      <w:r>
+        <w:rPr>
+          <w:sz w:val="26"/>
+        </w:rPr>
+        <w:t>Checkout overview page - personal information</w:t>
+        <w:drawing>
+          <wp:inline distT="0" distR="0" distB="0" distL="0">
+            <wp:extent cx="6350000" cy="2540000"/>
+            <wp:docPr id="196" name="Drawing 196" descr=".\SwagLabs\Evidences\"/>
+            <a:graphic xmlns:a="http://schemas.openxmlformats.org/drawingml/2006/main">
+              <a:graphicData uri="http://schemas.openxmlformats.org/drawingml/2006/picture">
+                <pic:pic xmlns:pic="http://schemas.openxmlformats.org/drawingml/2006/picture">
+                  <pic:nvPicPr>
+                    <pic:cNvPr id="0" name="Picture 196" descr=".\SwagLabs\Evidences\"/>
+                    <pic:cNvPicPr>
+                      <a:picLocks noChangeAspect="true"/>
+                    </pic:cNvPicPr>
+                  </pic:nvPicPr>
+                  <pic:blipFill>
+                    <a:blip r:embed="rId5"/>
+                    <a:stretch>
+                      <a:fillRect/>
+                    </a:stretch>
+                  </pic:blipFill>
+                  <pic:spPr>
+                    <a:xfrm>
+                      <a:off x="0" y="0"/>
+                      <a:ext cx="6350000" cy="2540000"/>
+                    </a:xfrm>
+                    <a:prstGeom prst="rect">
+                      <a:avLst/>
+                    </a:prstGeom>
+                  </pic:spPr>
+                </pic:pic>
+              </a:graphicData>
+            </a:graphic>
+          </wp:inline>
+        </w:drawing>
+      </w:r>
+    </w:p>
+    <w:p>
+      <w:r>
+        <w:rPr>
+          <w:sz w:val="26"/>
+        </w:rPr>
+        <w:t>Purchase completed</w:t>
+        <w:drawing>
+          <wp:inline distT="0" distR="0" distB="0" distL="0">
+            <wp:extent cx="6350000" cy="2540000"/>
+            <wp:docPr id="197" name="Drawing 197" descr=".\SwagLabs\Evidences\"/>
+            <a:graphic xmlns:a="http://schemas.openxmlformats.org/drawingml/2006/main">
+              <a:graphicData uri="http://schemas.openxmlformats.org/drawingml/2006/picture">
+                <pic:pic xmlns:pic="http://schemas.openxmlformats.org/drawingml/2006/picture">
+                  <pic:nvPicPr>
+                    <pic:cNvPr id="0" name="Picture 197" descr=".\SwagLabs\Evidences\"/>
+                    <pic:cNvPicPr>
+                      <a:picLocks noChangeAspect="true"/>
+                    </pic:cNvPicPr>
+                  </pic:nvPicPr>
+                  <pic:blipFill>
+                    <a:blip r:embed="rId6"/>
+                    <a:stretch>
+                      <a:fillRect/>
+                    </a:stretch>
+                  </pic:blipFill>
+                  <pic:spPr>
+                    <a:xfrm>
+                      <a:off x="0" y="0"/>
+                      <a:ext cx="6350000" cy="2540000"/>
+                    </a:xfrm>
+                    <a:prstGeom prst="rect">
+                      <a:avLst/>
+                    </a:prstGeom>
+                  </pic:spPr>
+                </pic:pic>
+              </a:graphicData>
+            </a:graphic>
+          </wp:inline>
+        </w:drawing>
+      </w:r>
+    </w:p>
+    <w:p>
+      <w:r>
+        <w:rPr>
+          <w:sz w:val="26"/>
+        </w:rPr>
+        <w:t>Product listing page displayed after a product has been purchased</w:t>
+        <w:drawing>
+          <wp:inline distT="0" distR="0" distB="0" distL="0">
+            <wp:extent cx="6350000" cy="2540000"/>
+            <wp:docPr id="198" name="Drawing 198" descr=".\SwagLabs\Evidences\"/>
+            <a:graphic xmlns:a="http://schemas.openxmlformats.org/drawingml/2006/main">
+              <a:graphicData uri="http://schemas.openxmlformats.org/drawingml/2006/picture">
+                <pic:pic xmlns:pic="http://schemas.openxmlformats.org/drawingml/2006/picture">
+                  <pic:nvPicPr>
+                    <pic:cNvPr id="0" name="Picture 198" descr=".\SwagLabs\Evidences\"/>
+                    <pic:cNvPicPr>
+                      <a:picLocks noChangeAspect="true"/>
+                    </pic:cNvPicPr>
+                  </pic:nvPicPr>
+                  <pic:blipFill>
+                    <a:blip r:embed="rId13"/>
+                    <a:stretch>
+                      <a:fillRect/>
+                    </a:stretch>
+                  </pic:blipFill>
+                  <pic:spPr>
+                    <a:xfrm>
+                      <a:off x="0" y="0"/>
+                      <a:ext cx="6350000" cy="2540000"/>
+                    </a:xfrm>
+                    <a:prstGeom prst="rect">
+                      <a:avLst/>
+                    </a:prstGeom>
+                  </pic:spPr>
+                </pic:pic>
+              </a:graphicData>
+            </a:graphic>
+          </wp:inline>
+        </w:drawing>
+      </w:r>
+    </w:p>
+    <w:p>
+      <w:r>
+        <w:rPr>
+          <w:sz w:val="50"/>
+        </w:rPr>
+        <w:t>Test Evidences - EvidencesPOM.docx</w:t>
+      </w:r>
+    </w:p>
+    <w:p>
+      <w:r>
+        <w:rPr>
+          <w:sz w:val="26"/>
+        </w:rPr>
+        <w:t>Login Screenshot</w:t>
+        <w:drawing>
+          <wp:inline distT="0" distR="0" distB="0" distL="0">
+            <wp:extent cx="6350000" cy="2540000"/>
+            <wp:docPr id="199" name="Drawing 199" descr=".\SwagLabs\Evidences\"/>
+            <a:graphic xmlns:a="http://schemas.openxmlformats.org/drawingml/2006/main">
+              <a:graphicData uri="http://schemas.openxmlformats.org/drawingml/2006/picture">
+                <pic:pic xmlns:pic="http://schemas.openxmlformats.org/drawingml/2006/picture">
+                  <pic:nvPicPr>
+                    <pic:cNvPr id="0" name="Picture 199" descr=".\SwagLabs\Evidences\"/>
+                    <pic:cNvPicPr>
+                      <a:picLocks noChangeAspect="true"/>
+                    </pic:cNvPicPr>
+                  </pic:nvPicPr>
+                  <pic:blipFill>
+                    <a:blip r:embed="rId14"/>
+                    <a:stretch>
+                      <a:fillRect/>
+                    </a:stretch>
+                  </pic:blipFill>
+                  <pic:spPr>
+                    <a:xfrm>
+                      <a:off x="0" y="0"/>
+                      <a:ext cx="6350000" cy="2540000"/>
+                    </a:xfrm>
+                    <a:prstGeom prst="rect">
+                      <a:avLst/>
+                    </a:prstGeom>
+                  </pic:spPr>
+                </pic:pic>
+              </a:graphicData>
+            </a:graphic>
+          </wp:inline>
+        </w:drawing>
+      </w:r>
+    </w:p>
+    <w:p>
+      <w:r>
+        <w:rPr>
+          <w:sz w:val="26"/>
+        </w:rPr>
+        <w:t>Product listing page (PLP) Before buy a product</w:t>
+        <w:drawing>
+          <wp:inline distT="0" distR="0" distB="0" distL="0">
+            <wp:extent cx="6350000" cy="2540000"/>
+            <wp:docPr id="200" name="Drawing 200" descr=".\SwagLabs\Evidences\"/>
+            <a:graphic xmlns:a="http://schemas.openxmlformats.org/drawingml/2006/main">
+              <a:graphicData uri="http://schemas.openxmlformats.org/drawingml/2006/picture">
+                <pic:pic xmlns:pic="http://schemas.openxmlformats.org/drawingml/2006/picture">
+                  <pic:nvPicPr>
+                    <pic:cNvPr id="0" name="Picture 200" descr=".\SwagLabs\Evidences\"/>
+                    <pic:cNvPicPr>
+                      <a:picLocks noChangeAspect="true"/>
+                    </pic:cNvPicPr>
+                  </pic:nvPicPr>
+                  <pic:blipFill>
+                    <a:blip r:embed="rId3"/>
+                    <a:stretch>
+                      <a:fillRect/>
+                    </a:stretch>
+                  </pic:blipFill>
+                  <pic:spPr>
+                    <a:xfrm>
+                      <a:off x="0" y="0"/>
+                      <a:ext cx="6350000" cy="2540000"/>
+                    </a:xfrm>
+                    <a:prstGeom prst="rect">
+                      <a:avLst/>
+                    </a:prstGeom>
+                  </pic:spPr>
+                </pic:pic>
+              </a:graphicData>
+            </a:graphic>
+          </wp:inline>
+        </w:drawing>
+      </w:r>
+    </w:p>
+    <w:p>
+      <w:r>
+        <w:rPr>
+          <w:sz w:val="26"/>
+        </w:rPr>
+        <w:t>Shopping cart full after buy a product</w:t>
+        <w:drawing>
+          <wp:inline distT="0" distR="0" distB="0" distL="0">
+            <wp:extent cx="6350000" cy="2540000"/>
+            <wp:docPr id="201" name="Drawing 201" descr=".\SwagLabs\Evidences\"/>
+            <a:graphic xmlns:a="http://schemas.openxmlformats.org/drawingml/2006/main">
+              <a:graphicData uri="http://schemas.openxmlformats.org/drawingml/2006/picture">
+                <pic:pic xmlns:pic="http://schemas.openxmlformats.org/drawingml/2006/picture">
+                  <pic:nvPicPr>
+                    <pic:cNvPr id="0" name="Picture 201" descr=".\SwagLabs\Evidences\"/>
+                    <pic:cNvPicPr>
+                      <a:picLocks noChangeAspect="true"/>
+                    </pic:cNvPicPr>
+                  </pic:nvPicPr>
+                  <pic:blipFill>
+                    <a:blip r:embed="rId4"/>
+                    <a:stretch>
+                      <a:fillRect/>
+                    </a:stretch>
+                  </pic:blipFill>
+                  <pic:spPr>
+                    <a:xfrm>
+                      <a:off x="0" y="0"/>
+                      <a:ext cx="6350000" cy="2540000"/>
+                    </a:xfrm>
+                    <a:prstGeom prst="rect">
+                      <a:avLst/>
+                    </a:prstGeom>
+                  </pic:spPr>
+                </pic:pic>
+              </a:graphicData>
+            </a:graphic>
+          </wp:inline>
+        </w:drawing>
+      </w:r>
+    </w:p>
+    <w:p>
+      <w:r>
+        <w:rPr>
+          <w:sz w:val="26"/>
+        </w:rPr>
+        <w:t>Checkout overview page - personal information</w:t>
+        <w:drawing>
+          <wp:inline distT="0" distR="0" distB="0" distL="0">
+            <wp:extent cx="6350000" cy="2540000"/>
+            <wp:docPr id="202" name="Drawing 202" descr=".\SwagLabs\Evidences\"/>
+            <a:graphic xmlns:a="http://schemas.openxmlformats.org/drawingml/2006/main">
+              <a:graphicData uri="http://schemas.openxmlformats.org/drawingml/2006/picture">
+                <pic:pic xmlns:pic="http://schemas.openxmlformats.org/drawingml/2006/picture">
+                  <pic:nvPicPr>
+                    <pic:cNvPr id="0" name="Picture 202" descr=".\SwagLabs\Evidences\"/>
+                    <pic:cNvPicPr>
+                      <a:picLocks noChangeAspect="true"/>
+                    </pic:cNvPicPr>
+                  </pic:nvPicPr>
+                  <pic:blipFill>
+                    <a:blip r:embed="rId5"/>
+                    <a:stretch>
+                      <a:fillRect/>
+                    </a:stretch>
+                  </pic:blipFill>
+                  <pic:spPr>
+                    <a:xfrm>
+                      <a:off x="0" y="0"/>
+                      <a:ext cx="6350000" cy="2540000"/>
+                    </a:xfrm>
+                    <a:prstGeom prst="rect">
+                      <a:avLst/>
+                    </a:prstGeom>
+                  </pic:spPr>
+                </pic:pic>
+              </a:graphicData>
+            </a:graphic>
+          </wp:inline>
+        </w:drawing>
+      </w:r>
+    </w:p>
+    <w:p>
+      <w:r>
+        <w:rPr>
+          <w:sz w:val="26"/>
+        </w:rPr>
+        <w:t>Purchase completed</w:t>
+        <w:drawing>
+          <wp:inline distT="0" distR="0" distB="0" distL="0">
+            <wp:extent cx="6350000" cy="2540000"/>
+            <wp:docPr id="203" name="Drawing 203" descr=".\SwagLabs\Evidences\"/>
+            <a:graphic xmlns:a="http://schemas.openxmlformats.org/drawingml/2006/main">
+              <a:graphicData uri="http://schemas.openxmlformats.org/drawingml/2006/picture">
+                <pic:pic xmlns:pic="http://schemas.openxmlformats.org/drawingml/2006/picture">
+                  <pic:nvPicPr>
+                    <pic:cNvPr id="0" name="Picture 203" descr=".\SwagLabs\Evidences\"/>
+                    <pic:cNvPicPr>
+                      <a:picLocks noChangeAspect="true"/>
+                    </pic:cNvPicPr>
+                  </pic:nvPicPr>
+                  <pic:blipFill>
+                    <a:blip r:embed="rId6"/>
+                    <a:stretch>
+                      <a:fillRect/>
+                    </a:stretch>
+                  </pic:blipFill>
+                  <pic:spPr>
+                    <a:xfrm>
+                      <a:off x="0" y="0"/>
+                      <a:ext cx="6350000" cy="2540000"/>
+                    </a:xfrm>
+                    <a:prstGeom prst="rect">
+                      <a:avLst/>
+                    </a:prstGeom>
+                  </pic:spPr>
+                </pic:pic>
+              </a:graphicData>
+            </a:graphic>
+          </wp:inline>
+        </w:drawing>
+      </w:r>
+    </w:p>
+    <w:p>
+      <w:r>
+        <w:rPr>
+          <w:sz w:val="26"/>
+        </w:rPr>
+        <w:t>Product listing page displayed after a product has been purchased</w:t>
+        <w:drawing>
+          <wp:inline distT="0" distR="0" distB="0" distL="0">
+            <wp:extent cx="6350000" cy="2540000"/>
+            <wp:docPr id="204" name="Drawing 204" descr=".\SwagLabs\Evidences\"/>
+            <a:graphic xmlns:a="http://schemas.openxmlformats.org/drawingml/2006/main">
+              <a:graphicData uri="http://schemas.openxmlformats.org/drawingml/2006/picture">
+                <pic:pic xmlns:pic="http://schemas.openxmlformats.org/drawingml/2006/picture">
+                  <pic:nvPicPr>
+                    <pic:cNvPr id="0" name="Picture 204" descr=".\SwagLabs\Evidences\"/>
+                    <pic:cNvPicPr>
+                      <a:picLocks noChangeAspect="true"/>
+                    </pic:cNvPicPr>
+                  </pic:nvPicPr>
+                  <pic:blipFill>
+                    <a:blip r:embed="rId7"/>
+                    <a:stretch>
+                      <a:fillRect/>
+                    </a:stretch>
+                  </pic:blipFill>
+                  <pic:spPr>
+                    <a:xfrm>
+                      <a:off x="0" y="0"/>
+                      <a:ext cx="6350000" cy="2540000"/>
+                    </a:xfrm>
+                    <a:prstGeom prst="rect">
+                      <a:avLst/>
+                    </a:prstGeom>
+                  </pic:spPr>
+                </pic:pic>
+              </a:graphicData>
+            </a:graphic>
+          </wp:inline>
+        </w:drawing>
+      </w:r>
+    </w:p>
+    <w:p>
+      <w:r>
+        <w:rPr>
+          <w:sz w:val="50"/>
+        </w:rPr>
+        <w:t>Test Evidences - EvidencesPOM.docx</w:t>
+      </w:r>
+    </w:p>
+    <w:p>
+      <w:r>
+        <w:rPr>
+          <w:sz w:val="26"/>
+        </w:rPr>
+        <w:t>Login Screenshot</w:t>
+        <w:drawing>
+          <wp:inline distT="0" distR="0" distB="0" distL="0">
+            <wp:extent cx="6350000" cy="2540000"/>
+            <wp:docPr id="205" name="Drawing 205" descr=".\SwagLabs\Evidences\"/>
+            <a:graphic xmlns:a="http://schemas.openxmlformats.org/drawingml/2006/main">
+              <a:graphicData uri="http://schemas.openxmlformats.org/drawingml/2006/picture">
+                <pic:pic xmlns:pic="http://schemas.openxmlformats.org/drawingml/2006/picture">
+                  <pic:nvPicPr>
+                    <pic:cNvPr id="0" name="Picture 205" descr=".\SwagLabs\Evidences\"/>
+                    <pic:cNvPicPr>
+                      <a:picLocks noChangeAspect="true"/>
+                    </pic:cNvPicPr>
+                  </pic:nvPicPr>
+                  <pic:blipFill>
+                    <a:blip r:embed="rId12"/>
+                    <a:stretch>
+                      <a:fillRect/>
+                    </a:stretch>
+                  </pic:blipFill>
+                  <pic:spPr>
+                    <a:xfrm>
+                      <a:off x="0" y="0"/>
+                      <a:ext cx="6350000" cy="2540000"/>
+                    </a:xfrm>
+                    <a:prstGeom prst="rect">
+                      <a:avLst/>
+                    </a:prstGeom>
+                  </pic:spPr>
+                </pic:pic>
+              </a:graphicData>
+            </a:graphic>
+          </wp:inline>
+        </w:drawing>
+      </w:r>
+    </w:p>
+    <w:p>
+      <w:r>
+        <w:rPr>
+          <w:sz w:val="26"/>
+        </w:rPr>
+        <w:t>Product listing page (PLP) Before buy a product</w:t>
+        <w:drawing>
+          <wp:inline distT="0" distR="0" distB="0" distL="0">
+            <wp:extent cx="6350000" cy="2540000"/>
+            <wp:docPr id="206" name="Drawing 206" descr=".\SwagLabs\Evidences\"/>
+            <a:graphic xmlns:a="http://schemas.openxmlformats.org/drawingml/2006/main">
+              <a:graphicData uri="http://schemas.openxmlformats.org/drawingml/2006/picture">
+                <pic:pic xmlns:pic="http://schemas.openxmlformats.org/drawingml/2006/picture">
+                  <pic:nvPicPr>
+                    <pic:cNvPr id="0" name="Picture 206" descr=".\SwagLabs\Evidences\"/>
+                    <pic:cNvPicPr>
+                      <a:picLocks noChangeAspect="true"/>
+                    </pic:cNvPicPr>
+                  </pic:nvPicPr>
+                  <pic:blipFill>
+                    <a:blip r:embed="rId3"/>
+                    <a:stretch>
+                      <a:fillRect/>
+                    </a:stretch>
+                  </pic:blipFill>
+                  <pic:spPr>
+                    <a:xfrm>
+                      <a:off x="0" y="0"/>
+                      <a:ext cx="6350000" cy="2540000"/>
+                    </a:xfrm>
+                    <a:prstGeom prst="rect">
+                      <a:avLst/>
+                    </a:prstGeom>
+                  </pic:spPr>
+                </pic:pic>
+              </a:graphicData>
+            </a:graphic>
+          </wp:inline>
+        </w:drawing>
+      </w:r>
+    </w:p>
+    <w:p>
+      <w:r>
+        <w:rPr>
+          <w:sz w:val="26"/>
+        </w:rPr>
+        <w:t>Shopping cart full after buy a product</w:t>
+        <w:drawing>
+          <wp:inline distT="0" distR="0" distB="0" distL="0">
+            <wp:extent cx="6350000" cy="2540000"/>
+            <wp:docPr id="207" name="Drawing 207" descr=".\SwagLabs\Evidences\"/>
+            <a:graphic xmlns:a="http://schemas.openxmlformats.org/drawingml/2006/main">
+              <a:graphicData uri="http://schemas.openxmlformats.org/drawingml/2006/picture">
+                <pic:pic xmlns:pic="http://schemas.openxmlformats.org/drawingml/2006/picture">
+                  <pic:nvPicPr>
+                    <pic:cNvPr id="0" name="Picture 207" descr=".\SwagLabs\Evidences\"/>
+                    <pic:cNvPicPr>
+                      <a:picLocks noChangeAspect="true"/>
+                    </pic:cNvPicPr>
+                  </pic:nvPicPr>
+                  <pic:blipFill>
+                    <a:blip r:embed="rId4"/>
+                    <a:stretch>
+                      <a:fillRect/>
+                    </a:stretch>
+                  </pic:blipFill>
+                  <pic:spPr>
+                    <a:xfrm>
+                      <a:off x="0" y="0"/>
+                      <a:ext cx="6350000" cy="2540000"/>
+                    </a:xfrm>
+                    <a:prstGeom prst="rect">
+                      <a:avLst/>
+                    </a:prstGeom>
+                  </pic:spPr>
+                </pic:pic>
+              </a:graphicData>
+            </a:graphic>
+          </wp:inline>
+        </w:drawing>
+      </w:r>
+    </w:p>
+    <w:p>
+      <w:r>
+        <w:rPr>
+          <w:sz w:val="26"/>
+        </w:rPr>
+        <w:t>Checkout overview page - personal information</w:t>
+        <w:drawing>
+          <wp:inline distT="0" distR="0" distB="0" distL="0">
+            <wp:extent cx="6350000" cy="2540000"/>
+            <wp:docPr id="208" name="Drawing 208" descr=".\SwagLabs\Evidences\"/>
+            <a:graphic xmlns:a="http://schemas.openxmlformats.org/drawingml/2006/main">
+              <a:graphicData uri="http://schemas.openxmlformats.org/drawingml/2006/picture">
+                <pic:pic xmlns:pic="http://schemas.openxmlformats.org/drawingml/2006/picture">
+                  <pic:nvPicPr>
+                    <pic:cNvPr id="0" name="Picture 208" descr=".\SwagLabs\Evidences\"/>
+                    <pic:cNvPicPr>
+                      <a:picLocks noChangeAspect="true"/>
+                    </pic:cNvPicPr>
+                  </pic:nvPicPr>
+                  <pic:blipFill>
+                    <a:blip r:embed="rId5"/>
+                    <a:stretch>
+                      <a:fillRect/>
+                    </a:stretch>
+                  </pic:blipFill>
+                  <pic:spPr>
+                    <a:xfrm>
+                      <a:off x="0" y="0"/>
+                      <a:ext cx="6350000" cy="2540000"/>
+                    </a:xfrm>
+                    <a:prstGeom prst="rect">
+                      <a:avLst/>
+                    </a:prstGeom>
+                  </pic:spPr>
+                </pic:pic>
+              </a:graphicData>
+            </a:graphic>
+          </wp:inline>
+        </w:drawing>
+      </w:r>
+    </w:p>
+    <w:p>
+      <w:r>
+        <w:rPr>
+          <w:sz w:val="26"/>
+        </w:rPr>
+        <w:t>Purchase completed</w:t>
+        <w:drawing>
+          <wp:inline distT="0" distR="0" distB="0" distL="0">
+            <wp:extent cx="6350000" cy="2540000"/>
+            <wp:docPr id="209" name="Drawing 209" descr=".\SwagLabs\Evidences\"/>
+            <a:graphic xmlns:a="http://schemas.openxmlformats.org/drawingml/2006/main">
+              <a:graphicData uri="http://schemas.openxmlformats.org/drawingml/2006/picture">
+                <pic:pic xmlns:pic="http://schemas.openxmlformats.org/drawingml/2006/picture">
+                  <pic:nvPicPr>
+                    <pic:cNvPr id="0" name="Picture 209" descr=".\SwagLabs\Evidences\"/>
+                    <pic:cNvPicPr>
+                      <a:picLocks noChangeAspect="true"/>
+                    </pic:cNvPicPr>
+                  </pic:nvPicPr>
+                  <pic:blipFill>
+                    <a:blip r:embed="rId6"/>
+                    <a:stretch>
+                      <a:fillRect/>
+                    </a:stretch>
+                  </pic:blipFill>
+                  <pic:spPr>
+                    <a:xfrm>
+                      <a:off x="0" y="0"/>
+                      <a:ext cx="6350000" cy="2540000"/>
+                    </a:xfrm>
+                    <a:prstGeom prst="rect">
+                      <a:avLst/>
+                    </a:prstGeom>
+                  </pic:spPr>
+                </pic:pic>
+              </a:graphicData>
+            </a:graphic>
+          </wp:inline>
+        </w:drawing>
+      </w:r>
+    </w:p>
+    <w:p>
+      <w:r>
+        <w:rPr>
+          <w:sz w:val="26"/>
+        </w:rPr>
+        <w:t>Product listing page displayed after a product has been purchased</w:t>
+        <w:drawing>
+          <wp:inline distT="0" distR="0" distB="0" distL="0">
+            <wp:extent cx="6350000" cy="2540000"/>
+            <wp:docPr id="210" name="Drawing 210" descr=".\SwagLabs\Evidences\"/>
+            <a:graphic xmlns:a="http://schemas.openxmlformats.org/drawingml/2006/main">
+              <a:graphicData uri="http://schemas.openxmlformats.org/drawingml/2006/picture">
+                <pic:pic xmlns:pic="http://schemas.openxmlformats.org/drawingml/2006/picture">
+                  <pic:nvPicPr>
+                    <pic:cNvPr id="0" name="Picture 210" descr=".\SwagLabs\Evidences\"/>
+                    <pic:cNvPicPr>
+                      <a:picLocks noChangeAspect="true"/>
+                    </pic:cNvPicPr>
+                  </pic:nvPicPr>
+                  <pic:blipFill>
+                    <a:blip r:embed="rId7"/>
+                    <a:stretch>
+                      <a:fillRect/>
+                    </a:stretch>
+                  </pic:blipFill>
+                  <pic:spPr>
+                    <a:xfrm>
+                      <a:off x="0" y="0"/>
+                      <a:ext cx="6350000" cy="2540000"/>
+                    </a:xfrm>
+                    <a:prstGeom prst="rect">
+                      <a:avLst/>
+                    </a:prstGeom>
+                  </pic:spPr>
+                </pic:pic>
+              </a:graphicData>
+            </a:graphic>
+          </wp:inline>
+        </w:drawing>
+      </w:r>
+    </w:p>
   </w:body>
 </w:document>
 </file>
</xml_diff>